<commit_message>
added basic info to schedule file
</commit_message>
<xml_diff>
--- a/docs/harmonogram.docx
+++ b/docs/harmonogram.docx
@@ -1,6 +1,6 @@
 
 <file path=word/document.xml><?xml version="1.0" encoding="utf-8"?>
-<w:document xmlns:wpc="http://schemas.microsoft.com/office/word/2010/wordprocessingCanvas" xmlns:mc="http://schemas.openxmlformats.org/markup-compatibility/2006" xmlns:o="urn:schemas-microsoft-com:office:office" xmlns:r="http://schemas.openxmlformats.org/officeDocument/2006/relationships" xmlns:m="http://schemas.openxmlformats.org/officeDocument/2006/math" xmlns:v="urn:schemas-microsoft-com:vml" xmlns:wp14="http://schemas.microsoft.com/office/word/2010/wordprocessingDrawing" xmlns:wp="http://schemas.openxmlformats.org/drawingml/2006/wordprocessingDrawing" xmlns:w10="urn:schemas-microsoft-com:office:word" xmlns:w="http://schemas.openxmlformats.org/wordprocessingml/2006/main" xmlns:w14="http://schemas.microsoft.com/office/word/2010/wordml" xmlns:wpg="http://schemas.microsoft.com/office/word/2010/wordprocessingGroup" xmlns:wpi="http://schemas.microsoft.com/office/word/2010/wordprocessingInk" xmlns:wne="http://schemas.microsoft.com/office/word/2006/wordml" xmlns:wps="http://schemas.microsoft.com/office/word/2010/wordprocessingShape" mc:Ignorable="w14 wp14">
+<w:document xmlns:ve="http://schemas.openxmlformats.org/markup-compatibility/2006" xmlns:o="urn:schemas-microsoft-com:office:office" xmlns:r="http://schemas.openxmlformats.org/officeDocument/2006/relationships" xmlns:m="http://schemas.openxmlformats.org/officeDocument/2006/math" xmlns:v="urn:schemas-microsoft-com:vml" xmlns:wp="http://schemas.openxmlformats.org/drawingml/2006/wordprocessingDrawing" xmlns:w10="urn:schemas-microsoft-com:office:word" xmlns:w="http://schemas.openxmlformats.org/wordprocessingml/2006/main" xmlns:wne="http://schemas.microsoft.com/office/word/2006/wordml">
   <w:body>
     <w:tbl>
       <w:tblPr>
@@ -18,7 +18,7 @@
           <w:left w:w="70" w:type="dxa"/>
           <w:right w:w="70" w:type="dxa"/>
         </w:tblCellMar>
-        <w:tblLook w:val="0000" w:firstRow="0" w:lastRow="0" w:firstColumn="0" w:lastColumn="0" w:noHBand="0" w:noVBand="0"/>
+        <w:tblLook w:val="0000"/>
       </w:tblPr>
       <w:tblGrid>
         <w:gridCol w:w="932"/>
@@ -53,10 +53,7 @@
               <w:pStyle w:val="komentarz"/>
             </w:pPr>
             <w:r>
-              <w:t>{nazwa projektu</w:t>
-            </w:r>
-            <w:r>
-              <w:t>}</w:t>
+              <w:t>Półkarzyk Pk</w:t>
             </w:r>
           </w:p>
           <w:p>
@@ -86,22 +83,16 @@
           </w:p>
           <w:p>
             <w:pPr>
-              <w:pStyle w:val="komentarz"/>
-            </w:pPr>
-            <w:r>
-              <w:t xml:space="preserve">{nazwa klienta </w:t>
-            </w:r>
-            <w:r>
-              <w:t>zewnętrznego</w:t>
-            </w:r>
-            <w:r>
-              <w:t>}</w:t>
-            </w:r>
-          </w:p>
-          <w:p>
-            <w:pPr>
               <w:pStyle w:val="tekstwtabeli"/>
             </w:pPr>
+            <w:r>
+              <w:rPr>
+                <w:b w:val="0"/>
+                <w:i/>
+                <w:sz w:val="16"/>
+              </w:rPr>
+              <w:t xml:space="preserve">PJATK, dr hab. Inż. Marta Łabuda </w:t>
+            </w:r>
           </w:p>
         </w:tc>
         <w:tc>
@@ -125,13 +116,7 @@
               <w:pStyle w:val="komentarz"/>
             </w:pPr>
             <w:r>
-              <w:t xml:space="preserve">{nazwa klienta </w:t>
-            </w:r>
-            <w:r>
-              <w:t>wewnętrznego</w:t>
-            </w:r>
-            <w:r>
-              <w:t>}</w:t>
+              <w:t>PJATK</w:t>
             </w:r>
           </w:p>
           <w:p>
@@ -167,21 +152,8 @@
               <w:t xml:space="preserve">{numer zespołu projektowego w ramach </w:t>
             </w:r>
             <w:r>
-              <w:t xml:space="preserve">Projektu Grupowego; </w:t>
-            </w:r>
-            <w:proofErr w:type="spellStart"/>
-            <w:r>
-              <w:t>np</w:t>
-            </w:r>
-            <w:proofErr w:type="spellEnd"/>
-            <w:r>
-              <w:t xml:space="preserve">: </w:t>
-            </w:r>
-            <w:proofErr w:type="spellStart"/>
-            <w:r>
-              <w:t>GR_nr_grupy</w:t>
-            </w:r>
-            <w:proofErr w:type="spellEnd"/>
+              <w:t>Projektu Grupowego; np: GR_nr_grupy</w:t>
+            </w:r>
             <w:r>
               <w:t>}</w:t>
             </w:r>
@@ -210,7 +182,7 @@
               <w:pStyle w:val="komentarz"/>
             </w:pPr>
             <w:r>
-              <w:t>{kierownik zespołu projektowego}</w:t>
+              <w:t>Ciślak Cezary</w:t>
             </w:r>
           </w:p>
           <w:p>
@@ -237,28 +209,16 @@
           </w:p>
           <w:p>
             <w:pPr>
-              <w:pStyle w:val="komentarz"/>
-            </w:pPr>
-            <w:r>
-              <w:t>{</w:t>
-            </w:r>
-            <w:r>
-              <w:t>opiekun projektu</w:t>
-            </w:r>
-            <w:r>
-              <w:t xml:space="preserve"> z</w:t>
-            </w:r>
-            <w:r>
-              <w:t xml:space="preserve"> ramienia Katedry</w:t>
-            </w:r>
-            <w:r>
-              <w:t>}</w:t>
-            </w:r>
-          </w:p>
-          <w:p>
-            <w:pPr>
               <w:pStyle w:val="tekstwtabeli"/>
             </w:pPr>
+            <w:r>
+              <w:rPr>
+                <w:b w:val="0"/>
+                <w:i/>
+                <w:sz w:val="16"/>
+              </w:rPr>
+              <w:t xml:space="preserve">dr hab. Inż. Marta Łabuda </w:t>
+            </w:r>
           </w:p>
         </w:tc>
       </w:tr>
@@ -326,7 +286,7 @@
               <w:pStyle w:val="komentarz"/>
             </w:pPr>
             <w:r>
-              <w:t>{wersja dokumentu np. 02}</w:t>
+              <w:t>01</w:t>
             </w:r>
           </w:p>
           <w:p>
@@ -360,7 +320,7 @@
               <w:pStyle w:val="komentarz"/>
             </w:pPr>
             <w:r>
-              <w:t>{nazwisko, imię}</w:t>
+              <w:t>Ciślak Cezary</w:t>
             </w:r>
           </w:p>
           <w:p>
@@ -387,7 +347,7 @@
               <w:pStyle w:val="komentarz"/>
             </w:pPr>
             <w:r>
-              <w:t>{data wykonania pierwszej wersji dokumentu}</w:t>
+              <w:t>2023-11-08</w:t>
             </w:r>
           </w:p>
           <w:p>
@@ -434,13 +394,7 @@
               <w:pStyle w:val="komentarz"/>
             </w:pPr>
             <w:r>
-              <w:t xml:space="preserve">{data wykonania </w:t>
-            </w:r>
-            <w:r>
-              <w:t>aktualnej</w:t>
-            </w:r>
-            <w:r>
-              <w:t xml:space="preserve"> wersji dokumentu}</w:t>
+              <w:t>2023-11-08</w:t>
             </w:r>
           </w:p>
           <w:p>
@@ -558,7 +512,7 @@
               <w:pStyle w:val="komentarz"/>
             </w:pPr>
             <w:r>
-              <w:t>{wersja}</w:t>
+              <w:t>01</w:t>
             </w:r>
           </w:p>
           <w:p/>
@@ -572,7 +526,7 @@
               <w:pStyle w:val="komentarz"/>
             </w:pPr>
             <w:r>
-              <w:t>{opis np. wstępna wersja}</w:t>
+              <w:t xml:space="preserve">Wypełnienie wstępnych danych </w:t>
             </w:r>
           </w:p>
           <w:p/>
@@ -586,7 +540,7 @@
               <w:pStyle w:val="komentarz"/>
             </w:pPr>
             <w:r>
-              <w:t>{np. całość}</w:t>
+              <w:t>dane</w:t>
             </w:r>
           </w:p>
           <w:p/>
@@ -601,7 +555,7 @@
               <w:pStyle w:val="komentarz"/>
             </w:pPr>
             <w:r>
-              <w:t>{nazwisko, imię}</w:t>
+              <w:t>Ciślak Cezary</w:t>
             </w:r>
           </w:p>
           <w:p/>
@@ -615,7 +569,7 @@
               <w:pStyle w:val="komentarz"/>
             </w:pPr>
             <w:r>
-              <w:t>{data zmiany}</w:t>
+              <w:t>2023-11-08</w:t>
             </w:r>
           </w:p>
           <w:p/>
@@ -837,13 +791,7 @@
         </w:numPr>
       </w:pPr>
       <w:r>
-        <w:t xml:space="preserve">Można wybrać cykl liniowy – kolejne etapy następują po sobie np. analiza problemu, specyfikacja wymagań, projekt </w:t>
-      </w:r>
-      <w:r>
-        <w:t xml:space="preserve">         </w:t>
-      </w:r>
-      <w:r>
-        <w:t>rozwiązania, wykonanie, wdrożenie, eksploatacja.</w:t>
+        <w:t>Można wybrać cykl liniowy – kolejne etapy następują po sobie np. analiza problemu, specyfikacja wymagań, projekt rozwiązania, wykonanie, wdrożenie, eksploatacja.</w:t>
       </w:r>
     </w:p>
     <w:p>
@@ -892,13 +840,7 @@
         <w:pStyle w:val="komentarz"/>
       </w:pPr>
       <w:r>
-        <w:t>{Wybrany cykl życia należy następnie rozpisać. Każdy etap powinien być jasno określony, dlatego trzeba wyznaczyć jego cele, oczekiwane produkty, kryteria akceptacji prac danego etapu oraz główne zadania do wykonania w ramach tego etapu.</w:t>
-      </w:r>
-      <w:r>
-        <w:t xml:space="preserve"> </w:t>
-      </w:r>
-      <w:r>
-        <w:t>Oczekiwane produkty obejmują zarówno narzędzia, wytworzoną infrastrukturę, zainstalowane urządzenia i oprogramowanie, dokumentację...}</w:t>
+        <w:t>{Wybrany cykl życia należy następnie rozpisać. Każdy etap powinien być jasno określony, dlatego trzeba wyznaczyć jego cele, oczekiwane produkty, kryteria akceptacji prac danego etapu oraz główne zadania do wykonania w ramach tego etapu.Oczekiwane produkty obejmują zarówno narzędzia, wytworzoną infrastrukturę, zainstalowane urządzenia i oprogramowanie, dokumentację...}</w:t>
       </w:r>
     </w:p>
     <w:p/>
@@ -918,9 +860,6 @@
       </w:pPr>
       <w:r>
         <w:t>Zespół projektowy</w:t>
-      </w:r>
-      <w:r>
-        <w:t xml:space="preserve"> </w:t>
       </w:r>
     </w:p>
     <w:p>
@@ -1466,9 +1405,6 @@
         <w:t xml:space="preserve"> głównych etapów projektu</w:t>
       </w:r>
       <w:r>
-        <w:t xml:space="preserve"> </w:t>
-      </w:r>
-      <w:r>
         <w:t>jak i dokładnych zadań</w:t>
       </w:r>
       <w:r>
@@ -1487,21 +1423,11 @@
         <w:t>aleca się wykorzystanie oprogramowania wspomagającego tworzeni</w:t>
       </w:r>
       <w:r>
-        <w:t xml:space="preserve">e harmonogramów typu </w:t>
-      </w:r>
-      <w:proofErr w:type="spellStart"/>
-      <w:r>
-        <w:t>MSProject</w:t>
-      </w:r>
-      <w:proofErr w:type="spellEnd"/>
-      <w:r>
-        <w:t xml:space="preserve">, </w:t>
-      </w:r>
-      <w:proofErr w:type="spellStart"/>
-      <w:r>
-        <w:t>GoogleCalendar</w:t>
-      </w:r>
-      <w:proofErr w:type="spellEnd"/>
+        <w:t>e harmonogramów typu MSProject</w:t>
+      </w:r>
+      <w:r>
+        <w:t>, GoogleCalendar</w:t>
+      </w:r>
       <w:r>
         <w:t xml:space="preserve"> lub inne</w:t>
       </w:r>
@@ -1528,9 +1454,6 @@
         <w:t>{</w:t>
       </w:r>
       <w:r>
-        <w:t xml:space="preserve"> </w:t>
-      </w:r>
-      <w:r>
         <w:t>Maksymalny czas wykonania to 15</w:t>
       </w:r>
       <w:r>
@@ -1580,9 +1503,6 @@
       </w:pPr>
       <w:r>
         <w:t>Przydzielenie odpowiedzialności i ścieżki krytyczne</w:t>
-      </w:r>
-      <w:r>
-        <w:t xml:space="preserve"> </w:t>
       </w:r>
     </w:p>
     <w:p>
@@ -1601,8 +1521,8 @@
     </w:p>
     <w:p/>
     <w:sectPr>
-      <w:headerReference w:type="default" r:id="rId8"/>
-      <w:footerReference w:type="default" r:id="rId9"/>
+      <w:headerReference w:type="default" r:id="rId7"/>
+      <w:footerReference w:type="default" r:id="rId8"/>
       <w:pgSz w:w="11906" w:h="16838"/>
       <w:pgMar w:top="1417" w:right="1274" w:bottom="1417" w:left="1417" w:header="708" w:footer="708" w:gutter="0"/>
       <w:cols w:space="708"/>
@@ -1612,15 +1532,15 @@
 </file>
 
 <file path=word/endnotes.xml><?xml version="1.0" encoding="utf-8"?>
-<w:endnotes xmlns:wpc="http://schemas.microsoft.com/office/word/2010/wordprocessingCanvas" xmlns:mc="http://schemas.openxmlformats.org/markup-compatibility/2006" xmlns:o="urn:schemas-microsoft-com:office:office" xmlns:r="http://schemas.openxmlformats.org/officeDocument/2006/relationships" xmlns:m="http://schemas.openxmlformats.org/officeDocument/2006/math" xmlns:v="urn:schemas-microsoft-com:vml" xmlns:wp14="http://schemas.microsoft.com/office/word/2010/wordprocessingDrawing" xmlns:wp="http://schemas.openxmlformats.org/drawingml/2006/wordprocessingDrawing" xmlns:w10="urn:schemas-microsoft-com:office:word" xmlns:w="http://schemas.openxmlformats.org/wordprocessingml/2006/main" xmlns:w14="http://schemas.microsoft.com/office/word/2010/wordml" xmlns:wpg="http://schemas.microsoft.com/office/word/2010/wordprocessingGroup" xmlns:wpi="http://schemas.microsoft.com/office/word/2010/wordprocessingInk" xmlns:wne="http://schemas.microsoft.com/office/word/2006/wordml" xmlns:wps="http://schemas.microsoft.com/office/word/2010/wordprocessingShape" mc:Ignorable="w14 wp14">
-  <w:endnote w:type="separator" w:id="-1">
+<w:endnotes xmlns:ve="http://schemas.openxmlformats.org/markup-compatibility/2006" xmlns:o="urn:schemas-microsoft-com:office:office" xmlns:r="http://schemas.openxmlformats.org/officeDocument/2006/relationships" xmlns:m="http://schemas.openxmlformats.org/officeDocument/2006/math" xmlns:v="urn:schemas-microsoft-com:vml" xmlns:wp="http://schemas.openxmlformats.org/drawingml/2006/wordprocessingDrawing" xmlns:w10="urn:schemas-microsoft-com:office:word" xmlns:w="http://schemas.openxmlformats.org/wordprocessingml/2006/main" xmlns:wne="http://schemas.microsoft.com/office/word/2006/wordml">
+  <w:endnote w:type="separator" w:id="0">
     <w:p>
       <w:r>
         <w:separator/>
       </w:r>
     </w:p>
   </w:endnote>
-  <w:endnote w:type="continuationSeparator" w:id="0">
+  <w:endnote w:type="continuationSeparator" w:id="1">
     <w:p>
       <w:r>
         <w:continuationSeparator/>
@@ -1631,7 +1551,7 @@
 </file>
 
 <file path=word/footer1.xml><?xml version="1.0" encoding="utf-8"?>
-<w:ftr xmlns:wpc="http://schemas.microsoft.com/office/word/2010/wordprocessingCanvas" xmlns:mc="http://schemas.openxmlformats.org/markup-compatibility/2006" xmlns:o="urn:schemas-microsoft-com:office:office" xmlns:r="http://schemas.openxmlformats.org/officeDocument/2006/relationships" xmlns:m="http://schemas.openxmlformats.org/officeDocument/2006/math" xmlns:v="urn:schemas-microsoft-com:vml" xmlns:wp14="http://schemas.microsoft.com/office/word/2010/wordprocessingDrawing" xmlns:wp="http://schemas.openxmlformats.org/drawingml/2006/wordprocessingDrawing" xmlns:w10="urn:schemas-microsoft-com:office:word" xmlns:w="http://schemas.openxmlformats.org/wordprocessingml/2006/main" xmlns:w14="http://schemas.microsoft.com/office/word/2010/wordml" xmlns:wpg="http://schemas.microsoft.com/office/word/2010/wordprocessingGroup" xmlns:wpi="http://schemas.microsoft.com/office/word/2010/wordprocessingInk" xmlns:wne="http://schemas.microsoft.com/office/word/2006/wordml" xmlns:wps="http://schemas.microsoft.com/office/word/2010/wordprocessingShape" mc:Ignorable="w14 wp14">
+<w:ftr xmlns:ve="http://schemas.openxmlformats.org/markup-compatibility/2006" xmlns:o="urn:schemas-microsoft-com:office:office" xmlns:r="http://schemas.openxmlformats.org/officeDocument/2006/relationships" xmlns:m="http://schemas.openxmlformats.org/officeDocument/2006/math" xmlns:v="urn:schemas-microsoft-com:vml" xmlns:wp="http://schemas.openxmlformats.org/drawingml/2006/wordprocessingDrawing" xmlns:w10="urn:schemas-microsoft-com:office:word" xmlns:w="http://schemas.openxmlformats.org/wordprocessingml/2006/main" xmlns:wne="http://schemas.microsoft.com/office/word/2006/wordml">
   <w:p>
     <w:pPr>
       <w:pStyle w:val="Stopka"/>
@@ -1764,15 +1684,15 @@
 </file>
 
 <file path=word/footnotes.xml><?xml version="1.0" encoding="utf-8"?>
-<w:footnotes xmlns:wpc="http://schemas.microsoft.com/office/word/2010/wordprocessingCanvas" xmlns:mc="http://schemas.openxmlformats.org/markup-compatibility/2006" xmlns:o="urn:schemas-microsoft-com:office:office" xmlns:r="http://schemas.openxmlformats.org/officeDocument/2006/relationships" xmlns:m="http://schemas.openxmlformats.org/officeDocument/2006/math" xmlns:v="urn:schemas-microsoft-com:vml" xmlns:wp14="http://schemas.microsoft.com/office/word/2010/wordprocessingDrawing" xmlns:wp="http://schemas.openxmlformats.org/drawingml/2006/wordprocessingDrawing" xmlns:w10="urn:schemas-microsoft-com:office:word" xmlns:w="http://schemas.openxmlformats.org/wordprocessingml/2006/main" xmlns:w14="http://schemas.microsoft.com/office/word/2010/wordml" xmlns:wpg="http://schemas.microsoft.com/office/word/2010/wordprocessingGroup" xmlns:wpi="http://schemas.microsoft.com/office/word/2010/wordprocessingInk" xmlns:wne="http://schemas.microsoft.com/office/word/2006/wordml" xmlns:wps="http://schemas.microsoft.com/office/word/2010/wordprocessingShape" mc:Ignorable="w14 wp14">
-  <w:footnote w:type="separator" w:id="-1">
+<w:footnotes xmlns:ve="http://schemas.openxmlformats.org/markup-compatibility/2006" xmlns:o="urn:schemas-microsoft-com:office:office" xmlns:r="http://schemas.openxmlformats.org/officeDocument/2006/relationships" xmlns:m="http://schemas.openxmlformats.org/officeDocument/2006/math" xmlns:v="urn:schemas-microsoft-com:vml" xmlns:wp="http://schemas.openxmlformats.org/drawingml/2006/wordprocessingDrawing" xmlns:w10="urn:schemas-microsoft-com:office:word" xmlns:w="http://schemas.openxmlformats.org/wordprocessingml/2006/main" xmlns:wne="http://schemas.microsoft.com/office/word/2006/wordml">
+  <w:footnote w:type="separator" w:id="0">
     <w:p>
       <w:r>
         <w:separator/>
       </w:r>
     </w:p>
   </w:footnote>
-  <w:footnote w:type="continuationSeparator" w:id="0">
+  <w:footnote w:type="continuationSeparator" w:id="1">
     <w:p>
       <w:r>
         <w:continuationSeparator/>
@@ -1783,7 +1703,7 @@
 </file>
 
 <file path=word/header1.xml><?xml version="1.0" encoding="utf-8"?>
-<w:hdr xmlns:wpc="http://schemas.microsoft.com/office/word/2010/wordprocessingCanvas" xmlns:mc="http://schemas.openxmlformats.org/markup-compatibility/2006" xmlns:o="urn:schemas-microsoft-com:office:office" xmlns:r="http://schemas.openxmlformats.org/officeDocument/2006/relationships" xmlns:m="http://schemas.openxmlformats.org/officeDocument/2006/math" xmlns:v="urn:schemas-microsoft-com:vml" xmlns:wp14="http://schemas.microsoft.com/office/word/2010/wordprocessingDrawing" xmlns:wp="http://schemas.openxmlformats.org/drawingml/2006/wordprocessingDrawing" xmlns:w10="urn:schemas-microsoft-com:office:word" xmlns:w="http://schemas.openxmlformats.org/wordprocessingml/2006/main" xmlns:w14="http://schemas.microsoft.com/office/word/2010/wordml" xmlns:wpg="http://schemas.microsoft.com/office/word/2010/wordprocessingGroup" xmlns:wpi="http://schemas.microsoft.com/office/word/2010/wordprocessingInk" xmlns:wne="http://schemas.microsoft.com/office/word/2006/wordml" xmlns:wps="http://schemas.microsoft.com/office/word/2010/wordprocessingShape" mc:Ignorable="w14 wp14">
+<w:hdr xmlns:ve="http://schemas.openxmlformats.org/markup-compatibility/2006" xmlns:o="urn:schemas-microsoft-com:office:office" xmlns:r="http://schemas.openxmlformats.org/officeDocument/2006/relationships" xmlns:m="http://schemas.openxmlformats.org/officeDocument/2006/math" xmlns:v="urn:schemas-microsoft-com:vml" xmlns:wp="http://schemas.openxmlformats.org/drawingml/2006/wordprocessingDrawing" xmlns:w10="urn:schemas-microsoft-com:office:word" xmlns:w="http://schemas.openxmlformats.org/wordprocessingml/2006/main" xmlns:wne="http://schemas.microsoft.com/office/word/2006/wordml">
   <w:p>
     <w:pPr>
       <w:pStyle w:val="Nagwek"/>
@@ -1801,7 +1721,7 @@
         <w:bCs/>
         <w:i/>
       </w:rPr>
-      <w:t>{akronim projektu}</w:t>
+      <w:t>Pk</w:t>
     </w:r>
     <w:r>
       <w:tab/>
@@ -1823,7 +1743,7 @@
 </file>
 
 <file path=word/numbering.xml><?xml version="1.0" encoding="utf-8"?>
-<w:numbering xmlns:wpc="http://schemas.microsoft.com/office/word/2010/wordprocessingCanvas" xmlns:mc="http://schemas.openxmlformats.org/markup-compatibility/2006" xmlns:o="urn:schemas-microsoft-com:office:office" xmlns:r="http://schemas.openxmlformats.org/officeDocument/2006/relationships" xmlns:m="http://schemas.openxmlformats.org/officeDocument/2006/math" xmlns:v="urn:schemas-microsoft-com:vml" xmlns:wp14="http://schemas.microsoft.com/office/word/2010/wordprocessingDrawing" xmlns:wp="http://schemas.openxmlformats.org/drawingml/2006/wordprocessingDrawing" xmlns:w10="urn:schemas-microsoft-com:office:word" xmlns:w="http://schemas.openxmlformats.org/wordprocessingml/2006/main" xmlns:w14="http://schemas.microsoft.com/office/word/2010/wordml" xmlns:wpg="http://schemas.microsoft.com/office/word/2010/wordprocessingGroup" xmlns:wpi="http://schemas.microsoft.com/office/word/2010/wordprocessingInk" xmlns:wne="http://schemas.microsoft.com/office/word/2006/wordml" xmlns:wps="http://schemas.microsoft.com/office/word/2010/wordprocessingShape" mc:Ignorable="w14 wp14">
+<w:numbering xmlns:ve="http://schemas.openxmlformats.org/markup-compatibility/2006" xmlns:o="urn:schemas-microsoft-com:office:office" xmlns:r="http://schemas.openxmlformats.org/officeDocument/2006/relationships" xmlns:m="http://schemas.openxmlformats.org/officeDocument/2006/math" xmlns:v="urn:schemas-microsoft-com:vml" xmlns:wp="http://schemas.openxmlformats.org/drawingml/2006/wordprocessingDrawing" xmlns:w10="urn:schemas-microsoft-com:office:word" xmlns:w="http://schemas.openxmlformats.org/wordprocessingml/2006/main" xmlns:wne="http://schemas.microsoft.com/office/word/2006/wordml">
   <w:abstractNum w:abstractNumId="0">
     <w:nsid w:val="01654121"/>
     <w:multiLevelType w:val="multilevel"/>
@@ -2238,7 +2158,7 @@
 </file>
 
 <file path=word/styles.xml><?xml version="1.0" encoding="utf-8"?>
-<w:styles xmlns:mc="http://schemas.openxmlformats.org/markup-compatibility/2006" xmlns:r="http://schemas.openxmlformats.org/officeDocument/2006/relationships" xmlns:w="http://schemas.openxmlformats.org/wordprocessingml/2006/main" xmlns:w14="http://schemas.microsoft.com/office/word/2010/wordml" mc:Ignorable="w14">
+<w:styles xmlns:r="http://schemas.openxmlformats.org/officeDocument/2006/relationships" xmlns:w="http://schemas.openxmlformats.org/wordprocessingml/2006/main">
   <w:docDefaults>
     <w:rPrDefault>
       <w:rPr>
@@ -2379,6 +2299,7 @@
   <w:style w:type="paragraph" w:default="1" w:styleId="Normalny">
     <w:name w:val="Normal"/>
     <w:qFormat/>
+    <w:rsid w:val="004D0961"/>
   </w:style>
   <w:style w:type="paragraph" w:styleId="Nagwek1">
     <w:name w:val="heading 1"/>
@@ -2386,6 +2307,7 @@
     <w:next w:val="Tekstpodstawowy"/>
     <w:autoRedefine/>
     <w:qFormat/>
+    <w:rsid w:val="004D0961"/>
     <w:pPr>
       <w:keepNext/>
       <w:numPr>
@@ -2428,6 +2350,7 @@
     <w:next w:val="Normalny"/>
     <w:autoRedefine/>
     <w:qFormat/>
+    <w:rsid w:val="004D0961"/>
     <w:pPr>
       <w:keepNext/>
       <w:numPr>
@@ -2448,6 +2371,7 @@
     <w:basedOn w:val="Normalny"/>
     <w:next w:val="Normalny"/>
     <w:qFormat/>
+    <w:rsid w:val="004D0961"/>
     <w:pPr>
       <w:keepNext/>
       <w:numPr>
@@ -2469,6 +2393,7 @@
     <w:basedOn w:val="Normalny"/>
     <w:next w:val="Normalny"/>
     <w:qFormat/>
+    <w:rsid w:val="004D0961"/>
     <w:pPr>
       <w:numPr>
         <w:ilvl w:val="4"/>
@@ -2491,6 +2416,7 @@
     <w:basedOn w:val="Normalny"/>
     <w:next w:val="Normalny"/>
     <w:qFormat/>
+    <w:rsid w:val="004D0961"/>
     <w:pPr>
       <w:numPr>
         <w:ilvl w:val="5"/>
@@ -2511,6 +2437,7 @@
     <w:basedOn w:val="Normalny"/>
     <w:next w:val="Normalny"/>
     <w:qFormat/>
+    <w:rsid w:val="004D0961"/>
     <w:pPr>
       <w:numPr>
         <w:ilvl w:val="6"/>
@@ -2529,6 +2456,7 @@
     <w:basedOn w:val="Normalny"/>
     <w:next w:val="Normalny"/>
     <w:qFormat/>
+    <w:rsid w:val="004D0961"/>
     <w:pPr>
       <w:numPr>
         <w:ilvl w:val="7"/>
@@ -2549,6 +2477,7 @@
     <w:basedOn w:val="Normalny"/>
     <w:next w:val="Normalny"/>
     <w:qFormat/>
+    <w:rsid w:val="004D0961"/>
     <w:pPr>
       <w:numPr>
         <w:ilvl w:val="8"/>
@@ -2574,6 +2503,7 @@
     <w:uiPriority w:val="99"/>
     <w:semiHidden/>
     <w:unhideWhenUsed/>
+    <w:qFormat/>
     <w:tblPr>
       <w:tblInd w:w="0" w:type="dxa"/>
       <w:tblCellMar>
@@ -2593,6 +2523,7 @@
   <w:style w:type="paragraph" w:styleId="Nagwek">
     <w:name w:val="header"/>
     <w:basedOn w:val="Normalny"/>
+    <w:rsid w:val="004D0961"/>
     <w:pPr>
       <w:tabs>
         <w:tab w:val="center" w:pos="4536"/>
@@ -2607,6 +2538,7 @@
   <w:style w:type="paragraph" w:styleId="Stopka">
     <w:name w:val="footer"/>
     <w:basedOn w:val="Normalny"/>
+    <w:rsid w:val="004D0961"/>
     <w:pPr>
       <w:tabs>
         <w:tab w:val="center" w:pos="4536"/>
@@ -2617,10 +2549,12 @@
   <w:style w:type="character" w:styleId="Numerstrony">
     <w:name w:val="page number"/>
     <w:basedOn w:val="Domylnaczcionkaakapitu"/>
+    <w:rsid w:val="004D0961"/>
   </w:style>
   <w:style w:type="paragraph" w:styleId="Tekstpodstawowy2">
     <w:name w:val="Body Text 2"/>
     <w:basedOn w:val="Normalny"/>
+    <w:rsid w:val="004D0961"/>
     <w:rPr>
       <w:rFonts w:ascii="Arial" w:hAnsi="Arial"/>
       <w:b/>
@@ -2647,6 +2581,7 @@
     <w:name w:val="Subtitle"/>
     <w:basedOn w:val="Normalny"/>
     <w:qFormat/>
+    <w:rsid w:val="004D0961"/>
     <w:pPr>
       <w:spacing w:after="60"/>
       <w:jc w:val="center"/>
@@ -2662,6 +2597,7 @@
     <w:name w:val="Body Text Indent 2"/>
     <w:basedOn w:val="Normalny"/>
     <w:autoRedefine/>
+    <w:rsid w:val="004D0961"/>
     <w:pPr>
       <w:jc w:val="both"/>
     </w:pPr>
@@ -2684,6 +2620,7 @@
   <w:style w:type="paragraph" w:customStyle="1" w:styleId="wpiswtabelicentr">
     <w:name w:val="wpis_w_tabeli_centr"/>
     <w:basedOn w:val="wpiswtabeli"/>
+    <w:rsid w:val="004D0961"/>
     <w:pPr>
       <w:jc w:val="center"/>
     </w:pPr>
@@ -2693,6 +2630,7 @@
     <w:basedOn w:val="Normalny"/>
     <w:link w:val="tekstwtabeliZnak"/>
     <w:autoRedefine/>
+    <w:rsid w:val="004D0961"/>
     <w:rPr>
       <w:rFonts w:ascii="Arial" w:hAnsi="Arial"/>
       <w:b/>
@@ -2702,6 +2640,7 @@
   <w:style w:type="paragraph" w:customStyle="1" w:styleId="tekstwtabelicentr">
     <w:name w:val="tekst_w_tabeli_centr"/>
     <w:basedOn w:val="tekstwtabeli"/>
+    <w:rsid w:val="004D0961"/>
     <w:pPr>
       <w:jc w:val="center"/>
     </w:pPr>
@@ -2709,6 +2648,7 @@
   <w:style w:type="paragraph" w:customStyle="1" w:styleId="tekstwtabeliTNR">
     <w:name w:val="tekst_w_tabeli_TNR"/>
     <w:basedOn w:val="tekstwtabeli"/>
+    <w:rsid w:val="004D0961"/>
     <w:rPr>
       <w:rFonts w:ascii="Times New Roman" w:hAnsi="Times New Roman"/>
     </w:rPr>
@@ -2716,6 +2656,7 @@
   <w:style w:type="paragraph" w:customStyle="1" w:styleId="Tekstpodstawowykursywa">
     <w:name w:val="Tekst podstawowy kursywa"/>
     <w:basedOn w:val="Tekstpodstawowy"/>
+    <w:rsid w:val="004D0961"/>
     <w:pPr>
       <w:spacing w:before="240" w:after="120"/>
     </w:pPr>
@@ -2731,6 +2672,7 @@
     <w:basedOn w:val="tekstwtabeli"/>
     <w:link w:val="komentarzZnak"/>
     <w:autoRedefine/>
+    <w:rsid w:val="004D0961"/>
     <w:rPr>
       <w:b w:val="0"/>
       <w:i/>
@@ -2740,6 +2682,7 @@
   <w:style w:type="paragraph" w:styleId="Tekstpodstawowy3">
     <w:name w:val="Body Text 3"/>
     <w:basedOn w:val="Normalny"/>
+    <w:rsid w:val="004D0961"/>
     <w:rPr>
       <w:i/>
       <w:iCs/>
@@ -2748,6 +2691,7 @@
   <w:style w:type="paragraph" w:styleId="Tekstpodstawowywcity">
     <w:name w:val="Body Text Indent"/>
     <w:basedOn w:val="Normalny"/>
+    <w:rsid w:val="004D0961"/>
     <w:pPr>
       <w:spacing w:after="120"/>
       <w:ind w:left="283"/>
@@ -2756,6 +2700,7 @@
   <w:style w:type="paragraph" w:customStyle="1" w:styleId="wpiswtabeliBold">
     <w:name w:val="wpis_w_tabeli_Bold"/>
     <w:basedOn w:val="wpiswtabeli"/>
+    <w:rsid w:val="004D0961"/>
     <w:rPr>
       <w:b w:val="0"/>
       <w:bCs/>

</xml_diff>

<commit_message>
filled half of data in schedule file
</commit_message>
<xml_diff>
--- a/docs/harmonogram.docx
+++ b/docs/harmonogram.docx
@@ -1,6 +1,6 @@
 
 <file path=word/document.xml><?xml version="1.0" encoding="utf-8"?>
-<w:document xmlns:wpc="http://schemas.microsoft.com/office/word/2010/wordprocessingCanvas" xmlns:cx="http://schemas.microsoft.com/office/drawing/2014/chartex" xmlns:cx1="http://schemas.microsoft.com/office/drawing/2015/9/8/chartex" xmlns:cx2="http://schemas.microsoft.com/office/drawing/2015/10/21/chartex" xmlns:cx3="http://schemas.microsoft.com/office/drawing/2016/5/9/chartex" xmlns:cx4="http://schemas.microsoft.com/office/drawing/2016/5/10/chartex" xmlns:cx5="http://schemas.microsoft.com/office/drawing/2016/5/11/chartex" xmlns:cx6="http://schemas.microsoft.com/office/drawing/2016/5/12/chartex" xmlns:cx7="http://schemas.microsoft.com/office/drawing/2016/5/13/chartex" xmlns:cx8="http://schemas.microsoft.com/office/drawing/2016/5/14/chartex" xmlns:mc="http://schemas.openxmlformats.org/markup-compatibility/2006" xmlns:aink="http://schemas.microsoft.com/office/drawing/2016/ink" xmlns:am3d="http://schemas.microsoft.com/office/drawing/2017/model3d" xmlns:o="urn:schemas-microsoft-com:office:office" xmlns:oel="http://schemas.microsoft.com/office/2019/extlst" xmlns:r="http://schemas.openxmlformats.org/officeDocument/2006/relationships" xmlns:m="http://schemas.openxmlformats.org/officeDocument/2006/math" xmlns:v="urn:schemas-microsoft-com:vml" xmlns:wp14="http://schemas.microsoft.com/office/word/2010/wordprocessingDrawing" xmlns:wp="http://schemas.openxmlformats.org/drawingml/2006/wordprocessingDrawing" xmlns:w10="urn:schemas-microsoft-com:office:word" xmlns:w="http://schemas.openxmlformats.org/wordprocessingml/2006/main" xmlns:w14="http://schemas.microsoft.com/office/word/2010/wordml" xmlns:w15="http://schemas.microsoft.com/office/word/2012/wordml" xmlns:w16cex="http://schemas.microsoft.com/office/word/2018/wordml/cex" xmlns:w16cid="http://schemas.microsoft.com/office/word/2016/wordml/cid" xmlns:w16="http://schemas.microsoft.com/office/word/2018/wordml" xmlns:w16sdtdh="http://schemas.microsoft.com/office/word/2020/wordml/sdtdatahash" xmlns:w16se="http://schemas.microsoft.com/office/word/2015/wordml/symex" xmlns:wpg="http://schemas.microsoft.com/office/word/2010/wordprocessingGroup" xmlns:wpi="http://schemas.microsoft.com/office/word/2010/wordprocessingInk" xmlns:wne="http://schemas.microsoft.com/office/word/2006/wordml" xmlns:wps="http://schemas.microsoft.com/office/word/2010/wordprocessingShape" mc:Ignorable="w14 w15 w16se w16cid w16 w16cex w16sdtdh wp14">
+<w:document xmlns:ve="http://schemas.openxmlformats.org/markup-compatibility/2006" xmlns:o="urn:schemas-microsoft-com:office:office" xmlns:r="http://schemas.openxmlformats.org/officeDocument/2006/relationships" xmlns:m="http://schemas.openxmlformats.org/officeDocument/2006/math" xmlns:v="urn:schemas-microsoft-com:vml" xmlns:wp="http://schemas.openxmlformats.org/drawingml/2006/wordprocessingDrawing" xmlns:w10="urn:schemas-microsoft-com:office:word" xmlns:w="http://schemas.openxmlformats.org/wordprocessingml/2006/main" xmlns:wne="http://schemas.microsoft.com/office/word/2006/wordml">
   <w:body>
     <w:tbl>
       <w:tblPr>
@@ -18,7 +18,7 @@
           <w:left w:w="70" w:type="dxa"/>
           <w:right w:w="70" w:type="dxa"/>
         </w:tblCellMar>
-        <w:tblLook w:val="0000" w:firstRow="0" w:lastRow="0" w:firstColumn="0" w:lastColumn="0" w:noHBand="0" w:noVBand="0"/>
+        <w:tblLook w:val="0000"/>
       </w:tblPr>
       <w:tblGrid>
         <w:gridCol w:w="932"/>
@@ -50,19 +50,9 @@
             <w:pPr>
               <w:pStyle w:val="komentarz"/>
             </w:pPr>
-            <w:proofErr w:type="spellStart"/>
             <w:r>
-              <w:t>Półkarzyk</w:t>
+              <w:t>PółkarzykPk</w:t>
             </w:r>
-            <w:proofErr w:type="spellEnd"/>
-            <w:r>
-              <w:t xml:space="preserve"> </w:t>
-            </w:r>
-            <w:proofErr w:type="spellStart"/>
-            <w:r>
-              <w:t>Pk</w:t>
-            </w:r>
-            <w:proofErr w:type="spellEnd"/>
           </w:p>
           <w:p>
             <w:pPr>
@@ -160,21 +150,8 @@
               <w:t xml:space="preserve">{numer zespołu projektowego w ramach </w:t>
             </w:r>
             <w:r>
-              <w:t xml:space="preserve">Projektu Grupowego; </w:t>
+              <w:t>Projektu Grupowego; np: GR_nr_grupy</w:t>
             </w:r>
-            <w:proofErr w:type="spellStart"/>
-            <w:r>
-              <w:t>np</w:t>
-            </w:r>
-            <w:proofErr w:type="spellEnd"/>
-            <w:r>
-              <w:t xml:space="preserve">: </w:t>
-            </w:r>
-            <w:proofErr w:type="spellStart"/>
-            <w:r>
-              <w:t>GR_nr_grupy</w:t>
-            </w:r>
-            <w:proofErr w:type="spellEnd"/>
             <w:r>
               <w:t>}</w:t>
             </w:r>
@@ -202,13 +179,8 @@
             <w:pPr>
               <w:pStyle w:val="komentarz"/>
             </w:pPr>
-            <w:proofErr w:type="spellStart"/>
             <w:r>
-              <w:t>Ciślak</w:t>
-            </w:r>
-            <w:proofErr w:type="spellEnd"/>
-            <w:r>
-              <w:t xml:space="preserve"> Cezary</w:t>
+              <w:t>Ciślak Cezary</w:t>
             </w:r>
           </w:p>
           <w:p>
@@ -312,7 +284,7 @@
               <w:pStyle w:val="komentarz"/>
             </w:pPr>
             <w:r>
-              <w:t>01</w:t>
+              <w:t>04</w:t>
             </w:r>
           </w:p>
           <w:p>
@@ -345,13 +317,8 @@
             <w:pPr>
               <w:pStyle w:val="komentarz"/>
             </w:pPr>
-            <w:proofErr w:type="spellStart"/>
             <w:r>
-              <w:t>Ciślak</w:t>
-            </w:r>
-            <w:proofErr w:type="spellEnd"/>
-            <w:r>
-              <w:t xml:space="preserve"> Cezary</w:t>
+              <w:t>Ciślak Cezary</w:t>
             </w:r>
           </w:p>
           <w:p>
@@ -425,7 +392,7 @@
               <w:pStyle w:val="komentarz"/>
             </w:pPr>
             <w:r>
-              <w:t>2023-11-08</w:t>
+              <w:t>2023-11-11</w:t>
             </w:r>
           </w:p>
           <w:p>
@@ -585,13 +552,14 @@
             <w:pPr>
               <w:pStyle w:val="komentarz"/>
             </w:pPr>
-            <w:proofErr w:type="spellStart"/>
             <w:r>
-              <w:t>Ciślak</w:t>
+              <w:t>C</w:t>
             </w:r>
-            <w:proofErr w:type="spellEnd"/>
             <w:r>
-              <w:t xml:space="preserve"> Cezary</w:t>
+              <w:t>ezary</w:t>
+            </w:r>
+            <w:r>
+              <w:t xml:space="preserve"> Ciślak</w:t>
             </w:r>
           </w:p>
           <w:p/>
@@ -755,6 +723,77 @@
           </w:p>
         </w:tc>
       </w:tr>
+      <w:tr>
+        <w:trPr>
+          <w:trHeight w:val="408"/>
+        </w:trPr>
+        <w:tc>
+          <w:tcPr>
+            <w:tcW w:w="932" w:type="dxa"/>
+          </w:tcPr>
+          <w:p>
+            <w:pPr>
+              <w:pStyle w:val="komentarz"/>
+            </w:pPr>
+            <w:r>
+              <w:t>04</w:t>
+            </w:r>
+          </w:p>
+        </w:tc>
+        <w:tc>
+          <w:tcPr>
+            <w:tcW w:w="3539" w:type="dxa"/>
+          </w:tcPr>
+          <w:p>
+            <w:pPr>
+              <w:pStyle w:val="komentarz"/>
+            </w:pPr>
+            <w:r>
+              <w:t>Uzupełnianie kolejnych rozdziałów</w:t>
+            </w:r>
+          </w:p>
+        </w:tc>
+        <w:tc>
+          <w:tcPr>
+            <w:tcW w:w="1618" w:type="dxa"/>
+          </w:tcPr>
+          <w:p>
+            <w:pPr>
+              <w:pStyle w:val="komentarz"/>
+            </w:pPr>
+            <w:r>
+              <w:t>1, 2, 3.1, 3.2</w:t>
+            </w:r>
+          </w:p>
+        </w:tc>
+        <w:tc>
+          <w:tcPr>
+            <w:tcW w:w="1912" w:type="dxa"/>
+            <w:gridSpan w:val="2"/>
+          </w:tcPr>
+          <w:p>
+            <w:pPr>
+              <w:pStyle w:val="komentarz"/>
+            </w:pPr>
+            <w:r>
+              <w:t>Cezary Ciślak</w:t>
+            </w:r>
+          </w:p>
+        </w:tc>
+        <w:tc>
+          <w:tcPr>
+            <w:tcW w:w="1213" w:type="dxa"/>
+          </w:tcPr>
+          <w:p>
+            <w:pPr>
+              <w:pStyle w:val="komentarz"/>
+            </w:pPr>
+            <w:r>
+              <w:t>2023-11-11</w:t>
+            </w:r>
+          </w:p>
+        </w:tc>
+      </w:tr>
     </w:tbl>
     <w:p>
       <w:pPr>
@@ -796,16 +835,39 @@
         <w:t>{określenie celu, jakiemu ma służyć dokument, tutaj: strategia prowadzenia projektu</w:t>
       </w:r>
       <w:r>
-        <w:t xml:space="preserve"> i </w:t>
-      </w:r>
-      <w:proofErr w:type="gramStart"/>
-      <w:r>
-        <w:t>harmonogram</w:t>
+        <w:t xml:space="preserve"> i harmonogram</w:t>
       </w:r>
       <w:r>
         <w:t xml:space="preserve"> }</w:t>
       </w:r>
-      <w:proofErr w:type="gramEnd"/>
+    </w:p>
+    <w:p>
+      <w:pPr>
+        <w:pStyle w:val="komentarz"/>
+      </w:pPr>
+    </w:p>
+    <w:p>
+      <w:pPr>
+        <w:pStyle w:val="komentarz"/>
+        <w:rPr>
+          <w:rFonts w:ascii="Times New Roman" w:hAnsi="Times New Roman"/>
+          <w:i w:val="0"/>
+          <w:sz w:val="20"/>
+        </w:rPr>
+      </w:pPr>
+      <w:r>
+        <w:rPr>
+          <w:rFonts w:ascii="Times New Roman" w:hAnsi="Times New Roman"/>
+          <w:i w:val="0"/>
+          <w:sz w:val="20"/>
+        </w:rPr>
+        <w:t>Celem dokumentu jest zaplanowanie czasu wykonania poszczególnych zadań, alokacja zasobów ludzkich wymaganych do wykonania danego zadania. Będzie to kluczowe dla koordynacji działań i monitorowania postępu nad pracami, ułatwi komunikację i współprace w zespole, ponieważ każdy z członków będzie mógł na bieżąco śledzić przebieg prac.</w:t>
+      </w:r>
+    </w:p>
+    <w:p>
+      <w:pPr>
+        <w:pStyle w:val="komentarz"/>
+      </w:pPr>
     </w:p>
     <w:p>
       <w:pPr>
@@ -825,6 +887,214 @@
     </w:p>
     <w:p>
       <w:pPr>
+        <w:pStyle w:val="komentarz"/>
+      </w:pPr>
+    </w:p>
+    <w:p>
+      <w:pPr>
+        <w:pStyle w:val="komentarz"/>
+        <w:numPr>
+          <w:ilvl w:val="0"/>
+          <w:numId w:val="13"/>
+        </w:numPr>
+        <w:rPr>
+          <w:rFonts w:ascii="Times New Roman" w:hAnsi="Times New Roman"/>
+          <w:i w:val="0"/>
+          <w:sz w:val="20"/>
+        </w:rPr>
+      </w:pPr>
+      <w:r>
+        <w:rPr>
+          <w:rFonts w:ascii="Times New Roman" w:hAnsi="Times New Roman"/>
+          <w:i w:val="0"/>
+          <w:sz w:val="20"/>
+        </w:rPr>
+        <w:t>Lista zadań – spis wszystkich zadań do wykonania,</w:t>
+      </w:r>
+    </w:p>
+    <w:p>
+      <w:pPr>
+        <w:pStyle w:val="komentarz"/>
+        <w:numPr>
+          <w:ilvl w:val="0"/>
+          <w:numId w:val="13"/>
+        </w:numPr>
+        <w:rPr>
+          <w:rFonts w:ascii="Times New Roman" w:hAnsi="Times New Roman"/>
+          <w:i w:val="0"/>
+          <w:sz w:val="20"/>
+        </w:rPr>
+      </w:pPr>
+      <w:r>
+        <w:rPr>
+          <w:rFonts w:ascii="Times New Roman" w:hAnsi="Times New Roman"/>
+          <w:i w:val="0"/>
+          <w:sz w:val="20"/>
+        </w:rPr>
+        <w:t>Terminy – określenie terminów rozpoczęcia i zakończenia projektu i poszczególnych etapów,</w:t>
+      </w:r>
+    </w:p>
+    <w:p>
+      <w:pPr>
+        <w:pStyle w:val="komentarz"/>
+        <w:numPr>
+          <w:ilvl w:val="0"/>
+          <w:numId w:val="13"/>
+        </w:numPr>
+        <w:rPr>
+          <w:rFonts w:ascii="Times New Roman" w:hAnsi="Times New Roman"/>
+          <w:i w:val="0"/>
+          <w:sz w:val="20"/>
+        </w:rPr>
+      </w:pPr>
+      <w:r>
+        <w:rPr>
+          <w:rFonts w:ascii="Times New Roman" w:hAnsi="Times New Roman"/>
+          <w:i w:val="0"/>
+          <w:sz w:val="20"/>
+        </w:rPr>
+        <w:t>Zależności między zadaniami – hierarchia na zadania nadrzędnie i podrzędne,</w:t>
+      </w:r>
+    </w:p>
+    <w:p>
+      <w:pPr>
+        <w:pStyle w:val="komentarz"/>
+        <w:numPr>
+          <w:ilvl w:val="0"/>
+          <w:numId w:val="13"/>
+        </w:numPr>
+        <w:rPr>
+          <w:rFonts w:ascii="Times New Roman" w:hAnsi="Times New Roman"/>
+          <w:i w:val="0"/>
+          <w:sz w:val="20"/>
+        </w:rPr>
+      </w:pPr>
+      <w:r>
+        <w:rPr>
+          <w:rFonts w:ascii="Times New Roman" w:hAnsi="Times New Roman"/>
+          <w:i w:val="0"/>
+          <w:sz w:val="20"/>
+        </w:rPr>
+        <w:t>Przydzielanie zasobów – przydzielanie osób, sprzętu i narzędzi do poszczególnych zadań,</w:t>
+      </w:r>
+    </w:p>
+    <w:p>
+      <w:pPr>
+        <w:pStyle w:val="komentarz"/>
+        <w:numPr>
+          <w:ilvl w:val="0"/>
+          <w:numId w:val="13"/>
+        </w:numPr>
+        <w:rPr>
+          <w:rFonts w:ascii="Times New Roman" w:hAnsi="Times New Roman"/>
+          <w:i w:val="0"/>
+          <w:sz w:val="20"/>
+        </w:rPr>
+      </w:pPr>
+      <w:r>
+        <w:rPr>
+          <w:rFonts w:ascii="Times New Roman" w:hAnsi="Times New Roman"/>
+          <w:i w:val="0"/>
+          <w:sz w:val="20"/>
+        </w:rPr>
+        <w:t>Kalendarz – ustalanie godzin pracy, ewentualnych przerw i spotkań,</w:t>
+      </w:r>
+    </w:p>
+    <w:p>
+      <w:pPr>
+        <w:pStyle w:val="komentarz"/>
+        <w:numPr>
+          <w:ilvl w:val="0"/>
+          <w:numId w:val="13"/>
+        </w:numPr>
+        <w:rPr>
+          <w:rFonts w:ascii="Times New Roman" w:hAnsi="Times New Roman"/>
+          <w:i w:val="0"/>
+          <w:sz w:val="20"/>
+        </w:rPr>
+      </w:pPr>
+      <w:r>
+        <w:rPr>
+          <w:rFonts w:ascii="Times New Roman" w:hAnsi="Times New Roman"/>
+          <w:i w:val="0"/>
+          <w:sz w:val="20"/>
+        </w:rPr>
+        <w:t>Milestones – wyróżnianie kluczowych punktów postępu,</w:t>
+      </w:r>
+    </w:p>
+    <w:p>
+      <w:pPr>
+        <w:pStyle w:val="komentarz"/>
+        <w:numPr>
+          <w:ilvl w:val="0"/>
+          <w:numId w:val="13"/>
+        </w:numPr>
+        <w:rPr>
+          <w:rFonts w:ascii="Times New Roman" w:hAnsi="Times New Roman"/>
+          <w:i w:val="0"/>
+          <w:sz w:val="20"/>
+        </w:rPr>
+      </w:pPr>
+      <w:r>
+        <w:rPr>
+          <w:rFonts w:ascii="Times New Roman" w:hAnsi="Times New Roman"/>
+          <w:i w:val="0"/>
+          <w:sz w:val="20"/>
+        </w:rPr>
+        <w:t>Kontrola postępów – korzystanie z Jiry do monitorowania wypełnianych zadań,</w:t>
+      </w:r>
+    </w:p>
+    <w:p>
+      <w:pPr>
+        <w:pStyle w:val="komentarz"/>
+        <w:numPr>
+          <w:ilvl w:val="0"/>
+          <w:numId w:val="13"/>
+        </w:numPr>
+        <w:rPr>
+          <w:rFonts w:ascii="Times New Roman" w:hAnsi="Times New Roman"/>
+          <w:i w:val="0"/>
+          <w:sz w:val="20"/>
+        </w:rPr>
+      </w:pPr>
+      <w:r>
+        <w:rPr>
+          <w:rFonts w:ascii="Times New Roman" w:hAnsi="Times New Roman"/>
+          <w:i w:val="0"/>
+          <w:sz w:val="20"/>
+        </w:rPr>
+        <w:t>Ryzyka – uwzględnienie ewentualnych problemów na wypadek, gdyby wystąpiły problemy,</w:t>
+      </w:r>
+    </w:p>
+    <w:p>
+      <w:pPr>
+        <w:pStyle w:val="komentarz"/>
+        <w:numPr>
+          <w:ilvl w:val="0"/>
+          <w:numId w:val="13"/>
+        </w:numPr>
+        <w:rPr>
+          <w:rFonts w:ascii="Times New Roman" w:hAnsi="Times New Roman"/>
+          <w:i w:val="0"/>
+          <w:sz w:val="20"/>
+        </w:rPr>
+      </w:pPr>
+      <w:r>
+        <w:rPr>
+          <w:rFonts w:ascii="Times New Roman" w:hAnsi="Times New Roman"/>
+          <w:i w:val="0"/>
+          <w:sz w:val="20"/>
+        </w:rPr>
+        <w:t>Komunikacja – określenie planu komunikacji zespołu</w:t>
+      </w:r>
+    </w:p>
+    <w:p>
+      <w:pPr>
+        <w:pStyle w:val="komentarz"/>
+      </w:pPr>
+    </w:p>
+    <w:p>
+      <w:pPr>
         <w:pStyle w:val="Nagwek2"/>
       </w:pPr>
       <w:r>
@@ -847,6 +1117,105 @@
     </w:p>
     <w:p>
       <w:pPr>
+        <w:pStyle w:val="komentarz"/>
+      </w:pPr>
+    </w:p>
+    <w:p>
+      <w:pPr>
+        <w:pStyle w:val="komentarz"/>
+        <w:numPr>
+          <w:ilvl w:val="0"/>
+          <w:numId w:val="11"/>
+        </w:numPr>
+        <w:rPr>
+          <w:rFonts w:ascii="Times New Roman" w:hAnsi="Times New Roman"/>
+          <w:i w:val="0"/>
+          <w:sz w:val="20"/>
+        </w:rPr>
+      </w:pPr>
+      <w:r>
+        <w:rPr>
+          <w:rFonts w:ascii="Times New Roman" w:hAnsi="Times New Roman"/>
+          <w:i w:val="0"/>
+          <w:sz w:val="20"/>
+        </w:rPr>
+        <w:t>PJATK – zleceniobiorca,</w:t>
+      </w:r>
+    </w:p>
+    <w:p>
+      <w:pPr>
+        <w:pStyle w:val="komentarz"/>
+        <w:numPr>
+          <w:ilvl w:val="0"/>
+          <w:numId w:val="11"/>
+        </w:numPr>
+        <w:rPr>
+          <w:rFonts w:ascii="Times New Roman" w:hAnsi="Times New Roman"/>
+          <w:i w:val="0"/>
+          <w:sz w:val="20"/>
+        </w:rPr>
+      </w:pPr>
+      <w:r>
+        <w:rPr>
+          <w:rFonts w:ascii="Times New Roman" w:hAnsi="Times New Roman"/>
+          <w:i w:val="0"/>
+          <w:sz w:val="20"/>
+        </w:rPr>
+        <w:t>dr hab. Inż. Marta Łabuda</w:t>
+      </w:r>
+      <w:r>
+        <w:rPr>
+          <w:rFonts w:ascii="Times New Roman" w:hAnsi="Times New Roman"/>
+          <w:i w:val="0"/>
+          <w:sz w:val="20"/>
+        </w:rPr>
+        <w:t xml:space="preserve"> – opiekun projektu, zleceniodawca,</w:t>
+      </w:r>
+    </w:p>
+    <w:p>
+      <w:pPr>
+        <w:pStyle w:val="komentarz"/>
+        <w:numPr>
+          <w:ilvl w:val="0"/>
+          <w:numId w:val="11"/>
+        </w:numPr>
+        <w:rPr>
+          <w:rFonts w:ascii="Times New Roman" w:hAnsi="Times New Roman"/>
+          <w:i w:val="0"/>
+          <w:sz w:val="20"/>
+        </w:rPr>
+      </w:pPr>
+      <w:r>
+        <w:rPr>
+          <w:rFonts w:ascii="Times New Roman" w:hAnsi="Times New Roman"/>
+          <w:i w:val="0"/>
+          <w:sz w:val="20"/>
+        </w:rPr>
+        <w:t>zespół projektowy - wykonawca</w:t>
+      </w:r>
+    </w:p>
+    <w:p>
+      <w:pPr>
+        <w:pStyle w:val="komentarz"/>
+        <w:rPr>
+          <w:rFonts w:ascii="Times New Roman" w:hAnsi="Times New Roman"/>
+          <w:i w:val="0"/>
+          <w:sz w:val="20"/>
+        </w:rPr>
+      </w:pPr>
+    </w:p>
+    <w:p>
+      <w:pPr>
+        <w:pStyle w:val="komentarz"/>
+        <w:rPr>
+          <w:rFonts w:ascii="Times New Roman" w:hAnsi="Times New Roman"/>
+          <w:i w:val="0"/>
+          <w:sz w:val="20"/>
+        </w:rPr>
+      </w:pPr>
+    </w:p>
+    <w:p>
+      <w:pPr>
         <w:pStyle w:val="Nagwek2"/>
       </w:pPr>
       <w:r>
@@ -859,6 +1228,155 @@
       </w:pPr>
       <w:r>
         <w:t>{wyjaśnienie używanych w dokumencie pojęć i skrótów, oznaczenia używane wewnątrz dokumentu np. oznaczenia wymagań}</w:t>
+      </w:r>
+    </w:p>
+    <w:p>
+      <w:pPr>
+        <w:pStyle w:val="komentarz"/>
+      </w:pPr>
+    </w:p>
+    <w:p>
+      <w:pPr>
+        <w:pStyle w:val="komentarz"/>
+        <w:numPr>
+          <w:ilvl w:val="0"/>
+          <w:numId w:val="12"/>
+        </w:numPr>
+        <w:rPr>
+          <w:rFonts w:ascii="Times New Roman" w:hAnsi="Times New Roman"/>
+          <w:i w:val="0"/>
+          <w:sz w:val="20"/>
+        </w:rPr>
+      </w:pPr>
+      <w:r>
+        <w:rPr>
+          <w:rFonts w:ascii="Times New Roman" w:hAnsi="Times New Roman"/>
+          <w:i w:val="0"/>
+          <w:sz w:val="20"/>
+        </w:rPr>
+        <w:t xml:space="preserve">Front-end - </w:t>
+      </w:r>
+      <w:r>
+        <w:rPr>
+          <w:rFonts w:ascii="Times New Roman" w:hAnsi="Times New Roman"/>
+          <w:i w:val="0"/>
+          <w:sz w:val="20"/>
+        </w:rPr>
+        <w:t>część aplikacji lub strony internetowej, którą użytkownik widzi i z którą ma bezpośrednio interakcje,</w:t>
+      </w:r>
+    </w:p>
+    <w:p>
+      <w:pPr>
+        <w:pStyle w:val="komentarz"/>
+        <w:numPr>
+          <w:ilvl w:val="0"/>
+          <w:numId w:val="12"/>
+        </w:numPr>
+        <w:rPr>
+          <w:rFonts w:ascii="Times New Roman" w:hAnsi="Times New Roman"/>
+          <w:i w:val="0"/>
+          <w:sz w:val="20"/>
+        </w:rPr>
+      </w:pPr>
+      <w:r>
+        <w:rPr>
+          <w:rFonts w:ascii="Times New Roman" w:hAnsi="Times New Roman"/>
+          <w:i w:val="0"/>
+          <w:sz w:val="20"/>
+        </w:rPr>
+        <w:t xml:space="preserve">Back-end - </w:t>
+      </w:r>
+      <w:r>
+        <w:rPr>
+          <w:rFonts w:ascii="Times New Roman" w:hAnsi="Times New Roman"/>
+          <w:i w:val="0"/>
+          <w:sz w:val="20"/>
+        </w:rPr>
+        <w:t>część aplikacji lub strony internetowej, która działa po stronie serwera i zajmuje się przetwarzaniem danych, zarządzaniem bazą danych i wykonywaniem logiki biznesowej,</w:t>
+      </w:r>
+    </w:p>
+    <w:p>
+      <w:pPr>
+        <w:pStyle w:val="komentarz"/>
+        <w:numPr>
+          <w:ilvl w:val="0"/>
+          <w:numId w:val="12"/>
+        </w:numPr>
+        <w:rPr>
+          <w:rFonts w:ascii="Times New Roman" w:hAnsi="Times New Roman"/>
+          <w:i w:val="0"/>
+          <w:sz w:val="20"/>
+        </w:rPr>
+      </w:pPr>
+      <w:r>
+        <w:rPr>
+          <w:rFonts w:ascii="Times New Roman" w:hAnsi="Times New Roman"/>
+          <w:i w:val="0"/>
+          <w:sz w:val="20"/>
+        </w:rPr>
+        <w:t xml:space="preserve">UI - </w:t>
+      </w:r>
+      <w:r>
+        <w:rPr>
+          <w:rFonts w:ascii="Times New Roman" w:hAnsi="Times New Roman"/>
+          <w:i w:val="0"/>
+          <w:sz w:val="20"/>
+        </w:rPr>
+        <w:t xml:space="preserve">odnosi się do interfejsu użytkownika, czyli sposobu, w jaki użytkownik widzi i </w:t>
+      </w:r>
+      <w:r>
+        <w:rPr>
+          <w:rFonts w:ascii="Times New Roman" w:hAnsi="Times New Roman"/>
+          <w:i w:val="0"/>
+          <w:sz w:val="20"/>
+        </w:rPr>
+        <w:t>ma interakcje</w:t>
+      </w:r>
+      <w:r>
+        <w:rPr>
+          <w:rFonts w:ascii="Times New Roman" w:hAnsi="Times New Roman"/>
+          <w:i w:val="0"/>
+          <w:sz w:val="20"/>
+        </w:rPr>
+        <w:t xml:space="preserve"> z aplikacją. Dotyczy elementów graficznych, układu strony,</w:t>
+      </w:r>
+    </w:p>
+    <w:p>
+      <w:pPr>
+        <w:pStyle w:val="komentarz"/>
+        <w:numPr>
+          <w:ilvl w:val="0"/>
+          <w:numId w:val="12"/>
+        </w:numPr>
+        <w:rPr>
+          <w:rFonts w:ascii="Times New Roman" w:hAnsi="Times New Roman"/>
+          <w:i w:val="0"/>
+          <w:sz w:val="20"/>
+        </w:rPr>
+      </w:pPr>
+      <w:r>
+        <w:rPr>
+          <w:rFonts w:ascii="Times New Roman" w:hAnsi="Times New Roman"/>
+          <w:i w:val="0"/>
+          <w:sz w:val="20"/>
+        </w:rPr>
+        <w:t xml:space="preserve">UX - </w:t>
+      </w:r>
+      <w:r>
+        <w:rPr>
+          <w:rFonts w:ascii="Times New Roman" w:hAnsi="Times New Roman"/>
+          <w:i w:val="0"/>
+          <w:sz w:val="20"/>
+        </w:rPr>
+        <w:t>odnosi się do ogólnego doświadczenia użytkownika podczas korzystania z aplikacji. Dotyczy łatwości nawigacji, zrozumiałości inte</w:t>
+      </w:r>
+      <w:r>
+        <w:rPr>
+          <w:rFonts w:ascii="Times New Roman" w:hAnsi="Times New Roman"/>
+          <w:i w:val="0"/>
+          <w:sz w:val="20"/>
+        </w:rPr>
+        <w:t>rfejsu, szybkości odpowiedzi</w:t>
       </w:r>
     </w:p>
     <w:p>
@@ -931,6 +1449,79 @@
     </w:p>
     <w:p/>
     <w:p>
+      <w:r>
+        <w:t xml:space="preserve">W projekcie wykorzystywany będzie cykl prototypowy – skupimy się na wytworzeniu działającego prototypu systemu z najbardziej bazową funkcjonalnością i w momencie ewaluacji wymagań i problemów przejdziemy do cyklicznych implementacji dalszych funkcjonalności do momentu zakończenia projektu </w:t>
+      </w:r>
+      <w:r>
+        <w:t>i wypełnienia wymagań założeń dotyczących pełnej wersji systemu.</w:t>
+      </w:r>
+    </w:p>
+    <w:p/>
+    <w:p>
+      <w:r>
+        <w:t>Wykorzystując metodologie przyrostową, zakładającą cykliczne wytwarzanie, z powodu na różne doświadczenie zespołu, wprowadzimy pewne charakterystyki metodologii zwinnych, aby ułatwić pracę niedoświadczonemu zespołowi oraz zwiększyć zebrane doświadczenie. Charakterystyki zapożyczone od metodologii zwinnych:</w:t>
+      </w:r>
+    </w:p>
+    <w:p>
+      <w:pPr>
+        <w:pStyle w:val="Akapitzlist"/>
+        <w:numPr>
+          <w:ilvl w:val="0"/>
+          <w:numId w:val="15"/>
+        </w:numPr>
+      </w:pPr>
+      <w:r>
+        <w:t>Elastyczność w zakresie różnorodnych zmian i dostosowań wymagań,</w:t>
+      </w:r>
+    </w:p>
+    <w:p>
+      <w:pPr>
+        <w:pStyle w:val="Akapitzlist"/>
+        <w:numPr>
+          <w:ilvl w:val="0"/>
+          <w:numId w:val="15"/>
+        </w:numPr>
+      </w:pPr>
+      <w:r>
+        <w:t>Ciągłe testowanie i poprawy jakościowe,</w:t>
+      </w:r>
+    </w:p>
+    <w:p>
+      <w:pPr>
+        <w:pStyle w:val="Akapitzlist"/>
+        <w:numPr>
+          <w:ilvl w:val="0"/>
+          <w:numId w:val="15"/>
+        </w:numPr>
+      </w:pPr>
+      <w:r>
+        <w:t>Regularne spotkania i oceny, aby niedoświadczony zespół zyskał na doświadczeniu,</w:t>
+      </w:r>
+    </w:p>
+    <w:p>
+      <w:pPr>
+        <w:pStyle w:val="Akapitzlist"/>
+        <w:numPr>
+          <w:ilvl w:val="0"/>
+          <w:numId w:val="15"/>
+        </w:numPr>
+      </w:pPr>
+      <w:r>
+        <w:t>Częste ewaluacje i pomoc, aby żadna osoba w zespole nie czuła się zostawiona samej sobie,</w:t>
+      </w:r>
+    </w:p>
+    <w:p>
+      <w:pPr>
+        <w:pStyle w:val="Akapitzlist"/>
+      </w:pPr>
+    </w:p>
+    <w:p>
+      <w:r>
+        <w:t>Dodatkowo z metodologii SCRUM zostanie zaczerpnięta struktura sprintów w formie niezbyt restrykcyjnej (z powodu braku doświadczenia zespołu), a z metodologii XP zostanie zapożyczona współwłasność kodu i programowanie w parach do ewaluacji prac i lepszego rozwoju zespołu.</w:t>
+      </w:r>
+    </w:p>
+    <w:p/>
+    <w:p>
       <w:pPr>
         <w:pStyle w:val="Nagwek2"/>
       </w:pPr>
@@ -943,27 +1534,463 @@
         <w:pStyle w:val="komentarz"/>
       </w:pPr>
       <w:r>
-        <w:t xml:space="preserve">{Wybrany cykl życia należy następnie rozpisać. Każdy etap powinien być jasno określony, dlatego trzeba wyznaczyć jego cele, oczekiwane produkty, kryteria akceptacji prac danego etapu oraz główne zadania do wykonania w ramach tego </w:t>
-      </w:r>
-      <w:proofErr w:type="spellStart"/>
-      <w:proofErr w:type="gramStart"/>
-      <w:r>
-        <w:t>etapu.Oczekiwane</w:t>
-      </w:r>
-      <w:proofErr w:type="spellEnd"/>
-      <w:proofErr w:type="gramEnd"/>
-      <w:r>
-        <w:t xml:space="preserve"> produkty obejmują zarówno narzędzia, wytworzoną infrastrukturę, zainstalowane urządzenia i oprogramowanie, dokumentację...}</w:t>
+        <w:t>{Wybrany cykl życia należy następnie rozpisać. Każdy etap powinien być jasno określony, dlatego trzeba wyznaczyć jego cele, oczekiwane produkty, kryteria akceptacji prac danego etapu oraz główne zadania do wykonania w ramach tego etapu.Oczekiwane produkty obejmują zarówno narzędzia, wytworzoną infrastrukturę, zainstalowane urządzenia i oprogramowanie, dokumentację...}</w:t>
       </w:r>
     </w:p>
     <w:p/>
+    <w:p>
+      <w:pPr>
+        <w:pStyle w:val="Akapitzlist"/>
+        <w:numPr>
+          <w:ilvl w:val="0"/>
+          <w:numId w:val="16"/>
+        </w:numPr>
+        <w:rPr>
+          <w:b/>
+        </w:rPr>
+      </w:pPr>
+      <w:r>
+        <w:rPr>
+          <w:b/>
+        </w:rPr>
+        <w:t>Określenia wstępne</w:t>
+      </w:r>
+    </w:p>
+    <w:p>
+      <w:pPr>
+        <w:pStyle w:val="Akapitzlist"/>
+        <w:numPr>
+          <w:ilvl w:val="1"/>
+          <w:numId w:val="16"/>
+        </w:numPr>
+      </w:pPr>
+      <w:r>
+        <w:t>Cele – rozpoczęcie prac projektowych</w:t>
+      </w:r>
+    </w:p>
+    <w:p>
+      <w:pPr>
+        <w:pStyle w:val="Akapitzlist"/>
+        <w:numPr>
+          <w:ilvl w:val="1"/>
+          <w:numId w:val="16"/>
+        </w:numPr>
+      </w:pPr>
+      <w:r>
+        <w:t>Oczekiwane produkty –</w:t>
+      </w:r>
+      <w:r>
+        <w:t xml:space="preserve"> gotowe dokumenty opisujące założenia, wymagania i problemy do rozwiązania</w:t>
+      </w:r>
+    </w:p>
+    <w:p>
+      <w:pPr>
+        <w:pStyle w:val="Akapitzlist"/>
+        <w:numPr>
+          <w:ilvl w:val="1"/>
+          <w:numId w:val="16"/>
+        </w:numPr>
+      </w:pPr>
+      <w:r>
+        <w:t xml:space="preserve">Główne zadania – </w:t>
+      </w:r>
+      <w:r>
+        <w:t>przygotowanie pomysłu na projekt, rozważenie problemu potencjalnego użytkownika do rozwiązania, przygotowanie DZW, KP i SWS, przygotowanie i prezentacja pitch</w:t>
+      </w:r>
+    </w:p>
+    <w:p>
+      <w:pPr>
+        <w:pStyle w:val="Akapitzlist"/>
+        <w:numPr>
+          <w:ilvl w:val="1"/>
+          <w:numId w:val="16"/>
+        </w:numPr>
+      </w:pPr>
+      <w:r>
+        <w:t xml:space="preserve">Kryteria akceptacji – </w:t>
+      </w:r>
+      <w:r>
+        <w:t>projekt i wszystkie dokumenty zostały zaakceptowane</w:t>
+      </w:r>
+    </w:p>
+    <w:p>
+      <w:pPr>
+        <w:pStyle w:val="Akapitzlist"/>
+      </w:pPr>
+    </w:p>
+    <w:p>
+      <w:pPr>
+        <w:pStyle w:val="Akapitzlist"/>
+        <w:numPr>
+          <w:ilvl w:val="0"/>
+          <w:numId w:val="16"/>
+        </w:numPr>
+        <w:rPr>
+          <w:b/>
+        </w:rPr>
+      </w:pPr>
+      <w:r>
+        <w:rPr>
+          <w:b/>
+        </w:rPr>
+        <w:t>Planowanie projektu</w:t>
+      </w:r>
+    </w:p>
+    <w:p>
+      <w:pPr>
+        <w:pStyle w:val="Akapitzlist"/>
+        <w:numPr>
+          <w:ilvl w:val="1"/>
+          <w:numId w:val="16"/>
+        </w:numPr>
+      </w:pPr>
+      <w:r>
+        <w:t>Cele – rozplanowanie działań do implementacji systemu</w:t>
+      </w:r>
+    </w:p>
+    <w:p>
+      <w:pPr>
+        <w:pStyle w:val="Akapitzlist"/>
+        <w:numPr>
+          <w:ilvl w:val="1"/>
+          <w:numId w:val="16"/>
+        </w:numPr>
+      </w:pPr>
+      <w:r>
+        <w:lastRenderedPageBreak/>
+        <w:t>Oczekiwane produkty – gotowy harmonogram i narzędzia do zarządzania zadaniami zespołu</w:t>
+      </w:r>
+    </w:p>
+    <w:p>
+      <w:pPr>
+        <w:pStyle w:val="Akapitzlist"/>
+        <w:numPr>
+          <w:ilvl w:val="1"/>
+          <w:numId w:val="16"/>
+        </w:numPr>
+      </w:pPr>
+      <w:r>
+        <w:t>Główne zadania – przygotowanie dokumentu harmonogramu, zadań do wykonania, ewaluacja doświadczenia zespołu, przypisanie zadań do poszczególnych osób, skonfigurowanie narzędzia Jira</w:t>
+      </w:r>
+    </w:p>
+    <w:p>
+      <w:pPr>
+        <w:pStyle w:val="Akapitzlist"/>
+        <w:numPr>
+          <w:ilvl w:val="1"/>
+          <w:numId w:val="16"/>
+        </w:numPr>
+      </w:pPr>
+      <w:r>
+        <w:t>Kryteria akceptacji – Jira została skonfigurowana, a harmonogram został zaakceptowany</w:t>
+      </w:r>
+    </w:p>
+    <w:p>
+      <w:pPr>
+        <w:pStyle w:val="Akapitzlist"/>
+      </w:pPr>
+    </w:p>
+    <w:p>
+      <w:pPr>
+        <w:pStyle w:val="Akapitzlist"/>
+        <w:numPr>
+          <w:ilvl w:val="0"/>
+          <w:numId w:val="16"/>
+        </w:numPr>
+        <w:rPr>
+          <w:b/>
+        </w:rPr>
+      </w:pPr>
+      <w:r>
+        <w:rPr>
+          <w:b/>
+        </w:rPr>
+        <w:t>Implementacja</w:t>
+      </w:r>
+    </w:p>
+    <w:p>
+      <w:pPr>
+        <w:pStyle w:val="Akapitzlist"/>
+        <w:numPr>
+          <w:ilvl w:val="1"/>
+          <w:numId w:val="16"/>
+        </w:numPr>
+      </w:pPr>
+      <w:r>
+        <w:t>Cele – prace nad tworzeniem systemu</w:t>
+      </w:r>
+    </w:p>
+    <w:p>
+      <w:pPr>
+        <w:pStyle w:val="Akapitzlist"/>
+        <w:numPr>
+          <w:ilvl w:val="1"/>
+          <w:numId w:val="16"/>
+        </w:numPr>
+      </w:pPr>
+      <w:r>
+        <w:t>Oczekiwane produkty – gotowy prototyp z funkcjami dla danego cyklu</w:t>
+      </w:r>
+    </w:p>
+    <w:p>
+      <w:pPr>
+        <w:pStyle w:val="Akapitzlist"/>
+        <w:numPr>
+          <w:ilvl w:val="1"/>
+          <w:numId w:val="16"/>
+        </w:numPr>
+      </w:pPr>
+      <w:r>
+        <w:t>Główne zadania – praca z wykorzystaniem narzędzi projektowych i deweloperskich do tworzenia, z cykl na cykl, produktu zbliżonemu finalnej wersji</w:t>
+      </w:r>
+    </w:p>
+    <w:p>
+      <w:pPr>
+        <w:pStyle w:val="Akapitzlist"/>
+        <w:numPr>
+          <w:ilvl w:val="1"/>
+          <w:numId w:val="16"/>
+        </w:numPr>
+      </w:pPr>
+      <w:r>
+        <w:t>Kryteria akceptacji – prace są wykonywane na bieżąco, a kod odpowiada standardom i wymaganiom</w:t>
+      </w:r>
+    </w:p>
+    <w:p>
+      <w:pPr>
+        <w:pStyle w:val="Akapitzlist"/>
+      </w:pPr>
+    </w:p>
+    <w:p>
+      <w:pPr>
+        <w:pStyle w:val="Akapitzlist"/>
+        <w:numPr>
+          <w:ilvl w:val="0"/>
+          <w:numId w:val="16"/>
+        </w:numPr>
+        <w:rPr>
+          <w:b/>
+        </w:rPr>
+      </w:pPr>
+      <w:r>
+        <w:rPr>
+          <w:b/>
+        </w:rPr>
+        <w:t>Dokumentacja</w:t>
+      </w:r>
+    </w:p>
+    <w:p>
+      <w:pPr>
+        <w:pStyle w:val="Akapitzlist"/>
+        <w:numPr>
+          <w:ilvl w:val="1"/>
+          <w:numId w:val="16"/>
+        </w:numPr>
+      </w:pPr>
+      <w:r>
+        <w:t>Cele – tworzenie dokumentacji systemu</w:t>
+      </w:r>
+    </w:p>
+    <w:p>
+      <w:pPr>
+        <w:pStyle w:val="Akapitzlist"/>
+        <w:numPr>
+          <w:ilvl w:val="1"/>
+          <w:numId w:val="16"/>
+        </w:numPr>
+      </w:pPr>
+      <w:r>
+        <w:t>Oczekiwane produkty – dokumentacja aktualizowana każdego cyklu, która odzwierciedla system i definiuje jego funkcjonalności</w:t>
+      </w:r>
+    </w:p>
+    <w:p>
+      <w:pPr>
+        <w:pStyle w:val="Akapitzlist"/>
+        <w:numPr>
+          <w:ilvl w:val="1"/>
+          <w:numId w:val="16"/>
+        </w:numPr>
+      </w:pPr>
+      <w:r>
+        <w:t xml:space="preserve">Główne zadania – tworzenie dokumentacji technicznej, eksploatacyjnej i użytkownika końcowego </w:t>
+      </w:r>
+    </w:p>
+    <w:p>
+      <w:pPr>
+        <w:pStyle w:val="Akapitzlist"/>
+        <w:numPr>
+          <w:ilvl w:val="1"/>
+          <w:numId w:val="16"/>
+        </w:numPr>
+      </w:pPr>
+      <w:r>
+        <w:t>Kryteria akceptacji – prace są wykonywane na bieżąco, a dokumentacja jest tworzona jednym stylem jakościowym</w:t>
+      </w:r>
+    </w:p>
+    <w:p>
+      <w:pPr>
+        <w:pStyle w:val="Akapitzlist"/>
+      </w:pPr>
+    </w:p>
+    <w:p>
+      <w:pPr>
+        <w:pStyle w:val="Akapitzlist"/>
+        <w:numPr>
+          <w:ilvl w:val="0"/>
+          <w:numId w:val="16"/>
+        </w:numPr>
+        <w:rPr>
+          <w:b/>
+        </w:rPr>
+      </w:pPr>
+      <w:r>
+        <w:rPr>
+          <w:b/>
+        </w:rPr>
+        <w:t>Testowanie</w:t>
+      </w:r>
+    </w:p>
+    <w:p>
+      <w:pPr>
+        <w:pStyle w:val="Akapitzlist"/>
+        <w:numPr>
+          <w:ilvl w:val="1"/>
+          <w:numId w:val="16"/>
+        </w:numPr>
+      </w:pPr>
+      <w:r>
+        <w:t>Cele – testowanie nowo dodawanych funkcjonalności</w:t>
+      </w:r>
+    </w:p>
+    <w:p>
+      <w:pPr>
+        <w:pStyle w:val="Akapitzlist"/>
+        <w:numPr>
+          <w:ilvl w:val="1"/>
+          <w:numId w:val="16"/>
+        </w:numPr>
+      </w:pPr>
+      <w:r>
+        <w:t>Oczekiwane produkty – struktura testów jednostkowych sprawdzająca poprawność i optymalność systemu</w:t>
+      </w:r>
+    </w:p>
+    <w:p>
+      <w:pPr>
+        <w:pStyle w:val="Akapitzlist"/>
+        <w:numPr>
+          <w:ilvl w:val="1"/>
+          <w:numId w:val="16"/>
+        </w:numPr>
+      </w:pPr>
+      <w:r>
+        <w:t>Główne zadania – tworzenie testów jednostkowych</w:t>
+      </w:r>
+    </w:p>
+    <w:p>
+      <w:pPr>
+        <w:pStyle w:val="Akapitzlist"/>
+        <w:numPr>
+          <w:ilvl w:val="1"/>
+          <w:numId w:val="16"/>
+        </w:numPr>
+      </w:pPr>
+      <w:r>
+        <w:t>Kryteria akceptacji – prace są wykonywane na bieżąco</w:t>
+      </w:r>
+      <w:r>
+        <w:t>, a testy są tworzone</w:t>
+      </w:r>
+      <w:r>
+        <w:t xml:space="preserve"> rzetelnie </w:t>
+      </w:r>
+    </w:p>
+    <w:p>
+      <w:pPr>
+        <w:ind w:left="720"/>
+      </w:pPr>
+    </w:p>
+    <w:p>
+      <w:pPr>
+        <w:ind w:left="720"/>
+      </w:pPr>
+    </w:p>
+    <w:p>
+      <w:pPr>
+        <w:pStyle w:val="Akapitzlist"/>
+        <w:numPr>
+          <w:ilvl w:val="0"/>
+          <w:numId w:val="16"/>
+        </w:numPr>
+        <w:rPr>
+          <w:b/>
+        </w:rPr>
+      </w:pPr>
+      <w:r>
+        <w:rPr>
+          <w:b/>
+        </w:rPr>
+        <w:t>Zakończenie projektu</w:t>
+      </w:r>
+    </w:p>
+    <w:p>
+      <w:pPr>
+        <w:pStyle w:val="Akapitzlist"/>
+        <w:numPr>
+          <w:ilvl w:val="1"/>
+          <w:numId w:val="16"/>
+        </w:numPr>
+      </w:pPr>
+      <w:r>
+        <w:t xml:space="preserve">Cele – zakończenie tworzenia projektu </w:t>
+      </w:r>
+    </w:p>
+    <w:p>
+      <w:pPr>
+        <w:pStyle w:val="Akapitzlist"/>
+        <w:numPr>
+          <w:ilvl w:val="1"/>
+          <w:numId w:val="16"/>
+        </w:numPr>
+      </w:pPr>
+      <w:r>
+        <w:t>Oczekiwane produkty – system i dokumentacja, które w pełni spełniają oczekiwane wymagania</w:t>
+      </w:r>
+    </w:p>
+    <w:p>
+      <w:pPr>
+        <w:pStyle w:val="Akapitzlist"/>
+        <w:numPr>
+          <w:ilvl w:val="1"/>
+          <w:numId w:val="16"/>
+        </w:numPr>
+      </w:pPr>
+      <w:r>
+        <w:t>Główne zadania – weryfikacja i zakończenie projektu</w:t>
+      </w:r>
+    </w:p>
+    <w:p>
+      <w:pPr>
+        <w:pStyle w:val="Akapitzlist"/>
+        <w:numPr>
+          <w:ilvl w:val="1"/>
+          <w:numId w:val="16"/>
+        </w:numPr>
+      </w:pPr>
+      <w:r>
+        <w:t xml:space="preserve">Kryteria akceptacji – wymagania projektu zostały zaakceptowane, a sam projekt odzwierciedla stan założony w fazie tworzenia założeń wstępnych </w:t>
+      </w:r>
+    </w:p>
+    <w:p>
+      <w:pPr>
+        <w:pStyle w:val="Akapitzlist"/>
+      </w:pPr>
+    </w:p>
     <w:p/>
     <w:p>
       <w:pPr>
         <w:pStyle w:val="Nagwek1"/>
       </w:pPr>
       <w:r>
-        <w:lastRenderedPageBreak/>
         <w:t>Organizacja projektu</w:t>
       </w:r>
     </w:p>
@@ -1060,6 +2087,228 @@
     <w:p/>
     <w:p>
       <w:pPr>
+        <w:pStyle w:val="Akapitzlist"/>
+        <w:numPr>
+          <w:ilvl w:val="0"/>
+          <w:numId w:val="6"/>
+        </w:numPr>
+        <w:rPr>
+          <w:b/>
+        </w:rPr>
+      </w:pPr>
+      <w:r>
+        <w:rPr>
+          <w:b/>
+        </w:rPr>
+        <w:t>Zdefiniowanie zapotrzebowań</w:t>
+      </w:r>
+    </w:p>
+    <w:p>
+      <w:pPr>
+        <w:pStyle w:val="Akapitzlist"/>
+        <w:numPr>
+          <w:ilvl w:val="1"/>
+          <w:numId w:val="6"/>
+        </w:numPr>
+      </w:pPr>
+      <w:r>
+        <w:t>do zadań bazodanowych i serwerowych potrzebna jest osoba, która dobrze się sprawdza w konfiguracjach,</w:t>
+      </w:r>
+    </w:p>
+    <w:p>
+      <w:pPr>
+        <w:pStyle w:val="Akapitzlist"/>
+        <w:numPr>
+          <w:ilvl w:val="1"/>
+          <w:numId w:val="6"/>
+        </w:numPr>
+      </w:pPr>
+      <w:r>
+        <w:t>do zadań związanych z interfacem potrzebna jest osoba, która jest w stanie podejść psychologicznie do tematu,</w:t>
+      </w:r>
+    </w:p>
+    <w:p>
+      <w:pPr>
+        <w:pStyle w:val="Akapitzlist"/>
+        <w:numPr>
+          <w:ilvl w:val="1"/>
+          <w:numId w:val="6"/>
+        </w:numPr>
+      </w:pPr>
+      <w:r>
+        <w:t>do reszty zadań implementacyjnych potrzebne są osoby, które mają wstępne pojęcie lub doświadczenie,</w:t>
+      </w:r>
+    </w:p>
+    <w:p>
+      <w:pPr>
+        <w:pStyle w:val="Akapitzlist"/>
+        <w:numPr>
+          <w:ilvl w:val="1"/>
+          <w:numId w:val="6"/>
+        </w:numPr>
+      </w:pPr>
+      <w:r>
+        <w:lastRenderedPageBreak/>
+        <w:t>do innych zadań, typu: dokumentacja, specyfikacja wymagań, testowanie, itp. zespół projektowy, z powodu braku umiejętności i doświadczenia, będzie wytwarzał bez podziału na poszczególne osoby lub podgrupy.</w:t>
+      </w:r>
+    </w:p>
+    <w:p/>
+    <w:p>
+      <w:pPr>
+        <w:pStyle w:val="Akapitzlist"/>
+        <w:numPr>
+          <w:ilvl w:val="0"/>
+          <w:numId w:val="6"/>
+        </w:numPr>
+        <w:rPr>
+          <w:b/>
+        </w:rPr>
+      </w:pPr>
+      <w:r>
+        <w:rPr>
+          <w:b/>
+        </w:rPr>
+        <w:t>Analiza kompetencji zespołu</w:t>
+      </w:r>
+    </w:p>
+    <w:p>
+      <w:pPr>
+        <w:pStyle w:val="Akapitzlist"/>
+        <w:numPr>
+          <w:ilvl w:val="1"/>
+          <w:numId w:val="6"/>
+        </w:numPr>
+      </w:pPr>
+      <w:r>
+        <w:t>Alicja Wieloch – chęć nabrania doświadczenia w projektowaniu UI/UX i tworzeniu front-end,</w:t>
+      </w:r>
+    </w:p>
+    <w:p>
+      <w:pPr>
+        <w:pStyle w:val="Akapitzlist"/>
+        <w:numPr>
+          <w:ilvl w:val="1"/>
+          <w:numId w:val="6"/>
+        </w:numPr>
+      </w:pPr>
+      <w:r>
+        <w:t>Cezary Ciślak – doświadczenie w tworzeniu aplikacji internetowych, chęć nabrania doświadczenia w zarządzaniu zespołem,</w:t>
+      </w:r>
+    </w:p>
+    <w:p>
+      <w:pPr>
+        <w:pStyle w:val="Akapitzlist"/>
+        <w:numPr>
+          <w:ilvl w:val="1"/>
+          <w:numId w:val="6"/>
+        </w:numPr>
+      </w:pPr>
+      <w:r>
+        <w:t>Bartosz Grzanka – doświadczenie w konserwacji i modernizacji systemów,</w:t>
+      </w:r>
+    </w:p>
+    <w:p>
+      <w:pPr>
+        <w:pStyle w:val="Akapitzlist"/>
+        <w:numPr>
+          <w:ilvl w:val="1"/>
+          <w:numId w:val="6"/>
+        </w:numPr>
+      </w:pPr>
+      <w:r>
+        <w:t>Nikodem Płocki – N/A</w:t>
+      </w:r>
+    </w:p>
+    <w:p/>
+    <w:p>
+      <w:pPr>
+        <w:pStyle w:val="Akapitzlist"/>
+        <w:numPr>
+          <w:ilvl w:val="0"/>
+          <w:numId w:val="6"/>
+        </w:numPr>
+        <w:rPr>
+          <w:b/>
+        </w:rPr>
+      </w:pPr>
+      <w:r>
+        <w:rPr>
+          <w:b/>
+        </w:rPr>
+        <w:t>Zestawienie zespołu projektowego</w:t>
+      </w:r>
+    </w:p>
+    <w:p>
+      <w:pPr>
+        <w:pStyle w:val="Akapitzlist"/>
+      </w:pPr>
+      <w:r>
+        <w:t>W praktyce, cały zespół projektowy, z braku doświadczenia, będzie sobie nawzajem pomagał, ale wyznaczamy dane zestawienie prac projektowych dla każdego członka:</w:t>
+      </w:r>
+    </w:p>
+    <w:p>
+      <w:pPr>
+        <w:pStyle w:val="Akapitzlist"/>
+        <w:numPr>
+          <w:ilvl w:val="1"/>
+          <w:numId w:val="6"/>
+        </w:numPr>
+      </w:pPr>
+      <w:r>
+        <w:t>Alicja Wieloch – projektant ds. UI/UX,</w:t>
+      </w:r>
+      <w:r>
+        <w:t xml:space="preserve"> analityk ds. zgodności dokumentacji,</w:t>
+      </w:r>
+      <w:r>
+        <w:t xml:space="preserve"> osoba wspierająca front-end</w:t>
+      </w:r>
+    </w:p>
+    <w:p>
+      <w:pPr>
+        <w:pStyle w:val="Akapitzlist"/>
+        <w:numPr>
+          <w:ilvl w:val="1"/>
+          <w:numId w:val="6"/>
+        </w:numPr>
+      </w:pPr>
+      <w:r>
+        <w:t>Cezary Ciślak – kierownik projektu, deweloper ds. front-end, osoba wspierająca innych</w:t>
+      </w:r>
+    </w:p>
+    <w:p>
+      <w:pPr>
+        <w:pStyle w:val="Akapitzlist"/>
+        <w:numPr>
+          <w:ilvl w:val="1"/>
+          <w:numId w:val="6"/>
+        </w:numPr>
+      </w:pPr>
+      <w:r>
+        <w:t>Bartosz Grzanka – deweloper ds. back-end i bazy danych</w:t>
+      </w:r>
+    </w:p>
+    <w:p>
+      <w:pPr>
+        <w:pStyle w:val="Akapitzlist"/>
+        <w:numPr>
+          <w:ilvl w:val="1"/>
+          <w:numId w:val="6"/>
+        </w:numPr>
+      </w:pPr>
+      <w:r>
+        <w:t xml:space="preserve">Nikodem Płocki – analityk ds. </w:t>
+      </w:r>
+      <w:r>
+        <w:t>implementacyjnych według wymagań,</w:t>
+      </w:r>
+      <w:r>
+        <w:t xml:space="preserve"> osoba wspierająca back-end</w:t>
+      </w:r>
+    </w:p>
+    <w:p/>
+    <w:p>
+      <w:pPr>
         <w:pStyle w:val="Nagwek2"/>
       </w:pPr>
       <w:r>
@@ -1134,6 +2383,261 @@
     <w:p>
       <w:pPr>
         <w:pStyle w:val="KomentarzListapunktowana1"/>
+        <w:numPr>
+          <w:ilvl w:val="0"/>
+          <w:numId w:val="0"/>
+        </w:numPr>
+      </w:pPr>
+    </w:p>
+    <w:p>
+      <w:pPr>
+        <w:pStyle w:val="KomentarzListapunktowana1"/>
+        <w:numPr>
+          <w:ilvl w:val="0"/>
+          <w:numId w:val="0"/>
+        </w:numPr>
+        <w:ind w:left="737" w:hanging="227"/>
+        <w:rPr>
+          <w:rFonts w:ascii="Times New Roman" w:hAnsi="Times New Roman"/>
+          <w:i w:val="0"/>
+          <w:sz w:val="20"/>
+        </w:rPr>
+      </w:pPr>
+    </w:p>
+    <w:p>
+      <w:pPr>
+        <w:pStyle w:val="KomentarzListapunktowana1"/>
+        <w:numPr>
+          <w:ilvl w:val="0"/>
+          <w:numId w:val="10"/>
+        </w:numPr>
+        <w:rPr>
+          <w:rFonts w:ascii="Times New Roman" w:hAnsi="Times New Roman"/>
+          <w:i w:val="0"/>
+          <w:sz w:val="20"/>
+        </w:rPr>
+      </w:pPr>
+      <w:r>
+        <w:rPr>
+          <w:rFonts w:ascii="Times New Roman" w:hAnsi="Times New Roman"/>
+          <w:i w:val="0"/>
+          <w:sz w:val="20"/>
+        </w:rPr>
+        <w:t>Komputery PC przystosowane do prac deweloperskich,</w:t>
+      </w:r>
+    </w:p>
+    <w:p>
+      <w:pPr>
+        <w:pStyle w:val="KomentarzListapunktowana1"/>
+        <w:numPr>
+          <w:ilvl w:val="0"/>
+          <w:numId w:val="10"/>
+        </w:numPr>
+        <w:rPr>
+          <w:rFonts w:ascii="Times New Roman" w:hAnsi="Times New Roman"/>
+          <w:i w:val="0"/>
+          <w:sz w:val="20"/>
+        </w:rPr>
+      </w:pPr>
+      <w:r>
+        <w:rPr>
+          <w:rFonts w:ascii="Times New Roman" w:hAnsi="Times New Roman"/>
+          <w:i w:val="0"/>
+          <w:sz w:val="20"/>
+        </w:rPr>
+        <w:t>Aplikacje MS Office to pisania dokumentacji, alternatywnie aplikacje Google Docs,</w:t>
+      </w:r>
+    </w:p>
+    <w:p>
+      <w:pPr>
+        <w:pStyle w:val="KomentarzListapunktowana1"/>
+        <w:numPr>
+          <w:ilvl w:val="0"/>
+          <w:numId w:val="10"/>
+        </w:numPr>
+        <w:rPr>
+          <w:rFonts w:ascii="Times New Roman" w:hAnsi="Times New Roman"/>
+          <w:i w:val="0"/>
+          <w:sz w:val="20"/>
+        </w:rPr>
+      </w:pPr>
+      <w:r>
+        <w:rPr>
+          <w:rFonts w:ascii="Times New Roman" w:hAnsi="Times New Roman"/>
+          <w:i w:val="0"/>
+          <w:sz w:val="20"/>
+        </w:rPr>
+        <w:t>Atlassian Jira do zarządzania planowaniem zadań,</w:t>
+      </w:r>
+    </w:p>
+    <w:p>
+      <w:pPr>
+        <w:pStyle w:val="KomentarzListapunktowana1"/>
+        <w:numPr>
+          <w:ilvl w:val="0"/>
+          <w:numId w:val="10"/>
+        </w:numPr>
+        <w:rPr>
+          <w:rFonts w:ascii="Times New Roman" w:hAnsi="Times New Roman"/>
+          <w:i w:val="0"/>
+          <w:sz w:val="20"/>
+        </w:rPr>
+      </w:pPr>
+      <w:r>
+        <w:rPr>
+          <w:rFonts w:ascii="Times New Roman" w:hAnsi="Times New Roman"/>
+          <w:i w:val="0"/>
+          <w:sz w:val="20"/>
+        </w:rPr>
+        <w:t>Canva do burzy mózgów i tworzenia szybkich obrazów pomocniczych (np. Rich Picture),</w:t>
+      </w:r>
+    </w:p>
+    <w:p>
+      <w:pPr>
+        <w:pStyle w:val="KomentarzListapunktowana1"/>
+        <w:numPr>
+          <w:ilvl w:val="0"/>
+          <w:numId w:val="10"/>
+        </w:numPr>
+        <w:rPr>
+          <w:rFonts w:ascii="Times New Roman" w:hAnsi="Times New Roman"/>
+          <w:i w:val="0"/>
+          <w:sz w:val="20"/>
+        </w:rPr>
+      </w:pPr>
+      <w:r>
+        <w:rPr>
+          <w:rFonts w:ascii="Times New Roman" w:hAnsi="Times New Roman"/>
+          <w:i w:val="0"/>
+          <w:sz w:val="20"/>
+        </w:rPr>
+        <w:t>Narzędzia</w:t>
+      </w:r>
+      <w:r>
+        <w:rPr>
+          <w:rFonts w:ascii="Times New Roman" w:hAnsi="Times New Roman"/>
+          <w:i w:val="0"/>
+          <w:sz w:val="20"/>
+        </w:rPr>
+        <w:t xml:space="preserve"> deweloperskie, jak VSCode,</w:t>
+      </w:r>
+    </w:p>
+    <w:p>
+      <w:pPr>
+        <w:pStyle w:val="KomentarzListapunktowana1"/>
+        <w:numPr>
+          <w:ilvl w:val="0"/>
+          <w:numId w:val="10"/>
+        </w:numPr>
+        <w:rPr>
+          <w:rFonts w:ascii="Times New Roman" w:hAnsi="Times New Roman"/>
+          <w:i w:val="0"/>
+          <w:sz w:val="20"/>
+        </w:rPr>
+      </w:pPr>
+      <w:r>
+        <w:rPr>
+          <w:rFonts w:ascii="Times New Roman" w:hAnsi="Times New Roman"/>
+          <w:i w:val="0"/>
+          <w:sz w:val="20"/>
+        </w:rPr>
+        <w:t>Figma do projektowania UI/UX,</w:t>
+      </w:r>
+    </w:p>
+    <w:p>
+      <w:pPr>
+        <w:pStyle w:val="KomentarzListapunktowana1"/>
+        <w:numPr>
+          <w:ilvl w:val="0"/>
+          <w:numId w:val="10"/>
+        </w:numPr>
+        <w:rPr>
+          <w:rFonts w:ascii="Times New Roman" w:hAnsi="Times New Roman"/>
+          <w:i w:val="0"/>
+          <w:sz w:val="20"/>
+        </w:rPr>
+      </w:pPr>
+      <w:r>
+        <w:rPr>
+          <w:rFonts w:ascii="Times New Roman" w:hAnsi="Times New Roman"/>
+          <w:i w:val="0"/>
+          <w:sz w:val="20"/>
+        </w:rPr>
+        <w:t>Discord do komunikacji zespołu,</w:t>
+      </w:r>
+    </w:p>
+    <w:p>
+      <w:pPr>
+        <w:pStyle w:val="KomentarzListapunktowana1"/>
+        <w:numPr>
+          <w:ilvl w:val="0"/>
+          <w:numId w:val="10"/>
+        </w:numPr>
+        <w:rPr>
+          <w:rFonts w:ascii="Times New Roman" w:hAnsi="Times New Roman"/>
+          <w:i w:val="0"/>
+          <w:sz w:val="20"/>
+        </w:rPr>
+      </w:pPr>
+      <w:r>
+        <w:rPr>
+          <w:rFonts w:ascii="Times New Roman" w:hAnsi="Times New Roman"/>
+          <w:i w:val="0"/>
+          <w:sz w:val="20"/>
+        </w:rPr>
+        <w:t>Github do dokonywania zmian w implementacji projektu,</w:t>
+      </w:r>
+    </w:p>
+    <w:p>
+      <w:pPr>
+        <w:pStyle w:val="KomentarzListapunktowana1"/>
+        <w:numPr>
+          <w:ilvl w:val="0"/>
+          <w:numId w:val="10"/>
+        </w:numPr>
+        <w:rPr>
+          <w:rFonts w:ascii="Times New Roman" w:hAnsi="Times New Roman"/>
+          <w:i w:val="0"/>
+          <w:sz w:val="20"/>
+        </w:rPr>
+      </w:pPr>
+      <w:r>
+        <w:rPr>
+          <w:rFonts w:ascii="Times New Roman" w:hAnsi="Times New Roman"/>
+          <w:i w:val="0"/>
+          <w:sz w:val="20"/>
+        </w:rPr>
+        <w:t>Przygotowana dokumentacja do przestrzegania wymagań, jakości, itp.</w:t>
+      </w:r>
+    </w:p>
+    <w:p>
+      <w:pPr>
+        <w:pStyle w:val="KomentarzListapunktowana1"/>
+        <w:numPr>
+          <w:ilvl w:val="0"/>
+          <w:numId w:val="0"/>
+        </w:numPr>
+        <w:ind w:left="737" w:hanging="227"/>
+        <w:rPr>
+          <w:rFonts w:ascii="Times New Roman" w:hAnsi="Times New Roman"/>
+          <w:i w:val="0"/>
+          <w:sz w:val="20"/>
+        </w:rPr>
+      </w:pPr>
+    </w:p>
+    <w:p>
+      <w:pPr>
+        <w:pStyle w:val="KomentarzListapunktowana1"/>
+        <w:numPr>
+          <w:ilvl w:val="0"/>
+          <w:numId w:val="0"/>
+        </w:numPr>
+        <w:ind w:left="737" w:hanging="227"/>
+        <w:rPr>
+          <w:rFonts w:ascii="Times New Roman" w:hAnsi="Times New Roman"/>
+          <w:i w:val="0"/>
+          <w:sz w:val="20"/>
+        </w:rPr>
       </w:pPr>
     </w:p>
     <w:p>
@@ -1228,6 +2732,7 @@
         <w:pStyle w:val="komentarz"/>
       </w:pPr>
       <w:r>
+        <w:lastRenderedPageBreak/>
         <w:t>Komunikacja zewnętrzna obejmuje również komunikację z zewnętrznym otoczeniem organizacji – klientami, dostawcami, instytucjami zainteresowanymi itp.}</w:t>
       </w:r>
     </w:p>
@@ -1381,257 +2886,224 @@
         <w:pStyle w:val="Nagwek2"/>
       </w:pPr>
       <w:r>
+        <w:t>Zarządzanie ryzykiem w projekcie</w:t>
+      </w:r>
+    </w:p>
+    <w:p>
+      <w:pPr>
+        <w:pStyle w:val="komentarz"/>
+      </w:pPr>
+      <w:r>
+        <w:t>{Zarządzanie ryzykiem jest niezwykle trudne. Składa się na nie kilka czynności:</w:t>
+      </w:r>
+    </w:p>
+    <w:p>
+      <w:pPr>
+        <w:pStyle w:val="KomentarzListapunktowana1"/>
+      </w:pPr>
+      <w:r>
+        <w:t>identyfikacja ryzyka i jego opis,</w:t>
+      </w:r>
+    </w:p>
+    <w:p>
+      <w:pPr>
+        <w:pStyle w:val="KomentarzListapunktowana1"/>
+      </w:pPr>
+      <w:r>
+        <w:t>ocena prawdopodobieństwa wystąpienia ryzyka,</w:t>
+      </w:r>
+    </w:p>
+    <w:p>
+      <w:pPr>
+        <w:pStyle w:val="KomentarzListapunktowana1"/>
+      </w:pPr>
+      <w:r>
+        <w:t>sporządzenie planów awaryjnych,</w:t>
+      </w:r>
+    </w:p>
+    <w:p>
+      <w:pPr>
+        <w:pStyle w:val="KomentarzListapunktowana1"/>
+      </w:pPr>
+      <w:r>
+        <w:t>zaplanowanie działań zapobiegawczych.</w:t>
+      </w:r>
+    </w:p>
+    <w:p>
+      <w:pPr>
+        <w:pStyle w:val="komentarz"/>
+      </w:pPr>
+      <w:r>
+        <w:t>Na etapie planowania nie wykonujemy wszystkich tych zadań a jedynie planujemy, jak będą one wbudowane w proces prowadzenia projektu. Czyli podejmujemy decyzję, że np. na początku każdego etapu sporządzona będzie analiza ryzyka. Wyznaczamy osobę odpowiedzialną oraz osobę, która jest w stanie podjąć decyzję o tym, co w sprawie danego czynnika ryzyka należy zrobić. Możliwe warianty działania:</w:t>
+      </w:r>
+    </w:p>
+    <w:p>
+      <w:pPr>
+        <w:pStyle w:val="KomentarzListapunktowana1"/>
+      </w:pPr>
+      <w:r>
+        <w:t>zapobiegamy danemu czynnikowi ryzyka,</w:t>
+      </w:r>
+    </w:p>
+    <w:p>
+      <w:pPr>
+        <w:pStyle w:val="KomentarzListapunktowana1"/>
+      </w:pPr>
+      <w:r>
+        <w:t>zmniejszenie ekspozycji czasowej na ryzyko,</w:t>
+      </w:r>
+    </w:p>
+    <w:p>
+      <w:pPr>
+        <w:pStyle w:val="KomentarzListapunktowana1"/>
+      </w:pPr>
+      <w:r>
+        <w:t>przerzucamy ryzyko na inną instytucję – ubezpieczenie,</w:t>
+      </w:r>
+    </w:p>
+    <w:p>
+      <w:pPr>
+        <w:pStyle w:val="KomentarzListapunktowana1"/>
+      </w:pPr>
+      <w:r>
+        <w:t>przygotowujemy plany awaryjne</w:t>
+      </w:r>
+    </w:p>
+    <w:p>
+      <w:pPr>
+        <w:pStyle w:val="KomentarzListapunktowana1"/>
+      </w:pPr>
+      <w:r>
+        <w:t>ignorujemy występowanie ryzyka ze względu na np. małe jego prawdopodobieństwo lub zbyt duże koszty zapobiegania i inne.</w:t>
+      </w:r>
+    </w:p>
+    <w:p>
+      <w:pPr>
+        <w:pStyle w:val="komentarz"/>
+      </w:pPr>
+      <w:r>
+        <w:t>Na poziomie planu strategicznego można podjąć decyzję, jaką strategię przyjmujemy dla ryzyk pojawiających się w trakcie jego trwania. Może to być np. strategia planów awaryjnych.}</w:t>
+      </w:r>
+    </w:p>
+    <w:p/>
+    <w:p>
+      <w:pPr>
+        <w:pStyle w:val="Nagwek1"/>
+      </w:pPr>
+      <w:r>
+        <w:t>H</w:t>
+      </w:r>
+      <w:r>
+        <w:t>armonogram</w:t>
+      </w:r>
+      <w:r>
+        <w:t xml:space="preserve"> projektu</w:t>
+      </w:r>
+    </w:p>
+    <w:p>
+      <w:pPr>
+        <w:pStyle w:val="komentarz"/>
+      </w:pPr>
+    </w:p>
+    <w:p>
+      <w:pPr>
+        <w:pStyle w:val="komentarz"/>
+      </w:pPr>
+      <w:r>
+        <w:t>{Należy traktować poniższe podpunkty razem, forma proponowana-tabela z podziałem na czynności, wykonawców, czas w osobogodzinach. O</w:t>
+      </w:r>
+      <w:r>
+        <w:t>szacowanie dotyczy</w:t>
+      </w:r>
+      <w:r>
+        <w:t xml:space="preserve"> zarówno</w:t>
+      </w:r>
+      <w:r>
+        <w:t xml:space="preserve"> głównych etapów projektu</w:t>
+      </w:r>
+      <w:r>
+        <w:t>jak i dokładnych zadań</w:t>
+      </w:r>
+      <w:r>
+        <w:t xml:space="preserve"> i czynności</w:t>
+      </w:r>
+      <w:r>
+        <w:t xml:space="preserve"> projektowych</w:t>
+      </w:r>
+      <w:r>
+        <w:t>, również przygotowanie harmonogramu, dokumentacji, implementacji i prezentację projektu</w:t>
+      </w:r>
+      <w:r>
+        <w:t>. Z</w:t>
+      </w:r>
+      <w:r>
+        <w:t>aleca się wykorzystanie oprogramowania wspomagającego tworzeni</w:t>
+      </w:r>
+      <w:r>
+        <w:t>e harmonogramów typu MSProject</w:t>
+      </w:r>
+      <w:r>
+        <w:t>, GoogleCalendar</w:t>
+      </w:r>
+      <w:r>
+        <w:t xml:space="preserve"> lub inne</w:t>
+      </w:r>
+      <w:r>
+        <w:t>.</w:t>
+      </w:r>
+      <w:r>
+        <w:t>}</w:t>
+      </w:r>
+    </w:p>
+    <w:p>
+      <w:pPr>
+        <w:pStyle w:val="Nagwek2"/>
+      </w:pPr>
+      <w:r>
+        <w:t>Ograniczenia czasowe na projekt</w:t>
+      </w:r>
+    </w:p>
+    <w:p>
+      <w:pPr>
+        <w:pStyle w:val="Tekstpodstawowy"/>
+      </w:pPr>
+      <w:r>
+        <w:t>{</w:t>
+      </w:r>
+      <w:r>
+        <w:t>Maksymalny czas wykonania to 15</w:t>
+      </w:r>
+      <w:r>
+        <w:t xml:space="preserve"> tygodni. Odbiór projektu nastąpi na </w:t>
+      </w:r>
+      <w:r>
+        <w:t>przed</w:t>
+      </w:r>
+      <w:r>
+        <w:t>os</w:t>
+      </w:r>
+      <w:r>
+        <w:t>tatnich zajęciach ćwiczeniowych, prezentacja na ostatnich zajęciach wykładowych</w:t>
+      </w:r>
+      <w:r>
+        <w:t>. C</w:t>
+      </w:r>
+      <w:r>
+        <w:t>zas minimalny, maksymalny, osiągalność poszczególnych osób i zespołów, osiągalność zasobów...}</w:t>
+      </w:r>
+    </w:p>
+    <w:p>
+      <w:pPr>
+        <w:pStyle w:val="Tekstpodstawowy"/>
+      </w:pPr>
+      <w:r>
+        <w:rPr>
+          <w:noProof/>
+          <w:lang w:val="en-GB" w:eastAsia="en-GB"/>
+        </w:rPr>
         <w:lastRenderedPageBreak/>
-        <w:t>Zarządzanie ryzykiem w projekcie</w:t>
-      </w:r>
-    </w:p>
-    <w:p>
-      <w:pPr>
-        <w:pStyle w:val="komentarz"/>
-      </w:pPr>
-      <w:r>
-        <w:t>{Zarządzanie ryzykiem jest niezwykle trudne. Składa się na nie kilka czynności:</w:t>
-      </w:r>
-    </w:p>
-    <w:p>
-      <w:pPr>
-        <w:pStyle w:val="KomentarzListapunktowana1"/>
-      </w:pPr>
-      <w:r>
-        <w:t>identyfikacja ryzyka i jego opis,</w:t>
-      </w:r>
-    </w:p>
-    <w:p>
-      <w:pPr>
-        <w:pStyle w:val="KomentarzListapunktowana1"/>
-      </w:pPr>
-      <w:r>
-        <w:t>ocena prawdopodobieństwa wystąpienia ryzyka,</w:t>
-      </w:r>
-    </w:p>
-    <w:p>
-      <w:pPr>
-        <w:pStyle w:val="KomentarzListapunktowana1"/>
-      </w:pPr>
-      <w:r>
-        <w:t>sporządzenie planów awaryjnych,</w:t>
-      </w:r>
-    </w:p>
-    <w:p>
-      <w:pPr>
-        <w:pStyle w:val="KomentarzListapunktowana1"/>
-      </w:pPr>
-      <w:r>
-        <w:t>zaplanowanie działań zapobiegawczych.</w:t>
-      </w:r>
-    </w:p>
-    <w:p>
-      <w:pPr>
-        <w:pStyle w:val="komentarz"/>
-      </w:pPr>
-      <w:r>
-        <w:t>Na etapie planowania nie wykonujemy wszystkich tych zadań a jedynie planujemy, jak będą one wbudowane w proces prowadzenia projektu. Czyli podejmujemy decyzję, że np. na początku każdego etapu sporządzona będzie analiza ryzyka. Wyznaczamy osobę odpowiedzialną oraz osobę, która jest w stanie podjąć decyzję o tym, co w sprawie danego czynnika ryzyka należy zrobić. Możliwe warianty działania:</w:t>
-      </w:r>
-    </w:p>
-    <w:p>
-      <w:pPr>
-        <w:pStyle w:val="KomentarzListapunktowana1"/>
-      </w:pPr>
-      <w:r>
-        <w:t>zapobiegamy danemu czynnikowi ryzyka,</w:t>
-      </w:r>
-    </w:p>
-    <w:p>
-      <w:pPr>
-        <w:pStyle w:val="KomentarzListapunktowana1"/>
-      </w:pPr>
-      <w:r>
-        <w:t>zmniejszenie ekspozycji czasowej na ryzyko,</w:t>
-      </w:r>
-    </w:p>
-    <w:p>
-      <w:pPr>
-        <w:pStyle w:val="KomentarzListapunktowana1"/>
-      </w:pPr>
-      <w:r>
-        <w:t>przerzucamy ryzyko na inną instytucję – ubezpieczenie,</w:t>
-      </w:r>
-    </w:p>
-    <w:p>
-      <w:pPr>
-        <w:pStyle w:val="KomentarzListapunktowana1"/>
-      </w:pPr>
-      <w:r>
-        <w:t>przygotowujemy plany awaryjne</w:t>
-      </w:r>
-    </w:p>
-    <w:p>
-      <w:pPr>
-        <w:pStyle w:val="KomentarzListapunktowana1"/>
-      </w:pPr>
-      <w:r>
-        <w:t>ignorujemy występowanie ryzyka ze względu na np. małe jego prawdopodobieństwo lub zbyt duże koszty zapobiegania i inne.</w:t>
-      </w:r>
-    </w:p>
-    <w:p>
-      <w:pPr>
-        <w:pStyle w:val="komentarz"/>
-      </w:pPr>
-      <w:r>
-        <w:t xml:space="preserve">Na poziomie planu strategicznego można podjąć decyzję, jaką strategię przyjmujemy dla </w:t>
-      </w:r>
-      <w:proofErr w:type="spellStart"/>
-      <w:r>
-        <w:t>ryzyk</w:t>
-      </w:r>
-      <w:proofErr w:type="spellEnd"/>
-      <w:r>
-        <w:t xml:space="preserve"> pojawiających się w trakcie jego trwania. Może to być np. strategia planów awaryjnych.}</w:t>
-      </w:r>
-    </w:p>
-    <w:p/>
-    <w:p>
-      <w:pPr>
-        <w:pStyle w:val="Nagwek1"/>
-      </w:pPr>
-      <w:r>
-        <w:t>H</w:t>
-      </w:r>
-      <w:r>
-        <w:t>armonogram</w:t>
-      </w:r>
-      <w:r>
-        <w:t xml:space="preserve"> projektu</w:t>
-      </w:r>
-    </w:p>
-    <w:p>
-      <w:pPr>
-        <w:pStyle w:val="komentarz"/>
-      </w:pPr>
-    </w:p>
-    <w:p>
-      <w:pPr>
-        <w:pStyle w:val="komentarz"/>
-      </w:pPr>
-      <w:r>
-        <w:t xml:space="preserve">{Należy traktować poniższe podpunkty razem, forma </w:t>
-      </w:r>
-      <w:proofErr w:type="spellStart"/>
-      <w:r>
-        <w:t>proponowana-tabela</w:t>
-      </w:r>
-      <w:proofErr w:type="spellEnd"/>
-      <w:r>
-        <w:t xml:space="preserve"> z podziałem na czynności, wykonawców, czas w osobogodzinach. O</w:t>
-      </w:r>
-      <w:r>
-        <w:t>szacowanie dotyczy</w:t>
-      </w:r>
-      <w:r>
-        <w:t xml:space="preserve"> zarówno</w:t>
-      </w:r>
-      <w:r>
-        <w:t xml:space="preserve"> głównych etapów </w:t>
-      </w:r>
-      <w:proofErr w:type="spellStart"/>
-      <w:r>
-        <w:t>projektu</w:t>
-      </w:r>
-      <w:r>
-        <w:t>jak</w:t>
-      </w:r>
-      <w:proofErr w:type="spellEnd"/>
-      <w:r>
-        <w:t xml:space="preserve"> i dokładnych zadań</w:t>
-      </w:r>
-      <w:r>
-        <w:t xml:space="preserve"> i czynności</w:t>
-      </w:r>
-      <w:r>
-        <w:t xml:space="preserve"> projektowych</w:t>
-      </w:r>
-      <w:r>
-        <w:t>, również przygotowanie harmonogramu, dokumentacji, implementacji i prezentację projektu</w:t>
-      </w:r>
-      <w:r>
-        <w:t>. Z</w:t>
-      </w:r>
-      <w:r>
-        <w:t>aleca się wykorzystanie oprogramowania wspomagającego tworzeni</w:t>
-      </w:r>
-      <w:r>
-        <w:t xml:space="preserve">e harmonogramów typu </w:t>
-      </w:r>
-      <w:proofErr w:type="spellStart"/>
-      <w:r>
-        <w:t>MSProject</w:t>
-      </w:r>
-      <w:proofErr w:type="spellEnd"/>
-      <w:r>
-        <w:t xml:space="preserve">, </w:t>
-      </w:r>
-      <w:proofErr w:type="spellStart"/>
-      <w:r>
-        <w:t>GoogleCalendar</w:t>
-      </w:r>
-      <w:proofErr w:type="spellEnd"/>
-      <w:r>
-        <w:t xml:space="preserve"> lub inne</w:t>
-      </w:r>
-      <w:r>
-        <w:t>.</w:t>
-      </w:r>
-      <w:r>
-        <w:t>}</w:t>
-      </w:r>
-    </w:p>
-    <w:p>
-      <w:pPr>
-        <w:pStyle w:val="Nagwek2"/>
-      </w:pPr>
-      <w:r>
-        <w:t>Ograniczenia czasowe na projekt</w:t>
-      </w:r>
-    </w:p>
-    <w:p>
-      <w:pPr>
-        <w:pStyle w:val="Tekstpodstawowy"/>
-      </w:pPr>
-      <w:r>
-        <w:t>{</w:t>
-      </w:r>
-      <w:r>
-        <w:t>Maksymalny czas wykonania to 15</w:t>
-      </w:r>
-      <w:r>
-        <w:t xml:space="preserve"> tygodni. Odbiór projektu nastąpi na </w:t>
-      </w:r>
-      <w:r>
-        <w:t>przed</w:t>
-      </w:r>
-      <w:r>
-        <w:t>os</w:t>
-      </w:r>
-      <w:r>
-        <w:t>tatnich zajęciach ćwiczeniowych, prezentacja na ostatnich zajęciach wykładowych</w:t>
-      </w:r>
-      <w:r>
-        <w:t>. C</w:t>
-      </w:r>
-      <w:r>
-        <w:t>zas minimalny, maksymalny, osiągalność poszczególnych osób i zespołów, osiągalność zasobów...}</w:t>
-      </w:r>
-    </w:p>
-    <w:p>
-      <w:pPr>
-        <w:pStyle w:val="Tekstpodstawowy"/>
-      </w:pPr>
-      <w:r>
-        <w:rPr>
-          <w:noProof/>
-        </w:rPr>
         <w:drawing>
-          <wp:anchor distT="0" distB="0" distL="114300" distR="114300" simplePos="0" relativeHeight="251658752" behindDoc="1" locked="0" layoutInCell="1" allowOverlap="1" wp14:anchorId="21D7AAB0" wp14:editId="6A114745">
+          <wp:anchor distT="0" distB="0" distL="114300" distR="114300" simplePos="0" relativeHeight="251658752" behindDoc="1" locked="0" layoutInCell="1" allowOverlap="1">
             <wp:simplePos x="0" y="0"/>
             <wp:positionH relativeFrom="column">
               <wp:posOffset>-320040</wp:posOffset>
@@ -1665,7 +3137,7 @@
                     <a:blip r:embed="rId7">
                       <a:extLst>
                         <a:ext uri="{28A0092B-C50C-407E-A947-70E740481C1C}">
-                          <a14:useLocalDpi xmlns:a14="http://schemas.microsoft.com/office/drawing/2010/main" val="0"/>
+                          <a14:useLocalDpi xmlns:a14="http://schemas.microsoft.com/office/drawing/2010/main" xmlns:wps="http://schemas.microsoft.com/office/word/2010/wordprocessingShape" xmlns:wpi="http://schemas.microsoft.com/office/word/2010/wordprocessingInk" xmlns:wpg="http://schemas.microsoft.com/office/word/2010/wordprocessingGroup" xmlns:w16se="http://schemas.microsoft.com/office/word/2015/wordml/symex" xmlns:w16sdtdh="http://schemas.microsoft.com/office/word/2020/wordml/sdtdatahash" xmlns:w16="http://schemas.microsoft.com/office/word/2018/wordml" xmlns:w16cid="http://schemas.microsoft.com/office/word/2016/wordml/cid" xmlns:w16cex="http://schemas.microsoft.com/office/word/2018/wordml/cex" xmlns:w15="http://schemas.microsoft.com/office/word/2012/wordml" xmlns:w14="http://schemas.microsoft.com/office/word/2010/wordml" xmlns:w="http://schemas.openxmlformats.org/wordprocessingml/2006/main" xmlns:w10="urn:schemas-microsoft-com:office:word" xmlns:wp14="http://schemas.microsoft.com/office/word/2010/wordprocessingDrawing" xmlns:v="urn:schemas-microsoft-com:vml" xmlns:oel="http://schemas.microsoft.com/office/2019/extlst" xmlns:o="urn:schemas-microsoft-com:office:office" xmlns:am3d="http://schemas.microsoft.com/office/drawing/2017/model3d" xmlns:aink="http://schemas.microsoft.com/office/drawing/2016/ink" xmlns:mc="http://schemas.openxmlformats.org/markup-compatibility/2006" xmlns:cx8="http://schemas.microsoft.com/office/drawing/2016/5/14/chartex" xmlns:cx7="http://schemas.microsoft.com/office/drawing/2016/5/13/chartex" xmlns:cx6="http://schemas.microsoft.com/office/drawing/2016/5/12/chartex" xmlns:cx5="http://schemas.microsoft.com/office/drawing/2016/5/11/chartex" xmlns:cx4="http://schemas.microsoft.com/office/drawing/2016/5/10/chartex" xmlns:cx3="http://schemas.microsoft.com/office/drawing/2016/5/9/chartex" xmlns:cx2="http://schemas.microsoft.com/office/drawing/2015/10/21/chartex" xmlns:cx1="http://schemas.microsoft.com/office/drawing/2015/9/8/chartex" xmlns:cx="http://schemas.microsoft.com/office/drawing/2014/chartex" xmlns:wpc="http://schemas.microsoft.com/office/word/2010/wordprocessingCanvas" xmlns="" val="0"/>
                         </a:ext>
                       </a:extLst>
                     </a:blip>
@@ -1685,21 +3157,16 @@
                 </pic:pic>
               </a:graphicData>
             </a:graphic>
-            <wp14:sizeRelH relativeFrom="page">
-              <wp14:pctWidth>0</wp14:pctWidth>
-            </wp14:sizeRelH>
-            <wp14:sizeRelV relativeFrom="page">
-              <wp14:pctHeight>0</wp14:pctHeight>
-            </wp14:sizeRelV>
           </wp:anchor>
         </w:drawing>
       </w:r>
       <w:r>
         <w:rPr>
           <w:noProof/>
+          <w:lang w:val="en-GB" w:eastAsia="en-GB"/>
         </w:rPr>
         <w:drawing>
-          <wp:inline distT="0" distB="0" distL="0" distR="0" wp14:anchorId="2B153A1D" wp14:editId="535CA61E">
+          <wp:inline distT="0" distB="0" distL="0" distR="0">
             <wp:extent cx="2312377" cy="4773939"/>
             <wp:effectExtent l="0" t="0" r="0" b="0"/>
             <wp:docPr id="780116744" name="Obraz 2" descr="Obraz zawierający tekst, zrzut ekranu, diagram, design&#10;&#10;Opis wygenerowany automatycznie"/>
@@ -1717,7 +3184,7 @@
                     <a:blip r:embed="rId8">
                       <a:extLst>
                         <a:ext uri="{28A0092B-C50C-407E-A947-70E740481C1C}">
-                          <a14:useLocalDpi xmlns:a14="http://schemas.microsoft.com/office/drawing/2010/main" val="0"/>
+                          <a14:useLocalDpi xmlns:a14="http://schemas.microsoft.com/office/drawing/2010/main" xmlns:wps="http://schemas.microsoft.com/office/word/2010/wordprocessingShape" xmlns:wpi="http://schemas.microsoft.com/office/word/2010/wordprocessingInk" xmlns:wpg="http://schemas.microsoft.com/office/word/2010/wordprocessingGroup" xmlns:w16se="http://schemas.microsoft.com/office/word/2015/wordml/symex" xmlns:w16sdtdh="http://schemas.microsoft.com/office/word/2020/wordml/sdtdatahash" xmlns:w16="http://schemas.microsoft.com/office/word/2018/wordml" xmlns:w16cid="http://schemas.microsoft.com/office/word/2016/wordml/cid" xmlns:w16cex="http://schemas.microsoft.com/office/word/2018/wordml/cex" xmlns:w15="http://schemas.microsoft.com/office/word/2012/wordml" xmlns:w14="http://schemas.microsoft.com/office/word/2010/wordml" xmlns:w="http://schemas.openxmlformats.org/wordprocessingml/2006/main" xmlns:w10="urn:schemas-microsoft-com:office:word" xmlns:wp14="http://schemas.microsoft.com/office/word/2010/wordprocessingDrawing" xmlns:v="urn:schemas-microsoft-com:vml" xmlns:oel="http://schemas.microsoft.com/office/2019/extlst" xmlns:o="urn:schemas-microsoft-com:office:office" xmlns:am3d="http://schemas.microsoft.com/office/drawing/2017/model3d" xmlns:aink="http://schemas.microsoft.com/office/drawing/2016/ink" xmlns:mc="http://schemas.openxmlformats.org/markup-compatibility/2006" xmlns:cx8="http://schemas.microsoft.com/office/drawing/2016/5/14/chartex" xmlns:cx7="http://schemas.microsoft.com/office/drawing/2016/5/13/chartex" xmlns:cx6="http://schemas.microsoft.com/office/drawing/2016/5/12/chartex" xmlns:cx5="http://schemas.microsoft.com/office/drawing/2016/5/11/chartex" xmlns:cx4="http://schemas.microsoft.com/office/drawing/2016/5/10/chartex" xmlns:cx3="http://schemas.microsoft.com/office/drawing/2016/5/9/chartex" xmlns:cx2="http://schemas.microsoft.com/office/drawing/2015/10/21/chartex" xmlns:cx1="http://schemas.microsoft.com/office/drawing/2015/9/8/chartex" xmlns:cx="http://schemas.microsoft.com/office/drawing/2014/chartex" xmlns:wpc="http://schemas.microsoft.com/office/word/2010/wordprocessingCanvas" xmlns="" val="0"/>
                         </a:ext>
                       </a:extLst>
                     </a:blip>
@@ -1761,6 +3228,7 @@
         <w:pStyle w:val="Nagwek2"/>
       </w:pPr>
       <w:r>
+        <w:lastRenderedPageBreak/>
         <w:t>Oszacowanie czasu realizacji poszczególnych etapów</w:t>
       </w:r>
       <w:r>
@@ -1774,9 +3242,10 @@
       <w:r>
         <w:rPr>
           <w:noProof/>
+          <w:lang w:val="en-GB" w:eastAsia="en-GB"/>
         </w:rPr>
         <w:drawing>
-          <wp:inline distT="0" distB="0" distL="0" distR="0" wp14:anchorId="02848700" wp14:editId="46AF55B4">
+          <wp:inline distT="0" distB="0" distL="0" distR="0">
             <wp:extent cx="5851525" cy="3413125"/>
             <wp:effectExtent l="0" t="0" r="0" b="0"/>
             <wp:docPr id="1264680085" name="Obraz 3" descr="Obraz zawierający Karteczka samoprzylepna, tekst, design&#10;&#10;Opis wygenerowany automatycznie"/>
@@ -1794,7 +3263,7 @@
                     <a:blip r:embed="rId9" cstate="print">
                       <a:extLst>
                         <a:ext uri="{28A0092B-C50C-407E-A947-70E740481C1C}">
-                          <a14:useLocalDpi xmlns:a14="http://schemas.microsoft.com/office/drawing/2010/main" val="0"/>
+                          <a14:useLocalDpi xmlns:a14="http://schemas.microsoft.com/office/drawing/2010/main" xmlns:wps="http://schemas.microsoft.com/office/word/2010/wordprocessingShape" xmlns:wpi="http://schemas.microsoft.com/office/word/2010/wordprocessingInk" xmlns:wpg="http://schemas.microsoft.com/office/word/2010/wordprocessingGroup" xmlns:w16se="http://schemas.microsoft.com/office/word/2015/wordml/symex" xmlns:w16sdtdh="http://schemas.microsoft.com/office/word/2020/wordml/sdtdatahash" xmlns:w16="http://schemas.microsoft.com/office/word/2018/wordml" xmlns:w16cid="http://schemas.microsoft.com/office/word/2016/wordml/cid" xmlns:w16cex="http://schemas.microsoft.com/office/word/2018/wordml/cex" xmlns:w15="http://schemas.microsoft.com/office/word/2012/wordml" xmlns:w14="http://schemas.microsoft.com/office/word/2010/wordml" xmlns:w="http://schemas.openxmlformats.org/wordprocessingml/2006/main" xmlns:w10="urn:schemas-microsoft-com:office:word" xmlns:wp14="http://schemas.microsoft.com/office/word/2010/wordprocessingDrawing" xmlns:v="urn:schemas-microsoft-com:vml" xmlns:oel="http://schemas.microsoft.com/office/2019/extlst" xmlns:o="urn:schemas-microsoft-com:office:office" xmlns:am3d="http://schemas.microsoft.com/office/drawing/2017/model3d" xmlns:aink="http://schemas.microsoft.com/office/drawing/2016/ink" xmlns:mc="http://schemas.openxmlformats.org/markup-compatibility/2006" xmlns:cx8="http://schemas.microsoft.com/office/drawing/2016/5/14/chartex" xmlns:cx7="http://schemas.microsoft.com/office/drawing/2016/5/13/chartex" xmlns:cx6="http://schemas.microsoft.com/office/drawing/2016/5/12/chartex" xmlns:cx5="http://schemas.microsoft.com/office/drawing/2016/5/11/chartex" xmlns:cx4="http://schemas.microsoft.com/office/drawing/2016/5/10/chartex" xmlns:cx3="http://schemas.microsoft.com/office/drawing/2016/5/9/chartex" xmlns:cx2="http://schemas.microsoft.com/office/drawing/2015/10/21/chartex" xmlns:cx1="http://schemas.microsoft.com/office/drawing/2015/9/8/chartex" xmlns:cx="http://schemas.microsoft.com/office/drawing/2014/chartex" xmlns:wpc="http://schemas.microsoft.com/office/word/2010/wordprocessingCanvas" xmlns="" val="0"/>
                         </a:ext>
                       </a:extLst>
                     </a:blip>
@@ -1840,10 +3309,11 @@
       <w:r>
         <w:rPr>
           <w:noProof/>
+          <w:lang w:val="en-GB" w:eastAsia="en-GB"/>
         </w:rPr>
         <w:lastRenderedPageBreak/>
         <w:drawing>
-          <wp:inline distT="0" distB="0" distL="0" distR="0" wp14:anchorId="3220FC16" wp14:editId="2F237DDE">
+          <wp:inline distT="0" distB="0" distL="0" distR="0">
             <wp:extent cx="5851525" cy="7658735"/>
             <wp:effectExtent l="0" t="0" r="0" b="0"/>
             <wp:docPr id="989597790" name="Obraz 4" descr="Obraz zawierający tekst, róż, Karteczka samoprzylepna, design&#10;&#10;Opis wygenerowany automatycznie"/>
@@ -1861,7 +3331,7 @@
                     <a:blip r:embed="rId10">
                       <a:extLst>
                         <a:ext uri="{28A0092B-C50C-407E-A947-70E740481C1C}">
-                          <a14:useLocalDpi xmlns:a14="http://schemas.microsoft.com/office/drawing/2010/main" val="0"/>
+                          <a14:useLocalDpi xmlns:a14="http://schemas.microsoft.com/office/drawing/2010/main" xmlns:wps="http://schemas.microsoft.com/office/word/2010/wordprocessingShape" xmlns:wpi="http://schemas.microsoft.com/office/word/2010/wordprocessingInk" xmlns:wpg="http://schemas.microsoft.com/office/word/2010/wordprocessingGroup" xmlns:w16se="http://schemas.microsoft.com/office/word/2015/wordml/symex" xmlns:w16sdtdh="http://schemas.microsoft.com/office/word/2020/wordml/sdtdatahash" xmlns:w16="http://schemas.microsoft.com/office/word/2018/wordml" xmlns:w16cid="http://schemas.microsoft.com/office/word/2016/wordml/cid" xmlns:w16cex="http://schemas.microsoft.com/office/word/2018/wordml/cex" xmlns:w15="http://schemas.microsoft.com/office/word/2012/wordml" xmlns:w14="http://schemas.microsoft.com/office/word/2010/wordml" xmlns:w="http://schemas.openxmlformats.org/wordprocessingml/2006/main" xmlns:w10="urn:schemas-microsoft-com:office:word" xmlns:wp14="http://schemas.microsoft.com/office/word/2010/wordprocessingDrawing" xmlns:v="urn:schemas-microsoft-com:vml" xmlns:oel="http://schemas.microsoft.com/office/2019/extlst" xmlns:o="urn:schemas-microsoft-com:office:office" xmlns:am3d="http://schemas.microsoft.com/office/drawing/2017/model3d" xmlns:aink="http://schemas.microsoft.com/office/drawing/2016/ink" xmlns:mc="http://schemas.openxmlformats.org/markup-compatibility/2006" xmlns:cx8="http://schemas.microsoft.com/office/drawing/2016/5/14/chartex" xmlns:cx7="http://schemas.microsoft.com/office/drawing/2016/5/13/chartex" xmlns:cx6="http://schemas.microsoft.com/office/drawing/2016/5/12/chartex" xmlns:cx5="http://schemas.microsoft.com/office/drawing/2016/5/11/chartex" xmlns:cx4="http://schemas.microsoft.com/office/drawing/2016/5/10/chartex" xmlns:cx3="http://schemas.microsoft.com/office/drawing/2016/5/9/chartex" xmlns:cx2="http://schemas.microsoft.com/office/drawing/2015/10/21/chartex" xmlns:cx1="http://schemas.microsoft.com/office/drawing/2015/9/8/chartex" xmlns:cx="http://schemas.microsoft.com/office/drawing/2014/chartex" xmlns:wpc="http://schemas.microsoft.com/office/word/2010/wordprocessingCanvas" xmlns="" val="0"/>
                         </a:ext>
                       </a:extLst>
                     </a:blip>
@@ -1925,15 +3395,15 @@
 </file>
 
 <file path=word/endnotes.xml><?xml version="1.0" encoding="utf-8"?>
-<w:endnotes xmlns:wpc="http://schemas.microsoft.com/office/word/2010/wordprocessingCanvas" xmlns:cx="http://schemas.microsoft.com/office/drawing/2014/chartex" xmlns:cx1="http://schemas.microsoft.com/office/drawing/2015/9/8/chartex" xmlns:cx2="http://schemas.microsoft.com/office/drawing/2015/10/21/chartex" xmlns:cx3="http://schemas.microsoft.com/office/drawing/2016/5/9/chartex" xmlns:cx4="http://schemas.microsoft.com/office/drawing/2016/5/10/chartex" xmlns:cx5="http://schemas.microsoft.com/office/drawing/2016/5/11/chartex" xmlns:cx6="http://schemas.microsoft.com/office/drawing/2016/5/12/chartex" xmlns:cx7="http://schemas.microsoft.com/office/drawing/2016/5/13/chartex" xmlns:cx8="http://schemas.microsoft.com/office/drawing/2016/5/14/chartex" xmlns:mc="http://schemas.openxmlformats.org/markup-compatibility/2006" xmlns:aink="http://schemas.microsoft.com/office/drawing/2016/ink" xmlns:am3d="http://schemas.microsoft.com/office/drawing/2017/model3d" xmlns:o="urn:schemas-microsoft-com:office:office" xmlns:oel="http://schemas.microsoft.com/office/2019/extlst" xmlns:r="http://schemas.openxmlformats.org/officeDocument/2006/relationships" xmlns:m="http://schemas.openxmlformats.org/officeDocument/2006/math" xmlns:v="urn:schemas-microsoft-com:vml" xmlns:wp14="http://schemas.microsoft.com/office/word/2010/wordprocessingDrawing" xmlns:wp="http://schemas.openxmlformats.org/drawingml/2006/wordprocessingDrawing" xmlns:w10="urn:schemas-microsoft-com:office:word" xmlns:w="http://schemas.openxmlformats.org/wordprocessingml/2006/main" xmlns:w14="http://schemas.microsoft.com/office/word/2010/wordml" xmlns:w15="http://schemas.microsoft.com/office/word/2012/wordml" xmlns:w16cex="http://schemas.microsoft.com/office/word/2018/wordml/cex" xmlns:w16cid="http://schemas.microsoft.com/office/word/2016/wordml/cid" xmlns:w16="http://schemas.microsoft.com/office/word/2018/wordml" xmlns:w16sdtdh="http://schemas.microsoft.com/office/word/2020/wordml/sdtdatahash" xmlns:w16se="http://schemas.microsoft.com/office/word/2015/wordml/symex" xmlns:wpg="http://schemas.microsoft.com/office/word/2010/wordprocessingGroup" xmlns:wpi="http://schemas.microsoft.com/office/word/2010/wordprocessingInk" xmlns:wne="http://schemas.microsoft.com/office/word/2006/wordml" xmlns:wps="http://schemas.microsoft.com/office/word/2010/wordprocessingShape" mc:Ignorable="w14 w15 w16se w16cid w16 w16cex w16sdtdh wp14">
-  <w:endnote w:type="separator" w:id="-1">
+<w:endnotes xmlns:ve="http://schemas.openxmlformats.org/markup-compatibility/2006" xmlns:o="urn:schemas-microsoft-com:office:office" xmlns:r="http://schemas.openxmlformats.org/officeDocument/2006/relationships" xmlns:m="http://schemas.openxmlformats.org/officeDocument/2006/math" xmlns:v="urn:schemas-microsoft-com:vml" xmlns:wp="http://schemas.openxmlformats.org/drawingml/2006/wordprocessingDrawing" xmlns:w10="urn:schemas-microsoft-com:office:word" xmlns:w="http://schemas.openxmlformats.org/wordprocessingml/2006/main" xmlns:wne="http://schemas.microsoft.com/office/word/2006/wordml">
+  <w:endnote w:type="separator" w:id="0">
     <w:p>
       <w:r>
         <w:separator/>
       </w:r>
     </w:p>
   </w:endnote>
-  <w:endnote w:type="continuationSeparator" w:id="0">
+  <w:endnote w:type="continuationSeparator" w:id="1">
     <w:p>
       <w:r>
         <w:continuationSeparator/>
@@ -1944,7 +3414,7 @@
 </file>
 
 <file path=word/footer1.xml><?xml version="1.0" encoding="utf-8"?>
-<w:ftr xmlns:wpc="http://schemas.microsoft.com/office/word/2010/wordprocessingCanvas" xmlns:cx="http://schemas.microsoft.com/office/drawing/2014/chartex" xmlns:cx1="http://schemas.microsoft.com/office/drawing/2015/9/8/chartex" xmlns:cx2="http://schemas.microsoft.com/office/drawing/2015/10/21/chartex" xmlns:cx3="http://schemas.microsoft.com/office/drawing/2016/5/9/chartex" xmlns:cx4="http://schemas.microsoft.com/office/drawing/2016/5/10/chartex" xmlns:cx5="http://schemas.microsoft.com/office/drawing/2016/5/11/chartex" xmlns:cx6="http://schemas.microsoft.com/office/drawing/2016/5/12/chartex" xmlns:cx7="http://schemas.microsoft.com/office/drawing/2016/5/13/chartex" xmlns:cx8="http://schemas.microsoft.com/office/drawing/2016/5/14/chartex" xmlns:mc="http://schemas.openxmlformats.org/markup-compatibility/2006" xmlns:aink="http://schemas.microsoft.com/office/drawing/2016/ink" xmlns:am3d="http://schemas.microsoft.com/office/drawing/2017/model3d" xmlns:o="urn:schemas-microsoft-com:office:office" xmlns:oel="http://schemas.microsoft.com/office/2019/extlst" xmlns:r="http://schemas.openxmlformats.org/officeDocument/2006/relationships" xmlns:m="http://schemas.openxmlformats.org/officeDocument/2006/math" xmlns:v="urn:schemas-microsoft-com:vml" xmlns:wp14="http://schemas.microsoft.com/office/word/2010/wordprocessingDrawing" xmlns:wp="http://schemas.openxmlformats.org/drawingml/2006/wordprocessingDrawing" xmlns:w10="urn:schemas-microsoft-com:office:word" xmlns:w="http://schemas.openxmlformats.org/wordprocessingml/2006/main" xmlns:w14="http://schemas.microsoft.com/office/word/2010/wordml" xmlns:w15="http://schemas.microsoft.com/office/word/2012/wordml" xmlns:w16cex="http://schemas.microsoft.com/office/word/2018/wordml/cex" xmlns:w16cid="http://schemas.microsoft.com/office/word/2016/wordml/cid" xmlns:w16="http://schemas.microsoft.com/office/word/2018/wordml" xmlns:w16sdtdh="http://schemas.microsoft.com/office/word/2020/wordml/sdtdatahash" xmlns:w16se="http://schemas.microsoft.com/office/word/2015/wordml/symex" xmlns:wpg="http://schemas.microsoft.com/office/word/2010/wordprocessingGroup" xmlns:wpi="http://schemas.microsoft.com/office/word/2010/wordprocessingInk" xmlns:wne="http://schemas.microsoft.com/office/word/2006/wordml" xmlns:wps="http://schemas.microsoft.com/office/word/2010/wordprocessingShape" mc:Ignorable="w14 w15 w16se w16cid w16 w16cex w16sdtdh wp14">
+<w:ftr xmlns:ve="http://schemas.openxmlformats.org/markup-compatibility/2006" xmlns:o="urn:schemas-microsoft-com:office:office" xmlns:r="http://schemas.openxmlformats.org/officeDocument/2006/relationships" xmlns:m="http://schemas.openxmlformats.org/officeDocument/2006/math" xmlns:v="urn:schemas-microsoft-com:vml" xmlns:wp="http://schemas.openxmlformats.org/drawingml/2006/wordprocessingDrawing" xmlns:w10="urn:schemas-microsoft-com:office:word" xmlns:w="http://schemas.openxmlformats.org/wordprocessingml/2006/main" xmlns:wne="http://schemas.microsoft.com/office/word/2006/wordml">
   <w:p>
     <w:pPr>
       <w:pStyle w:val="Stopka"/>
@@ -2054,7 +3524,7 @@
         <w:noProof/>
         <w:sz w:val="16"/>
       </w:rPr>
-      <w:t>3</w:t>
+      <w:t>8</w:t>
     </w:r>
     <w:r>
       <w:rPr>
@@ -2077,15 +3547,15 @@
 </file>
 
 <file path=word/footnotes.xml><?xml version="1.0" encoding="utf-8"?>
-<w:footnotes xmlns:wpc="http://schemas.microsoft.com/office/word/2010/wordprocessingCanvas" xmlns:cx="http://schemas.microsoft.com/office/drawing/2014/chartex" xmlns:cx1="http://schemas.microsoft.com/office/drawing/2015/9/8/chartex" xmlns:cx2="http://schemas.microsoft.com/office/drawing/2015/10/21/chartex" xmlns:cx3="http://schemas.microsoft.com/office/drawing/2016/5/9/chartex" xmlns:cx4="http://schemas.microsoft.com/office/drawing/2016/5/10/chartex" xmlns:cx5="http://schemas.microsoft.com/office/drawing/2016/5/11/chartex" xmlns:cx6="http://schemas.microsoft.com/office/drawing/2016/5/12/chartex" xmlns:cx7="http://schemas.microsoft.com/office/drawing/2016/5/13/chartex" xmlns:cx8="http://schemas.microsoft.com/office/drawing/2016/5/14/chartex" xmlns:mc="http://schemas.openxmlformats.org/markup-compatibility/2006" xmlns:aink="http://schemas.microsoft.com/office/drawing/2016/ink" xmlns:am3d="http://schemas.microsoft.com/office/drawing/2017/model3d" xmlns:o="urn:schemas-microsoft-com:office:office" xmlns:oel="http://schemas.microsoft.com/office/2019/extlst" xmlns:r="http://schemas.openxmlformats.org/officeDocument/2006/relationships" xmlns:m="http://schemas.openxmlformats.org/officeDocument/2006/math" xmlns:v="urn:schemas-microsoft-com:vml" xmlns:wp14="http://schemas.microsoft.com/office/word/2010/wordprocessingDrawing" xmlns:wp="http://schemas.openxmlformats.org/drawingml/2006/wordprocessingDrawing" xmlns:w10="urn:schemas-microsoft-com:office:word" xmlns:w="http://schemas.openxmlformats.org/wordprocessingml/2006/main" xmlns:w14="http://schemas.microsoft.com/office/word/2010/wordml" xmlns:w15="http://schemas.microsoft.com/office/word/2012/wordml" xmlns:w16cex="http://schemas.microsoft.com/office/word/2018/wordml/cex" xmlns:w16cid="http://schemas.microsoft.com/office/word/2016/wordml/cid" xmlns:w16="http://schemas.microsoft.com/office/word/2018/wordml" xmlns:w16sdtdh="http://schemas.microsoft.com/office/word/2020/wordml/sdtdatahash" xmlns:w16se="http://schemas.microsoft.com/office/word/2015/wordml/symex" xmlns:wpg="http://schemas.microsoft.com/office/word/2010/wordprocessingGroup" xmlns:wpi="http://schemas.microsoft.com/office/word/2010/wordprocessingInk" xmlns:wne="http://schemas.microsoft.com/office/word/2006/wordml" xmlns:wps="http://schemas.microsoft.com/office/word/2010/wordprocessingShape" mc:Ignorable="w14 w15 w16se w16cid w16 w16cex w16sdtdh wp14">
-  <w:footnote w:type="separator" w:id="-1">
+<w:footnotes xmlns:ve="http://schemas.openxmlformats.org/markup-compatibility/2006" xmlns:o="urn:schemas-microsoft-com:office:office" xmlns:r="http://schemas.openxmlformats.org/officeDocument/2006/relationships" xmlns:m="http://schemas.openxmlformats.org/officeDocument/2006/math" xmlns:v="urn:schemas-microsoft-com:vml" xmlns:wp="http://schemas.openxmlformats.org/drawingml/2006/wordprocessingDrawing" xmlns:w10="urn:schemas-microsoft-com:office:word" xmlns:w="http://schemas.openxmlformats.org/wordprocessingml/2006/main" xmlns:wne="http://schemas.microsoft.com/office/word/2006/wordml">
+  <w:footnote w:type="separator" w:id="0">
     <w:p>
       <w:r>
         <w:separator/>
       </w:r>
     </w:p>
   </w:footnote>
-  <w:footnote w:type="continuationSeparator" w:id="0">
+  <w:footnote w:type="continuationSeparator" w:id="1">
     <w:p>
       <w:r>
         <w:continuationSeparator/>
@@ -2096,7 +3566,7 @@
 </file>
 
 <file path=word/header1.xml><?xml version="1.0" encoding="utf-8"?>
-<w:hdr xmlns:wpc="http://schemas.microsoft.com/office/word/2010/wordprocessingCanvas" xmlns:cx="http://schemas.microsoft.com/office/drawing/2014/chartex" xmlns:cx1="http://schemas.microsoft.com/office/drawing/2015/9/8/chartex" xmlns:cx2="http://schemas.microsoft.com/office/drawing/2015/10/21/chartex" xmlns:cx3="http://schemas.microsoft.com/office/drawing/2016/5/9/chartex" xmlns:cx4="http://schemas.microsoft.com/office/drawing/2016/5/10/chartex" xmlns:cx5="http://schemas.microsoft.com/office/drawing/2016/5/11/chartex" xmlns:cx6="http://schemas.microsoft.com/office/drawing/2016/5/12/chartex" xmlns:cx7="http://schemas.microsoft.com/office/drawing/2016/5/13/chartex" xmlns:cx8="http://schemas.microsoft.com/office/drawing/2016/5/14/chartex" xmlns:mc="http://schemas.openxmlformats.org/markup-compatibility/2006" xmlns:aink="http://schemas.microsoft.com/office/drawing/2016/ink" xmlns:am3d="http://schemas.microsoft.com/office/drawing/2017/model3d" xmlns:o="urn:schemas-microsoft-com:office:office" xmlns:oel="http://schemas.microsoft.com/office/2019/extlst" xmlns:r="http://schemas.openxmlformats.org/officeDocument/2006/relationships" xmlns:m="http://schemas.openxmlformats.org/officeDocument/2006/math" xmlns:v="urn:schemas-microsoft-com:vml" xmlns:wp14="http://schemas.microsoft.com/office/word/2010/wordprocessingDrawing" xmlns:wp="http://schemas.openxmlformats.org/drawingml/2006/wordprocessingDrawing" xmlns:w10="urn:schemas-microsoft-com:office:word" xmlns:w="http://schemas.openxmlformats.org/wordprocessingml/2006/main" xmlns:w14="http://schemas.microsoft.com/office/word/2010/wordml" xmlns:w15="http://schemas.microsoft.com/office/word/2012/wordml" xmlns:w16cex="http://schemas.microsoft.com/office/word/2018/wordml/cex" xmlns:w16cid="http://schemas.microsoft.com/office/word/2016/wordml/cid" xmlns:w16="http://schemas.microsoft.com/office/word/2018/wordml" xmlns:w16sdtdh="http://schemas.microsoft.com/office/word/2020/wordml/sdtdatahash" xmlns:w16se="http://schemas.microsoft.com/office/word/2015/wordml/symex" xmlns:wpg="http://schemas.microsoft.com/office/word/2010/wordprocessingGroup" xmlns:wpi="http://schemas.microsoft.com/office/word/2010/wordprocessingInk" xmlns:wne="http://schemas.microsoft.com/office/word/2006/wordml" xmlns:wps="http://schemas.microsoft.com/office/word/2010/wordprocessingShape" mc:Ignorable="w14 w15 w16se w16cid w16 w16cex w16sdtdh wp14">
+<w:hdr xmlns:ve="http://schemas.openxmlformats.org/markup-compatibility/2006" xmlns:o="urn:schemas-microsoft-com:office:office" xmlns:r="http://schemas.openxmlformats.org/officeDocument/2006/relationships" xmlns:m="http://schemas.openxmlformats.org/officeDocument/2006/math" xmlns:v="urn:schemas-microsoft-com:vml" xmlns:wp="http://schemas.openxmlformats.org/drawingml/2006/wordprocessingDrawing" xmlns:w10="urn:schemas-microsoft-com:office:word" xmlns:w="http://schemas.openxmlformats.org/wordprocessingml/2006/main" xmlns:wne="http://schemas.microsoft.com/office/word/2006/wordml">
   <w:p>
     <w:pPr>
       <w:pStyle w:val="Nagwek"/>
@@ -2108,7 +3578,6 @@
         <w:tab w:val="right" w:pos="9214"/>
       </w:tabs>
     </w:pPr>
-    <w:proofErr w:type="spellStart"/>
     <w:r>
       <w:rPr>
         <w:rFonts w:cs="Times New Roman"/>
@@ -2117,7 +3586,6 @@
       </w:rPr>
       <w:t>Pk</w:t>
     </w:r>
-    <w:proofErr w:type="spellEnd"/>
     <w:r>
       <w:tab/>
     </w:r>
@@ -2138,8 +3606,8 @@
 </file>
 
 <file path=word/numbering.xml><?xml version="1.0" encoding="utf-8"?>
-<w:numbering xmlns:wpc="http://schemas.microsoft.com/office/word/2010/wordprocessingCanvas" xmlns:cx="http://schemas.microsoft.com/office/drawing/2014/chartex" xmlns:cx1="http://schemas.microsoft.com/office/drawing/2015/9/8/chartex" xmlns:cx2="http://schemas.microsoft.com/office/drawing/2015/10/21/chartex" xmlns:cx3="http://schemas.microsoft.com/office/drawing/2016/5/9/chartex" xmlns:cx4="http://schemas.microsoft.com/office/drawing/2016/5/10/chartex" xmlns:cx5="http://schemas.microsoft.com/office/drawing/2016/5/11/chartex" xmlns:cx6="http://schemas.microsoft.com/office/drawing/2016/5/12/chartex" xmlns:cx7="http://schemas.microsoft.com/office/drawing/2016/5/13/chartex" xmlns:cx8="http://schemas.microsoft.com/office/drawing/2016/5/14/chartex" xmlns:mc="http://schemas.openxmlformats.org/markup-compatibility/2006" xmlns:aink="http://schemas.microsoft.com/office/drawing/2016/ink" xmlns:am3d="http://schemas.microsoft.com/office/drawing/2017/model3d" xmlns:o="urn:schemas-microsoft-com:office:office" xmlns:oel="http://schemas.microsoft.com/office/2019/extlst" xmlns:r="http://schemas.openxmlformats.org/officeDocument/2006/relationships" xmlns:m="http://schemas.openxmlformats.org/officeDocument/2006/math" xmlns:v="urn:schemas-microsoft-com:vml" xmlns:wp14="http://schemas.microsoft.com/office/word/2010/wordprocessingDrawing" xmlns:wp="http://schemas.openxmlformats.org/drawingml/2006/wordprocessingDrawing" xmlns:w10="urn:schemas-microsoft-com:office:word" xmlns:w="http://schemas.openxmlformats.org/wordprocessingml/2006/main" xmlns:w14="http://schemas.microsoft.com/office/word/2010/wordml" xmlns:w15="http://schemas.microsoft.com/office/word/2012/wordml" xmlns:w16cex="http://schemas.microsoft.com/office/word/2018/wordml/cex" xmlns:w16cid="http://schemas.microsoft.com/office/word/2016/wordml/cid" xmlns:w16="http://schemas.microsoft.com/office/word/2018/wordml" xmlns:w16sdtdh="http://schemas.microsoft.com/office/word/2020/wordml/sdtdatahash" xmlns:w16se="http://schemas.microsoft.com/office/word/2015/wordml/symex" xmlns:wpg="http://schemas.microsoft.com/office/word/2010/wordprocessingGroup" xmlns:wpi="http://schemas.microsoft.com/office/word/2010/wordprocessingInk" xmlns:wne="http://schemas.microsoft.com/office/word/2006/wordml" xmlns:wps="http://schemas.microsoft.com/office/word/2010/wordprocessingShape" mc:Ignorable="w14 w15 w16se w16cid w16 w16cex w16sdtdh wp14">
-  <w:abstractNum w:abstractNumId="0" w15:restartNumberingAfterBreak="0">
+<w:numbering xmlns:ve="http://schemas.openxmlformats.org/markup-compatibility/2006" xmlns:o="urn:schemas-microsoft-com:office:office" xmlns:r="http://schemas.openxmlformats.org/officeDocument/2006/relationships" xmlns:m="http://schemas.openxmlformats.org/officeDocument/2006/math" xmlns:v="urn:schemas-microsoft-com:vml" xmlns:wp="http://schemas.openxmlformats.org/drawingml/2006/wordprocessingDrawing" xmlns:w10="urn:schemas-microsoft-com:office:word" xmlns:w="http://schemas.openxmlformats.org/wordprocessingml/2006/main" xmlns:wne="http://schemas.microsoft.com/office/word/2006/wordml">
+  <w:abstractNum w:abstractNumId="0">
     <w:nsid w:val="01654121"/>
     <w:multiLevelType w:val="multilevel"/>
     <w:tmpl w:val="FC20FE34"/>
@@ -2261,7 +3729,7 @@
       </w:pPr>
     </w:lvl>
   </w:abstractNum>
-  <w:abstractNum w:abstractNumId="1" w15:restartNumberingAfterBreak="0">
+  <w:abstractNum w:abstractNumId="1">
     <w:nsid w:val="019C7BF0"/>
     <w:multiLevelType w:val="hybridMultilevel"/>
     <w:tmpl w:val="CDDE4F5A"/>
@@ -2402,19 +3870,697 @@
       </w:rPr>
     </w:lvl>
   </w:abstractNum>
-  <w:abstractNum w:abstractNumId="2" w15:restartNumberingAfterBreak="0">
+  <w:abstractNum w:abstractNumId="2">
+    <w:nsid w:val="03696F9F"/>
+    <w:multiLevelType w:val="hybridMultilevel"/>
+    <w:tmpl w:val="008A05F4"/>
+    <w:lvl w:ilvl="0" w:tplc="08090001">
+      <w:start w:val="1"/>
+      <w:numFmt w:val="bullet"/>
+      <w:lvlText w:val=""/>
+      <w:lvlJc w:val="left"/>
+      <w:pPr>
+        <w:ind w:left="1230" w:hanging="360"/>
+      </w:pPr>
+      <w:rPr>
+        <w:rFonts w:ascii="Symbol" w:hAnsi="Symbol" w:hint="default"/>
+      </w:rPr>
+    </w:lvl>
+    <w:lvl w:ilvl="1" w:tplc="08090003" w:tentative="1">
+      <w:start w:val="1"/>
+      <w:numFmt w:val="bullet"/>
+      <w:lvlText w:val="o"/>
+      <w:lvlJc w:val="left"/>
+      <w:pPr>
+        <w:ind w:left="1950" w:hanging="360"/>
+      </w:pPr>
+      <w:rPr>
+        <w:rFonts w:ascii="Courier New" w:hAnsi="Courier New" w:cs="Courier New" w:hint="default"/>
+      </w:rPr>
+    </w:lvl>
+    <w:lvl w:ilvl="2" w:tplc="08090005" w:tentative="1">
+      <w:start w:val="1"/>
+      <w:numFmt w:val="bullet"/>
+      <w:lvlText w:val=""/>
+      <w:lvlJc w:val="left"/>
+      <w:pPr>
+        <w:ind w:left="2670" w:hanging="360"/>
+      </w:pPr>
+      <w:rPr>
+        <w:rFonts w:ascii="Wingdings" w:hAnsi="Wingdings" w:hint="default"/>
+      </w:rPr>
+    </w:lvl>
+    <w:lvl w:ilvl="3" w:tplc="08090001" w:tentative="1">
+      <w:start w:val="1"/>
+      <w:numFmt w:val="bullet"/>
+      <w:lvlText w:val=""/>
+      <w:lvlJc w:val="left"/>
+      <w:pPr>
+        <w:ind w:left="3390" w:hanging="360"/>
+      </w:pPr>
+      <w:rPr>
+        <w:rFonts w:ascii="Symbol" w:hAnsi="Symbol" w:hint="default"/>
+      </w:rPr>
+    </w:lvl>
+    <w:lvl w:ilvl="4" w:tplc="08090003" w:tentative="1">
+      <w:start w:val="1"/>
+      <w:numFmt w:val="bullet"/>
+      <w:lvlText w:val="o"/>
+      <w:lvlJc w:val="left"/>
+      <w:pPr>
+        <w:ind w:left="4110" w:hanging="360"/>
+      </w:pPr>
+      <w:rPr>
+        <w:rFonts w:ascii="Courier New" w:hAnsi="Courier New" w:cs="Courier New" w:hint="default"/>
+      </w:rPr>
+    </w:lvl>
+    <w:lvl w:ilvl="5" w:tplc="08090005" w:tentative="1">
+      <w:start w:val="1"/>
+      <w:numFmt w:val="bullet"/>
+      <w:lvlText w:val=""/>
+      <w:lvlJc w:val="left"/>
+      <w:pPr>
+        <w:ind w:left="4830" w:hanging="360"/>
+      </w:pPr>
+      <w:rPr>
+        <w:rFonts w:ascii="Wingdings" w:hAnsi="Wingdings" w:hint="default"/>
+      </w:rPr>
+    </w:lvl>
+    <w:lvl w:ilvl="6" w:tplc="08090001" w:tentative="1">
+      <w:start w:val="1"/>
+      <w:numFmt w:val="bullet"/>
+      <w:lvlText w:val=""/>
+      <w:lvlJc w:val="left"/>
+      <w:pPr>
+        <w:ind w:left="5550" w:hanging="360"/>
+      </w:pPr>
+      <w:rPr>
+        <w:rFonts w:ascii="Symbol" w:hAnsi="Symbol" w:hint="default"/>
+      </w:rPr>
+    </w:lvl>
+    <w:lvl w:ilvl="7" w:tplc="08090003" w:tentative="1">
+      <w:start w:val="1"/>
+      <w:numFmt w:val="bullet"/>
+      <w:lvlText w:val="o"/>
+      <w:lvlJc w:val="left"/>
+      <w:pPr>
+        <w:ind w:left="6270" w:hanging="360"/>
+      </w:pPr>
+      <w:rPr>
+        <w:rFonts w:ascii="Courier New" w:hAnsi="Courier New" w:cs="Courier New" w:hint="default"/>
+      </w:rPr>
+    </w:lvl>
+    <w:lvl w:ilvl="8" w:tplc="08090005" w:tentative="1">
+      <w:start w:val="1"/>
+      <w:numFmt w:val="bullet"/>
+      <w:lvlText w:val=""/>
+      <w:lvlJc w:val="left"/>
+      <w:pPr>
+        <w:ind w:left="6990" w:hanging="360"/>
+      </w:pPr>
+      <w:rPr>
+        <w:rFonts w:ascii="Wingdings" w:hAnsi="Wingdings" w:hint="default"/>
+      </w:rPr>
+    </w:lvl>
+  </w:abstractNum>
+  <w:abstractNum w:abstractNumId="3">
     <w:nsid w:val="08CC1F3E"/>
     <w:multiLevelType w:val="multilevel"/>
     <w:tmpl w:val="FE70B65E"/>
     <w:numStyleLink w:val="Komentarznumerowanie"/>
   </w:abstractNum>
-  <w:abstractNum w:abstractNumId="3" w15:restartNumberingAfterBreak="0">
+  <w:abstractNum w:abstractNumId="4">
+    <w:nsid w:val="0F4B5CE7"/>
+    <w:multiLevelType w:val="hybridMultilevel"/>
+    <w:tmpl w:val="ADC012BA"/>
+    <w:lvl w:ilvl="0" w:tplc="08090001">
+      <w:start w:val="1"/>
+      <w:numFmt w:val="bullet"/>
+      <w:lvlText w:val=""/>
+      <w:lvlJc w:val="left"/>
+      <w:pPr>
+        <w:ind w:left="720" w:hanging="360"/>
+      </w:pPr>
+      <w:rPr>
+        <w:rFonts w:ascii="Symbol" w:hAnsi="Symbol" w:hint="default"/>
+      </w:rPr>
+    </w:lvl>
+    <w:lvl w:ilvl="1" w:tplc="08090003" w:tentative="1">
+      <w:start w:val="1"/>
+      <w:numFmt w:val="bullet"/>
+      <w:lvlText w:val="o"/>
+      <w:lvlJc w:val="left"/>
+      <w:pPr>
+        <w:ind w:left="1440" w:hanging="360"/>
+      </w:pPr>
+      <w:rPr>
+        <w:rFonts w:ascii="Courier New" w:hAnsi="Courier New" w:cs="Courier New" w:hint="default"/>
+      </w:rPr>
+    </w:lvl>
+    <w:lvl w:ilvl="2" w:tplc="08090005" w:tentative="1">
+      <w:start w:val="1"/>
+      <w:numFmt w:val="bullet"/>
+      <w:lvlText w:val=""/>
+      <w:lvlJc w:val="left"/>
+      <w:pPr>
+        <w:ind w:left="2160" w:hanging="360"/>
+      </w:pPr>
+      <w:rPr>
+        <w:rFonts w:ascii="Wingdings" w:hAnsi="Wingdings" w:hint="default"/>
+      </w:rPr>
+    </w:lvl>
+    <w:lvl w:ilvl="3" w:tplc="08090001" w:tentative="1">
+      <w:start w:val="1"/>
+      <w:numFmt w:val="bullet"/>
+      <w:lvlText w:val=""/>
+      <w:lvlJc w:val="left"/>
+      <w:pPr>
+        <w:ind w:left="2880" w:hanging="360"/>
+      </w:pPr>
+      <w:rPr>
+        <w:rFonts w:ascii="Symbol" w:hAnsi="Symbol" w:hint="default"/>
+      </w:rPr>
+    </w:lvl>
+    <w:lvl w:ilvl="4" w:tplc="08090003" w:tentative="1">
+      <w:start w:val="1"/>
+      <w:numFmt w:val="bullet"/>
+      <w:lvlText w:val="o"/>
+      <w:lvlJc w:val="left"/>
+      <w:pPr>
+        <w:ind w:left="3600" w:hanging="360"/>
+      </w:pPr>
+      <w:rPr>
+        <w:rFonts w:ascii="Courier New" w:hAnsi="Courier New" w:cs="Courier New" w:hint="default"/>
+      </w:rPr>
+    </w:lvl>
+    <w:lvl w:ilvl="5" w:tplc="08090005" w:tentative="1">
+      <w:start w:val="1"/>
+      <w:numFmt w:val="bullet"/>
+      <w:lvlText w:val=""/>
+      <w:lvlJc w:val="left"/>
+      <w:pPr>
+        <w:ind w:left="4320" w:hanging="360"/>
+      </w:pPr>
+      <w:rPr>
+        <w:rFonts w:ascii="Wingdings" w:hAnsi="Wingdings" w:hint="default"/>
+      </w:rPr>
+    </w:lvl>
+    <w:lvl w:ilvl="6" w:tplc="08090001" w:tentative="1">
+      <w:start w:val="1"/>
+      <w:numFmt w:val="bullet"/>
+      <w:lvlText w:val=""/>
+      <w:lvlJc w:val="left"/>
+      <w:pPr>
+        <w:ind w:left="5040" w:hanging="360"/>
+      </w:pPr>
+      <w:rPr>
+        <w:rFonts w:ascii="Symbol" w:hAnsi="Symbol" w:hint="default"/>
+      </w:rPr>
+    </w:lvl>
+    <w:lvl w:ilvl="7" w:tplc="08090003" w:tentative="1">
+      <w:start w:val="1"/>
+      <w:numFmt w:val="bullet"/>
+      <w:lvlText w:val="o"/>
+      <w:lvlJc w:val="left"/>
+      <w:pPr>
+        <w:ind w:left="5760" w:hanging="360"/>
+      </w:pPr>
+      <w:rPr>
+        <w:rFonts w:ascii="Courier New" w:hAnsi="Courier New" w:cs="Courier New" w:hint="default"/>
+      </w:rPr>
+    </w:lvl>
+    <w:lvl w:ilvl="8" w:tplc="08090005" w:tentative="1">
+      <w:start w:val="1"/>
+      <w:numFmt w:val="bullet"/>
+      <w:lvlText w:val=""/>
+      <w:lvlJc w:val="left"/>
+      <w:pPr>
+        <w:ind w:left="6480" w:hanging="360"/>
+      </w:pPr>
+      <w:rPr>
+        <w:rFonts w:ascii="Wingdings" w:hAnsi="Wingdings" w:hint="default"/>
+      </w:rPr>
+    </w:lvl>
+  </w:abstractNum>
+  <w:abstractNum w:abstractNumId="5">
     <w:nsid w:val="1C6E705D"/>
     <w:multiLevelType w:val="multilevel"/>
     <w:tmpl w:val="FE70B65E"/>
     <w:numStyleLink w:val="Komentarznumerowanie"/>
   </w:abstractNum>
-  <w:abstractNum w:abstractNumId="4" w15:restartNumberingAfterBreak="0">
+  <w:abstractNum w:abstractNumId="7">
+    <w:nsid w:val="25902C04"/>
+    <w:multiLevelType w:val="hybridMultilevel"/>
+    <w:tmpl w:val="AA006778"/>
+    <w:lvl w:ilvl="0" w:tplc="08090001">
+      <w:start w:val="1"/>
+      <w:numFmt w:val="bullet"/>
+      <w:lvlText w:val=""/>
+      <w:lvlJc w:val="left"/>
+      <w:pPr>
+        <w:ind w:left="1230" w:hanging="360"/>
+      </w:pPr>
+      <w:rPr>
+        <w:rFonts w:ascii="Symbol" w:hAnsi="Symbol" w:hint="default"/>
+      </w:rPr>
+    </w:lvl>
+    <w:lvl w:ilvl="1" w:tplc="08090003" w:tentative="1">
+      <w:start w:val="1"/>
+      <w:numFmt w:val="bullet"/>
+      <w:lvlText w:val="o"/>
+      <w:lvlJc w:val="left"/>
+      <w:pPr>
+        <w:ind w:left="1950" w:hanging="360"/>
+      </w:pPr>
+      <w:rPr>
+        <w:rFonts w:ascii="Courier New" w:hAnsi="Courier New" w:cs="Courier New" w:hint="default"/>
+      </w:rPr>
+    </w:lvl>
+    <w:lvl w:ilvl="2" w:tplc="08090005" w:tentative="1">
+      <w:start w:val="1"/>
+      <w:numFmt w:val="bullet"/>
+      <w:lvlText w:val=""/>
+      <w:lvlJc w:val="left"/>
+      <w:pPr>
+        <w:ind w:left="2670" w:hanging="360"/>
+      </w:pPr>
+      <w:rPr>
+        <w:rFonts w:ascii="Wingdings" w:hAnsi="Wingdings" w:hint="default"/>
+      </w:rPr>
+    </w:lvl>
+    <w:lvl w:ilvl="3" w:tplc="08090001" w:tentative="1">
+      <w:start w:val="1"/>
+      <w:numFmt w:val="bullet"/>
+      <w:lvlText w:val=""/>
+      <w:lvlJc w:val="left"/>
+      <w:pPr>
+        <w:ind w:left="3390" w:hanging="360"/>
+      </w:pPr>
+      <w:rPr>
+        <w:rFonts w:ascii="Symbol" w:hAnsi="Symbol" w:hint="default"/>
+      </w:rPr>
+    </w:lvl>
+    <w:lvl w:ilvl="4" w:tplc="08090003" w:tentative="1">
+      <w:start w:val="1"/>
+      <w:numFmt w:val="bullet"/>
+      <w:lvlText w:val="o"/>
+      <w:lvlJc w:val="left"/>
+      <w:pPr>
+        <w:ind w:left="4110" w:hanging="360"/>
+      </w:pPr>
+      <w:rPr>
+        <w:rFonts w:ascii="Courier New" w:hAnsi="Courier New" w:cs="Courier New" w:hint="default"/>
+      </w:rPr>
+    </w:lvl>
+    <w:lvl w:ilvl="5" w:tplc="08090005" w:tentative="1">
+      <w:start w:val="1"/>
+      <w:numFmt w:val="bullet"/>
+      <w:lvlText w:val=""/>
+      <w:lvlJc w:val="left"/>
+      <w:pPr>
+        <w:ind w:left="4830" w:hanging="360"/>
+      </w:pPr>
+      <w:rPr>
+        <w:rFonts w:ascii="Wingdings" w:hAnsi="Wingdings" w:hint="default"/>
+      </w:rPr>
+    </w:lvl>
+    <w:lvl w:ilvl="6" w:tplc="08090001" w:tentative="1">
+      <w:start w:val="1"/>
+      <w:numFmt w:val="bullet"/>
+      <w:lvlText w:val=""/>
+      <w:lvlJc w:val="left"/>
+      <w:pPr>
+        <w:ind w:left="5550" w:hanging="360"/>
+      </w:pPr>
+      <w:rPr>
+        <w:rFonts w:ascii="Symbol" w:hAnsi="Symbol" w:hint="default"/>
+      </w:rPr>
+    </w:lvl>
+    <w:lvl w:ilvl="7" w:tplc="08090003" w:tentative="1">
+      <w:start w:val="1"/>
+      <w:numFmt w:val="bullet"/>
+      <w:lvlText w:val="o"/>
+      <w:lvlJc w:val="left"/>
+      <w:pPr>
+        <w:ind w:left="6270" w:hanging="360"/>
+      </w:pPr>
+      <w:rPr>
+        <w:rFonts w:ascii="Courier New" w:hAnsi="Courier New" w:cs="Courier New" w:hint="default"/>
+      </w:rPr>
+    </w:lvl>
+    <w:lvl w:ilvl="8" w:tplc="08090005" w:tentative="1">
+      <w:start w:val="1"/>
+      <w:numFmt w:val="bullet"/>
+      <w:lvlText w:val=""/>
+      <w:lvlJc w:val="left"/>
+      <w:pPr>
+        <w:ind w:left="6990" w:hanging="360"/>
+      </w:pPr>
+      <w:rPr>
+        <w:rFonts w:ascii="Wingdings" w:hAnsi="Wingdings" w:hint="default"/>
+      </w:rPr>
+    </w:lvl>
+  </w:abstractNum>
+  <w:abstractNum w:abstractNumId="8">
+    <w:nsid w:val="37DC3975"/>
+    <w:multiLevelType w:val="hybridMultilevel"/>
+    <w:tmpl w:val="E2EC1470"/>
+    <w:lvl w:ilvl="0" w:tplc="08090001">
+      <w:start w:val="1"/>
+      <w:numFmt w:val="bullet"/>
+      <w:lvlText w:val=""/>
+      <w:lvlJc w:val="left"/>
+      <w:pPr>
+        <w:ind w:left="1230" w:hanging="360"/>
+      </w:pPr>
+      <w:rPr>
+        <w:rFonts w:ascii="Symbol" w:hAnsi="Symbol" w:hint="default"/>
+      </w:rPr>
+    </w:lvl>
+    <w:lvl w:ilvl="1" w:tplc="08090003" w:tentative="1">
+      <w:start w:val="1"/>
+      <w:numFmt w:val="bullet"/>
+      <w:lvlText w:val="o"/>
+      <w:lvlJc w:val="left"/>
+      <w:pPr>
+        <w:ind w:left="1950" w:hanging="360"/>
+      </w:pPr>
+      <w:rPr>
+        <w:rFonts w:ascii="Courier New" w:hAnsi="Courier New" w:cs="Courier New" w:hint="default"/>
+      </w:rPr>
+    </w:lvl>
+    <w:lvl w:ilvl="2" w:tplc="08090005" w:tentative="1">
+      <w:start w:val="1"/>
+      <w:numFmt w:val="bullet"/>
+      <w:lvlText w:val=""/>
+      <w:lvlJc w:val="left"/>
+      <w:pPr>
+        <w:ind w:left="2670" w:hanging="360"/>
+      </w:pPr>
+      <w:rPr>
+        <w:rFonts w:ascii="Wingdings" w:hAnsi="Wingdings" w:hint="default"/>
+      </w:rPr>
+    </w:lvl>
+    <w:lvl w:ilvl="3" w:tplc="08090001" w:tentative="1">
+      <w:start w:val="1"/>
+      <w:numFmt w:val="bullet"/>
+      <w:lvlText w:val=""/>
+      <w:lvlJc w:val="left"/>
+      <w:pPr>
+        <w:ind w:left="3390" w:hanging="360"/>
+      </w:pPr>
+      <w:rPr>
+        <w:rFonts w:ascii="Symbol" w:hAnsi="Symbol" w:hint="default"/>
+      </w:rPr>
+    </w:lvl>
+    <w:lvl w:ilvl="4" w:tplc="08090003" w:tentative="1">
+      <w:start w:val="1"/>
+      <w:numFmt w:val="bullet"/>
+      <w:lvlText w:val="o"/>
+      <w:lvlJc w:val="left"/>
+      <w:pPr>
+        <w:ind w:left="4110" w:hanging="360"/>
+      </w:pPr>
+      <w:rPr>
+        <w:rFonts w:ascii="Courier New" w:hAnsi="Courier New" w:cs="Courier New" w:hint="default"/>
+      </w:rPr>
+    </w:lvl>
+    <w:lvl w:ilvl="5" w:tplc="08090005" w:tentative="1">
+      <w:start w:val="1"/>
+      <w:numFmt w:val="bullet"/>
+      <w:lvlText w:val=""/>
+      <w:lvlJc w:val="left"/>
+      <w:pPr>
+        <w:ind w:left="4830" w:hanging="360"/>
+      </w:pPr>
+      <w:rPr>
+        <w:rFonts w:ascii="Wingdings" w:hAnsi="Wingdings" w:hint="default"/>
+      </w:rPr>
+    </w:lvl>
+    <w:lvl w:ilvl="6" w:tplc="08090001" w:tentative="1">
+      <w:start w:val="1"/>
+      <w:numFmt w:val="bullet"/>
+      <w:lvlText w:val=""/>
+      <w:lvlJc w:val="left"/>
+      <w:pPr>
+        <w:ind w:left="5550" w:hanging="360"/>
+      </w:pPr>
+      <w:rPr>
+        <w:rFonts w:ascii="Symbol" w:hAnsi="Symbol" w:hint="default"/>
+      </w:rPr>
+    </w:lvl>
+    <w:lvl w:ilvl="7" w:tplc="08090003" w:tentative="1">
+      <w:start w:val="1"/>
+      <w:numFmt w:val="bullet"/>
+      <w:lvlText w:val="o"/>
+      <w:lvlJc w:val="left"/>
+      <w:pPr>
+        <w:ind w:left="6270" w:hanging="360"/>
+      </w:pPr>
+      <w:rPr>
+        <w:rFonts w:ascii="Courier New" w:hAnsi="Courier New" w:cs="Courier New" w:hint="default"/>
+      </w:rPr>
+    </w:lvl>
+    <w:lvl w:ilvl="8" w:tplc="08090005" w:tentative="1">
+      <w:start w:val="1"/>
+      <w:numFmt w:val="bullet"/>
+      <w:lvlText w:val=""/>
+      <w:lvlJc w:val="left"/>
+      <w:pPr>
+        <w:ind w:left="6990" w:hanging="360"/>
+      </w:pPr>
+      <w:rPr>
+        <w:rFonts w:ascii="Wingdings" w:hAnsi="Wingdings" w:hint="default"/>
+      </w:rPr>
+    </w:lvl>
+  </w:abstractNum>
+  <w:abstractNum w:abstractNumId="9">
+    <w:nsid w:val="427B347B"/>
+    <w:multiLevelType w:val="hybridMultilevel"/>
+    <w:tmpl w:val="14E29B62"/>
+    <w:lvl w:ilvl="0" w:tplc="08090001">
+      <w:start w:val="1"/>
+      <w:numFmt w:val="bullet"/>
+      <w:lvlText w:val=""/>
+      <w:lvlJc w:val="left"/>
+      <w:pPr>
+        <w:ind w:left="720" w:hanging="360"/>
+      </w:pPr>
+      <w:rPr>
+        <w:rFonts w:ascii="Symbol" w:hAnsi="Symbol" w:hint="default"/>
+      </w:rPr>
+    </w:lvl>
+    <w:lvl w:ilvl="1" w:tplc="08090003" w:tentative="1">
+      <w:start w:val="1"/>
+      <w:numFmt w:val="bullet"/>
+      <w:lvlText w:val="o"/>
+      <w:lvlJc w:val="left"/>
+      <w:pPr>
+        <w:ind w:left="1440" w:hanging="360"/>
+      </w:pPr>
+      <w:rPr>
+        <w:rFonts w:ascii="Courier New" w:hAnsi="Courier New" w:cs="Courier New" w:hint="default"/>
+      </w:rPr>
+    </w:lvl>
+    <w:lvl w:ilvl="2" w:tplc="08090005" w:tentative="1">
+      <w:start w:val="1"/>
+      <w:numFmt w:val="bullet"/>
+      <w:lvlText w:val=""/>
+      <w:lvlJc w:val="left"/>
+      <w:pPr>
+        <w:ind w:left="2160" w:hanging="360"/>
+      </w:pPr>
+      <w:rPr>
+        <w:rFonts w:ascii="Wingdings" w:hAnsi="Wingdings" w:hint="default"/>
+      </w:rPr>
+    </w:lvl>
+    <w:lvl w:ilvl="3" w:tplc="08090001" w:tentative="1">
+      <w:start w:val="1"/>
+      <w:numFmt w:val="bullet"/>
+      <w:lvlText w:val=""/>
+      <w:lvlJc w:val="left"/>
+      <w:pPr>
+        <w:ind w:left="2880" w:hanging="360"/>
+      </w:pPr>
+      <w:rPr>
+        <w:rFonts w:ascii="Symbol" w:hAnsi="Symbol" w:hint="default"/>
+      </w:rPr>
+    </w:lvl>
+    <w:lvl w:ilvl="4" w:tplc="08090003" w:tentative="1">
+      <w:start w:val="1"/>
+      <w:numFmt w:val="bullet"/>
+      <w:lvlText w:val="o"/>
+      <w:lvlJc w:val="left"/>
+      <w:pPr>
+        <w:ind w:left="3600" w:hanging="360"/>
+      </w:pPr>
+      <w:rPr>
+        <w:rFonts w:ascii="Courier New" w:hAnsi="Courier New" w:cs="Courier New" w:hint="default"/>
+      </w:rPr>
+    </w:lvl>
+    <w:lvl w:ilvl="5" w:tplc="08090005" w:tentative="1">
+      <w:start w:val="1"/>
+      <w:numFmt w:val="bullet"/>
+      <w:lvlText w:val=""/>
+      <w:lvlJc w:val="left"/>
+      <w:pPr>
+        <w:ind w:left="4320" w:hanging="360"/>
+      </w:pPr>
+      <w:rPr>
+        <w:rFonts w:ascii="Wingdings" w:hAnsi="Wingdings" w:hint="default"/>
+      </w:rPr>
+    </w:lvl>
+    <w:lvl w:ilvl="6" w:tplc="08090001" w:tentative="1">
+      <w:start w:val="1"/>
+      <w:numFmt w:val="bullet"/>
+      <w:lvlText w:val=""/>
+      <w:lvlJc w:val="left"/>
+      <w:pPr>
+        <w:ind w:left="5040" w:hanging="360"/>
+      </w:pPr>
+      <w:rPr>
+        <w:rFonts w:ascii="Symbol" w:hAnsi="Symbol" w:hint="default"/>
+      </w:rPr>
+    </w:lvl>
+    <w:lvl w:ilvl="7" w:tplc="08090003" w:tentative="1">
+      <w:start w:val="1"/>
+      <w:numFmt w:val="bullet"/>
+      <w:lvlText w:val="o"/>
+      <w:lvlJc w:val="left"/>
+      <w:pPr>
+        <w:ind w:left="5760" w:hanging="360"/>
+      </w:pPr>
+      <w:rPr>
+        <w:rFonts w:ascii="Courier New" w:hAnsi="Courier New" w:cs="Courier New" w:hint="default"/>
+      </w:rPr>
+    </w:lvl>
+    <w:lvl w:ilvl="8" w:tplc="08090005" w:tentative="1">
+      <w:start w:val="1"/>
+      <w:numFmt w:val="bullet"/>
+      <w:lvlText w:val=""/>
+      <w:lvlJc w:val="left"/>
+      <w:pPr>
+        <w:ind w:left="6480" w:hanging="360"/>
+      </w:pPr>
+      <w:rPr>
+        <w:rFonts w:ascii="Wingdings" w:hAnsi="Wingdings" w:hint="default"/>
+      </w:rPr>
+    </w:lvl>
+  </w:abstractNum>
+  <w:abstractNum w:abstractNumId="10">
+    <w:nsid w:val="510616ED"/>
+    <w:multiLevelType w:val="hybridMultilevel"/>
+    <w:tmpl w:val="61EE77DC"/>
+    <w:lvl w:ilvl="0" w:tplc="08090001">
+      <w:start w:val="1"/>
+      <w:numFmt w:val="bullet"/>
+      <w:lvlText w:val=""/>
+      <w:lvlJc w:val="left"/>
+      <w:pPr>
+        <w:ind w:left="720" w:hanging="360"/>
+      </w:pPr>
+      <w:rPr>
+        <w:rFonts w:ascii="Symbol" w:hAnsi="Symbol" w:hint="default"/>
+      </w:rPr>
+    </w:lvl>
+    <w:lvl w:ilvl="1" w:tplc="08090003" w:tentative="1">
+      <w:start w:val="1"/>
+      <w:numFmt w:val="bullet"/>
+      <w:lvlText w:val="o"/>
+      <w:lvlJc w:val="left"/>
+      <w:pPr>
+        <w:ind w:left="1440" w:hanging="360"/>
+      </w:pPr>
+      <w:rPr>
+        <w:rFonts w:ascii="Courier New" w:hAnsi="Courier New" w:cs="Courier New" w:hint="default"/>
+      </w:rPr>
+    </w:lvl>
+    <w:lvl w:ilvl="2" w:tplc="08090005" w:tentative="1">
+      <w:start w:val="1"/>
+      <w:numFmt w:val="bullet"/>
+      <w:lvlText w:val=""/>
+      <w:lvlJc w:val="left"/>
+      <w:pPr>
+        <w:ind w:left="2160" w:hanging="360"/>
+      </w:pPr>
+      <w:rPr>
+        <w:rFonts w:ascii="Wingdings" w:hAnsi="Wingdings" w:hint="default"/>
+      </w:rPr>
+    </w:lvl>
+    <w:lvl w:ilvl="3" w:tplc="08090001" w:tentative="1">
+      <w:start w:val="1"/>
+      <w:numFmt w:val="bullet"/>
+      <w:lvlText w:val=""/>
+      <w:lvlJc w:val="left"/>
+      <w:pPr>
+        <w:ind w:left="2880" w:hanging="360"/>
+      </w:pPr>
+      <w:rPr>
+        <w:rFonts w:ascii="Symbol" w:hAnsi="Symbol" w:hint="default"/>
+      </w:rPr>
+    </w:lvl>
+    <w:lvl w:ilvl="4" w:tplc="08090003" w:tentative="1">
+      <w:start w:val="1"/>
+      <w:numFmt w:val="bullet"/>
+      <w:lvlText w:val="o"/>
+      <w:lvlJc w:val="left"/>
+      <w:pPr>
+        <w:ind w:left="3600" w:hanging="360"/>
+      </w:pPr>
+      <w:rPr>
+        <w:rFonts w:ascii="Courier New" w:hAnsi="Courier New" w:cs="Courier New" w:hint="default"/>
+      </w:rPr>
+    </w:lvl>
+    <w:lvl w:ilvl="5" w:tplc="08090005" w:tentative="1">
+      <w:start w:val="1"/>
+      <w:numFmt w:val="bullet"/>
+      <w:lvlText w:val=""/>
+      <w:lvlJc w:val="left"/>
+      <w:pPr>
+        <w:ind w:left="4320" w:hanging="360"/>
+      </w:pPr>
+      <w:rPr>
+        <w:rFonts w:ascii="Wingdings" w:hAnsi="Wingdings" w:hint="default"/>
+      </w:rPr>
+    </w:lvl>
+    <w:lvl w:ilvl="6" w:tplc="08090001" w:tentative="1">
+      <w:start w:val="1"/>
+      <w:numFmt w:val="bullet"/>
+      <w:lvlText w:val=""/>
+      <w:lvlJc w:val="left"/>
+      <w:pPr>
+        <w:ind w:left="5040" w:hanging="360"/>
+      </w:pPr>
+      <w:rPr>
+        <w:rFonts w:ascii="Symbol" w:hAnsi="Symbol" w:hint="default"/>
+      </w:rPr>
+    </w:lvl>
+    <w:lvl w:ilvl="7" w:tplc="08090003" w:tentative="1">
+      <w:start w:val="1"/>
+      <w:numFmt w:val="bullet"/>
+      <w:lvlText w:val="o"/>
+      <w:lvlJc w:val="left"/>
+      <w:pPr>
+        <w:ind w:left="5760" w:hanging="360"/>
+      </w:pPr>
+      <w:rPr>
+        <w:rFonts w:ascii="Courier New" w:hAnsi="Courier New" w:cs="Courier New" w:hint="default"/>
+      </w:rPr>
+    </w:lvl>
+    <w:lvl w:ilvl="8" w:tplc="08090005" w:tentative="1">
+      <w:start w:val="1"/>
+      <w:numFmt w:val="bullet"/>
+      <w:lvlText w:val=""/>
+      <w:lvlJc w:val="left"/>
+      <w:pPr>
+        <w:ind w:left="6480" w:hanging="360"/>
+      </w:pPr>
+      <w:rPr>
+        <w:rFonts w:ascii="Wingdings" w:hAnsi="Wingdings" w:hint="default"/>
+      </w:rPr>
+    </w:lvl>
+  </w:abstractNum>
+  <w:abstractNum w:abstractNumId="11">
     <w:nsid w:val="5F9B0354"/>
     <w:multiLevelType w:val="multilevel"/>
     <w:tmpl w:val="FE70B65E"/>
@@ -2534,26 +4680,570 @@
       </w:pPr>
     </w:lvl>
   </w:abstractNum>
-  <w:num w:numId="1" w16cid:durableId="1771313557">
+  <w:abstractNum w:abstractNumId="12">
+    <w:nsid w:val="60DD3660"/>
+    <w:multiLevelType w:val="hybridMultilevel"/>
+    <w:tmpl w:val="5A22207A"/>
+    <w:lvl w:ilvl="0" w:tplc="08090001">
+      <w:start w:val="1"/>
+      <w:numFmt w:val="bullet"/>
+      <w:lvlText w:val=""/>
+      <w:lvlJc w:val="left"/>
+      <w:pPr>
+        <w:ind w:left="720" w:hanging="360"/>
+      </w:pPr>
+      <w:rPr>
+        <w:rFonts w:ascii="Symbol" w:hAnsi="Symbol" w:hint="default"/>
+      </w:rPr>
+    </w:lvl>
+    <w:lvl w:ilvl="1" w:tplc="08090003" w:tentative="1">
+      <w:start w:val="1"/>
+      <w:numFmt w:val="bullet"/>
+      <w:lvlText w:val="o"/>
+      <w:lvlJc w:val="left"/>
+      <w:pPr>
+        <w:ind w:left="1440" w:hanging="360"/>
+      </w:pPr>
+      <w:rPr>
+        <w:rFonts w:ascii="Courier New" w:hAnsi="Courier New" w:cs="Courier New" w:hint="default"/>
+      </w:rPr>
+    </w:lvl>
+    <w:lvl w:ilvl="2" w:tplc="08090005" w:tentative="1">
+      <w:start w:val="1"/>
+      <w:numFmt w:val="bullet"/>
+      <w:lvlText w:val=""/>
+      <w:lvlJc w:val="left"/>
+      <w:pPr>
+        <w:ind w:left="2160" w:hanging="360"/>
+      </w:pPr>
+      <w:rPr>
+        <w:rFonts w:ascii="Wingdings" w:hAnsi="Wingdings" w:hint="default"/>
+      </w:rPr>
+    </w:lvl>
+    <w:lvl w:ilvl="3" w:tplc="08090001" w:tentative="1">
+      <w:start w:val="1"/>
+      <w:numFmt w:val="bullet"/>
+      <w:lvlText w:val=""/>
+      <w:lvlJc w:val="left"/>
+      <w:pPr>
+        <w:ind w:left="2880" w:hanging="360"/>
+      </w:pPr>
+      <w:rPr>
+        <w:rFonts w:ascii="Symbol" w:hAnsi="Symbol" w:hint="default"/>
+      </w:rPr>
+    </w:lvl>
+    <w:lvl w:ilvl="4" w:tplc="08090003" w:tentative="1">
+      <w:start w:val="1"/>
+      <w:numFmt w:val="bullet"/>
+      <w:lvlText w:val="o"/>
+      <w:lvlJc w:val="left"/>
+      <w:pPr>
+        <w:ind w:left="3600" w:hanging="360"/>
+      </w:pPr>
+      <w:rPr>
+        <w:rFonts w:ascii="Courier New" w:hAnsi="Courier New" w:cs="Courier New" w:hint="default"/>
+      </w:rPr>
+    </w:lvl>
+    <w:lvl w:ilvl="5" w:tplc="08090005" w:tentative="1">
+      <w:start w:val="1"/>
+      <w:numFmt w:val="bullet"/>
+      <w:lvlText w:val=""/>
+      <w:lvlJc w:val="left"/>
+      <w:pPr>
+        <w:ind w:left="4320" w:hanging="360"/>
+      </w:pPr>
+      <w:rPr>
+        <w:rFonts w:ascii="Wingdings" w:hAnsi="Wingdings" w:hint="default"/>
+      </w:rPr>
+    </w:lvl>
+    <w:lvl w:ilvl="6" w:tplc="08090001" w:tentative="1">
+      <w:start w:val="1"/>
+      <w:numFmt w:val="bullet"/>
+      <w:lvlText w:val=""/>
+      <w:lvlJc w:val="left"/>
+      <w:pPr>
+        <w:ind w:left="5040" w:hanging="360"/>
+      </w:pPr>
+      <w:rPr>
+        <w:rFonts w:ascii="Symbol" w:hAnsi="Symbol" w:hint="default"/>
+      </w:rPr>
+    </w:lvl>
+    <w:lvl w:ilvl="7" w:tplc="08090003" w:tentative="1">
+      <w:start w:val="1"/>
+      <w:numFmt w:val="bullet"/>
+      <w:lvlText w:val="o"/>
+      <w:lvlJc w:val="left"/>
+      <w:pPr>
+        <w:ind w:left="5760" w:hanging="360"/>
+      </w:pPr>
+      <w:rPr>
+        <w:rFonts w:ascii="Courier New" w:hAnsi="Courier New" w:cs="Courier New" w:hint="default"/>
+      </w:rPr>
+    </w:lvl>
+    <w:lvl w:ilvl="8" w:tplc="08090005" w:tentative="1">
+      <w:start w:val="1"/>
+      <w:numFmt w:val="bullet"/>
+      <w:lvlText w:val=""/>
+      <w:lvlJc w:val="left"/>
+      <w:pPr>
+        <w:ind w:left="6480" w:hanging="360"/>
+      </w:pPr>
+      <w:rPr>
+        <w:rFonts w:ascii="Wingdings" w:hAnsi="Wingdings" w:hint="default"/>
+      </w:rPr>
+    </w:lvl>
+  </w:abstractNum>
+  <w:abstractNum w:abstractNumId="13">
+    <w:nsid w:val="6252218A"/>
+    <w:multiLevelType w:val="hybridMultilevel"/>
+    <w:tmpl w:val="530E97C6"/>
+    <w:lvl w:ilvl="0" w:tplc="0809000F">
+      <w:start w:val="1"/>
+      <w:numFmt w:val="decimal"/>
+      <w:lvlText w:val="%1."/>
+      <w:lvlJc w:val="left"/>
+      <w:pPr>
+        <w:ind w:left="720" w:hanging="360"/>
+      </w:pPr>
+    </w:lvl>
+    <w:lvl w:ilvl="1" w:tplc="08090019">
+      <w:start w:val="1"/>
+      <w:numFmt w:val="lowerLetter"/>
+      <w:lvlText w:val="%2."/>
+      <w:lvlJc w:val="left"/>
+      <w:pPr>
+        <w:ind w:left="1440" w:hanging="360"/>
+      </w:pPr>
+    </w:lvl>
+    <w:lvl w:ilvl="2" w:tplc="0809001B" w:tentative="1">
+      <w:start w:val="1"/>
+      <w:numFmt w:val="lowerRoman"/>
+      <w:lvlText w:val="%3."/>
+      <w:lvlJc w:val="right"/>
+      <w:pPr>
+        <w:ind w:left="2160" w:hanging="180"/>
+      </w:pPr>
+    </w:lvl>
+    <w:lvl w:ilvl="3" w:tplc="0809000F" w:tentative="1">
+      <w:start w:val="1"/>
+      <w:numFmt w:val="decimal"/>
+      <w:lvlText w:val="%4."/>
+      <w:lvlJc w:val="left"/>
+      <w:pPr>
+        <w:ind w:left="2880" w:hanging="360"/>
+      </w:pPr>
+    </w:lvl>
+    <w:lvl w:ilvl="4" w:tplc="08090019" w:tentative="1">
+      <w:start w:val="1"/>
+      <w:numFmt w:val="lowerLetter"/>
+      <w:lvlText w:val="%5."/>
+      <w:lvlJc w:val="left"/>
+      <w:pPr>
+        <w:ind w:left="3600" w:hanging="360"/>
+      </w:pPr>
+    </w:lvl>
+    <w:lvl w:ilvl="5" w:tplc="0809001B" w:tentative="1">
+      <w:start w:val="1"/>
+      <w:numFmt w:val="lowerRoman"/>
+      <w:lvlText w:val="%6."/>
+      <w:lvlJc w:val="right"/>
+      <w:pPr>
+        <w:ind w:left="4320" w:hanging="180"/>
+      </w:pPr>
+    </w:lvl>
+    <w:lvl w:ilvl="6" w:tplc="0809000F" w:tentative="1">
+      <w:start w:val="1"/>
+      <w:numFmt w:val="decimal"/>
+      <w:lvlText w:val="%7."/>
+      <w:lvlJc w:val="left"/>
+      <w:pPr>
+        <w:ind w:left="5040" w:hanging="360"/>
+      </w:pPr>
+    </w:lvl>
+    <w:lvl w:ilvl="7" w:tplc="08090019" w:tentative="1">
+      <w:start w:val="1"/>
+      <w:numFmt w:val="lowerLetter"/>
+      <w:lvlText w:val="%8."/>
+      <w:lvlJc w:val="left"/>
+      <w:pPr>
+        <w:ind w:left="5760" w:hanging="360"/>
+      </w:pPr>
+    </w:lvl>
+    <w:lvl w:ilvl="8" w:tplc="0809001B" w:tentative="1">
+      <w:start w:val="1"/>
+      <w:numFmt w:val="lowerRoman"/>
+      <w:lvlText w:val="%9."/>
+      <w:lvlJc w:val="right"/>
+      <w:pPr>
+        <w:ind w:left="6480" w:hanging="180"/>
+      </w:pPr>
+    </w:lvl>
+  </w:abstractNum>
+  <w:abstractNum w:abstractNumId="14">
+    <w:nsid w:val="6485068C"/>
+    <w:multiLevelType w:val="hybridMultilevel"/>
+    <w:tmpl w:val="8E8048D8"/>
+    <w:lvl w:ilvl="0" w:tplc="08090001">
+      <w:start w:val="1"/>
+      <w:numFmt w:val="bullet"/>
+      <w:lvlText w:val=""/>
+      <w:lvlJc w:val="left"/>
+      <w:pPr>
+        <w:ind w:left="720" w:hanging="360"/>
+      </w:pPr>
+      <w:rPr>
+        <w:rFonts w:ascii="Symbol" w:hAnsi="Symbol" w:hint="default"/>
+      </w:rPr>
+    </w:lvl>
+    <w:lvl w:ilvl="1" w:tplc="08090003" w:tentative="1">
+      <w:start w:val="1"/>
+      <w:numFmt w:val="bullet"/>
+      <w:lvlText w:val="o"/>
+      <w:lvlJc w:val="left"/>
+      <w:pPr>
+        <w:ind w:left="1440" w:hanging="360"/>
+      </w:pPr>
+      <w:rPr>
+        <w:rFonts w:ascii="Courier New" w:hAnsi="Courier New" w:cs="Courier New" w:hint="default"/>
+      </w:rPr>
+    </w:lvl>
+    <w:lvl w:ilvl="2" w:tplc="08090005" w:tentative="1">
+      <w:start w:val="1"/>
+      <w:numFmt w:val="bullet"/>
+      <w:lvlText w:val=""/>
+      <w:lvlJc w:val="left"/>
+      <w:pPr>
+        <w:ind w:left="2160" w:hanging="360"/>
+      </w:pPr>
+      <w:rPr>
+        <w:rFonts w:ascii="Wingdings" w:hAnsi="Wingdings" w:hint="default"/>
+      </w:rPr>
+    </w:lvl>
+    <w:lvl w:ilvl="3" w:tplc="08090001" w:tentative="1">
+      <w:start w:val="1"/>
+      <w:numFmt w:val="bullet"/>
+      <w:lvlText w:val=""/>
+      <w:lvlJc w:val="left"/>
+      <w:pPr>
+        <w:ind w:left="2880" w:hanging="360"/>
+      </w:pPr>
+      <w:rPr>
+        <w:rFonts w:ascii="Symbol" w:hAnsi="Symbol" w:hint="default"/>
+      </w:rPr>
+    </w:lvl>
+    <w:lvl w:ilvl="4" w:tplc="08090003" w:tentative="1">
+      <w:start w:val="1"/>
+      <w:numFmt w:val="bullet"/>
+      <w:lvlText w:val="o"/>
+      <w:lvlJc w:val="left"/>
+      <w:pPr>
+        <w:ind w:left="3600" w:hanging="360"/>
+      </w:pPr>
+      <w:rPr>
+        <w:rFonts w:ascii="Courier New" w:hAnsi="Courier New" w:cs="Courier New" w:hint="default"/>
+      </w:rPr>
+    </w:lvl>
+    <w:lvl w:ilvl="5" w:tplc="08090005" w:tentative="1">
+      <w:start w:val="1"/>
+      <w:numFmt w:val="bullet"/>
+      <w:lvlText w:val=""/>
+      <w:lvlJc w:val="left"/>
+      <w:pPr>
+        <w:ind w:left="4320" w:hanging="360"/>
+      </w:pPr>
+      <w:rPr>
+        <w:rFonts w:ascii="Wingdings" w:hAnsi="Wingdings" w:hint="default"/>
+      </w:rPr>
+    </w:lvl>
+    <w:lvl w:ilvl="6" w:tplc="08090001" w:tentative="1">
+      <w:start w:val="1"/>
+      <w:numFmt w:val="bullet"/>
+      <w:lvlText w:val=""/>
+      <w:lvlJc w:val="left"/>
+      <w:pPr>
+        <w:ind w:left="5040" w:hanging="360"/>
+      </w:pPr>
+      <w:rPr>
+        <w:rFonts w:ascii="Symbol" w:hAnsi="Symbol" w:hint="default"/>
+      </w:rPr>
+    </w:lvl>
+    <w:lvl w:ilvl="7" w:tplc="08090003" w:tentative="1">
+      <w:start w:val="1"/>
+      <w:numFmt w:val="bullet"/>
+      <w:lvlText w:val="o"/>
+      <w:lvlJc w:val="left"/>
+      <w:pPr>
+        <w:ind w:left="5760" w:hanging="360"/>
+      </w:pPr>
+      <w:rPr>
+        <w:rFonts w:ascii="Courier New" w:hAnsi="Courier New" w:cs="Courier New" w:hint="default"/>
+      </w:rPr>
+    </w:lvl>
+    <w:lvl w:ilvl="8" w:tplc="08090005" w:tentative="1">
+      <w:start w:val="1"/>
+      <w:numFmt w:val="bullet"/>
+      <w:lvlText w:val=""/>
+      <w:lvlJc w:val="left"/>
+      <w:pPr>
+        <w:ind w:left="6480" w:hanging="360"/>
+      </w:pPr>
+      <w:rPr>
+        <w:rFonts w:ascii="Wingdings" w:hAnsi="Wingdings" w:hint="default"/>
+      </w:rPr>
+    </w:lvl>
+  </w:abstractNum>
+  <w:abstractNum w:abstractNumId="15">
+    <w:nsid w:val="77A66489"/>
+    <w:multiLevelType w:val="hybridMultilevel"/>
+    <w:tmpl w:val="5D1212A6"/>
+    <w:lvl w:ilvl="0" w:tplc="0809000F">
+      <w:start w:val="1"/>
+      <w:numFmt w:val="decimal"/>
+      <w:lvlText w:val="%1."/>
+      <w:lvlJc w:val="left"/>
+      <w:pPr>
+        <w:ind w:left="720" w:hanging="360"/>
+      </w:pPr>
+    </w:lvl>
+    <w:lvl w:ilvl="1" w:tplc="08090019">
+      <w:start w:val="1"/>
+      <w:numFmt w:val="lowerLetter"/>
+      <w:lvlText w:val="%2."/>
+      <w:lvlJc w:val="left"/>
+      <w:pPr>
+        <w:ind w:left="1440" w:hanging="360"/>
+      </w:pPr>
+    </w:lvl>
+    <w:lvl w:ilvl="2" w:tplc="0809001B" w:tentative="1">
+      <w:start w:val="1"/>
+      <w:numFmt w:val="lowerRoman"/>
+      <w:lvlText w:val="%3."/>
+      <w:lvlJc w:val="right"/>
+      <w:pPr>
+        <w:ind w:left="2160" w:hanging="180"/>
+      </w:pPr>
+    </w:lvl>
+    <w:lvl w:ilvl="3" w:tplc="0809000F" w:tentative="1">
+      <w:start w:val="1"/>
+      <w:numFmt w:val="decimal"/>
+      <w:lvlText w:val="%4."/>
+      <w:lvlJc w:val="left"/>
+      <w:pPr>
+        <w:ind w:left="2880" w:hanging="360"/>
+      </w:pPr>
+    </w:lvl>
+    <w:lvl w:ilvl="4" w:tplc="08090019" w:tentative="1">
+      <w:start w:val="1"/>
+      <w:numFmt w:val="lowerLetter"/>
+      <w:lvlText w:val="%5."/>
+      <w:lvlJc w:val="left"/>
+      <w:pPr>
+        <w:ind w:left="3600" w:hanging="360"/>
+      </w:pPr>
+    </w:lvl>
+    <w:lvl w:ilvl="5" w:tplc="0809001B" w:tentative="1">
+      <w:start w:val="1"/>
+      <w:numFmt w:val="lowerRoman"/>
+      <w:lvlText w:val="%6."/>
+      <w:lvlJc w:val="right"/>
+      <w:pPr>
+        <w:ind w:left="4320" w:hanging="180"/>
+      </w:pPr>
+    </w:lvl>
+    <w:lvl w:ilvl="6" w:tplc="0809000F" w:tentative="1">
+      <w:start w:val="1"/>
+      <w:numFmt w:val="decimal"/>
+      <w:lvlText w:val="%7."/>
+      <w:lvlJc w:val="left"/>
+      <w:pPr>
+        <w:ind w:left="5040" w:hanging="360"/>
+      </w:pPr>
+    </w:lvl>
+    <w:lvl w:ilvl="7" w:tplc="08090019" w:tentative="1">
+      <w:start w:val="1"/>
+      <w:numFmt w:val="lowerLetter"/>
+      <w:lvlText w:val="%8."/>
+      <w:lvlJc w:val="left"/>
+      <w:pPr>
+        <w:ind w:left="5760" w:hanging="360"/>
+      </w:pPr>
+    </w:lvl>
+    <w:lvl w:ilvl="8" w:tplc="0809001B" w:tentative="1">
+      <w:start w:val="1"/>
+      <w:numFmt w:val="lowerRoman"/>
+      <w:lvlText w:val="%9."/>
+      <w:lvlJc w:val="right"/>
+      <w:pPr>
+        <w:ind w:left="6480" w:hanging="180"/>
+      </w:pPr>
+    </w:lvl>
+  </w:abstractNum>
+  <w:abstractNum w:abstractNumId="16">
+    <w:nsid w:val="7A61228F"/>
+    <w:multiLevelType w:val="hybridMultilevel"/>
+    <w:tmpl w:val="13003DC8"/>
+    <w:lvl w:ilvl="0" w:tplc="08090001">
+      <w:start w:val="1"/>
+      <w:numFmt w:val="bullet"/>
+      <w:lvlText w:val=""/>
+      <w:lvlJc w:val="left"/>
+      <w:pPr>
+        <w:ind w:left="938" w:hanging="360"/>
+      </w:pPr>
+      <w:rPr>
+        <w:rFonts w:ascii="Symbol" w:hAnsi="Symbol" w:hint="default"/>
+      </w:rPr>
+    </w:lvl>
+    <w:lvl w:ilvl="1" w:tplc="08090003" w:tentative="1">
+      <w:start w:val="1"/>
+      <w:numFmt w:val="bullet"/>
+      <w:lvlText w:val="o"/>
+      <w:lvlJc w:val="left"/>
+      <w:pPr>
+        <w:ind w:left="1658" w:hanging="360"/>
+      </w:pPr>
+      <w:rPr>
+        <w:rFonts w:ascii="Courier New" w:hAnsi="Courier New" w:cs="Courier New" w:hint="default"/>
+      </w:rPr>
+    </w:lvl>
+    <w:lvl w:ilvl="2" w:tplc="08090005" w:tentative="1">
+      <w:start w:val="1"/>
+      <w:numFmt w:val="bullet"/>
+      <w:lvlText w:val=""/>
+      <w:lvlJc w:val="left"/>
+      <w:pPr>
+        <w:ind w:left="2378" w:hanging="360"/>
+      </w:pPr>
+      <w:rPr>
+        <w:rFonts w:ascii="Wingdings" w:hAnsi="Wingdings" w:hint="default"/>
+      </w:rPr>
+    </w:lvl>
+    <w:lvl w:ilvl="3" w:tplc="08090001" w:tentative="1">
+      <w:start w:val="1"/>
+      <w:numFmt w:val="bullet"/>
+      <w:lvlText w:val=""/>
+      <w:lvlJc w:val="left"/>
+      <w:pPr>
+        <w:ind w:left="3098" w:hanging="360"/>
+      </w:pPr>
+      <w:rPr>
+        <w:rFonts w:ascii="Symbol" w:hAnsi="Symbol" w:hint="default"/>
+      </w:rPr>
+    </w:lvl>
+    <w:lvl w:ilvl="4" w:tplc="08090003" w:tentative="1">
+      <w:start w:val="1"/>
+      <w:numFmt w:val="bullet"/>
+      <w:lvlText w:val="o"/>
+      <w:lvlJc w:val="left"/>
+      <w:pPr>
+        <w:ind w:left="3818" w:hanging="360"/>
+      </w:pPr>
+      <w:rPr>
+        <w:rFonts w:ascii="Courier New" w:hAnsi="Courier New" w:cs="Courier New" w:hint="default"/>
+      </w:rPr>
+    </w:lvl>
+    <w:lvl w:ilvl="5" w:tplc="08090005" w:tentative="1">
+      <w:start w:val="1"/>
+      <w:numFmt w:val="bullet"/>
+      <w:lvlText w:val=""/>
+      <w:lvlJc w:val="left"/>
+      <w:pPr>
+        <w:ind w:left="4538" w:hanging="360"/>
+      </w:pPr>
+      <w:rPr>
+        <w:rFonts w:ascii="Wingdings" w:hAnsi="Wingdings" w:hint="default"/>
+      </w:rPr>
+    </w:lvl>
+    <w:lvl w:ilvl="6" w:tplc="08090001" w:tentative="1">
+      <w:start w:val="1"/>
+      <w:numFmt w:val="bullet"/>
+      <w:lvlText w:val=""/>
+      <w:lvlJc w:val="left"/>
+      <w:pPr>
+        <w:ind w:left="5258" w:hanging="360"/>
+      </w:pPr>
+      <w:rPr>
+        <w:rFonts w:ascii="Symbol" w:hAnsi="Symbol" w:hint="default"/>
+      </w:rPr>
+    </w:lvl>
+    <w:lvl w:ilvl="7" w:tplc="08090003" w:tentative="1">
+      <w:start w:val="1"/>
+      <w:numFmt w:val="bullet"/>
+      <w:lvlText w:val="o"/>
+      <w:lvlJc w:val="left"/>
+      <w:pPr>
+        <w:ind w:left="5978" w:hanging="360"/>
+      </w:pPr>
+      <w:rPr>
+        <w:rFonts w:ascii="Courier New" w:hAnsi="Courier New" w:cs="Courier New" w:hint="default"/>
+      </w:rPr>
+    </w:lvl>
+    <w:lvl w:ilvl="8" w:tplc="08090005" w:tentative="1">
+      <w:start w:val="1"/>
+      <w:numFmt w:val="bullet"/>
+      <w:lvlText w:val=""/>
+      <w:lvlJc w:val="left"/>
+      <w:pPr>
+        <w:ind w:left="6698" w:hanging="360"/>
+      </w:pPr>
+      <w:rPr>
+        <w:rFonts w:ascii="Wingdings" w:hAnsi="Wingdings" w:hint="default"/>
+      </w:rPr>
+    </w:lvl>
+  </w:abstractNum>
+  <w:num w:numId="1">
     <w:abstractNumId w:val="0"/>
   </w:num>
-  <w:num w:numId="2" w16cid:durableId="354769780">
+  <w:num w:numId="2">
+    <w:abstractNumId w:val="5"/>
+  </w:num>
+  <w:num w:numId="3">
+    <w:abstractNumId w:val="11"/>
+  </w:num>
+  <w:num w:numId="4">
     <w:abstractNumId w:val="3"/>
   </w:num>
-  <w:num w:numId="3" w16cid:durableId="298269132">
+  <w:num w:numId="5">
+    <w:abstractNumId w:val="1"/>
+  </w:num>
+  <w:num w:numId="6">
+    <w:abstractNumId w:val="13"/>
+  </w:num>
+  <w:num w:numId="7">
+    <w:abstractNumId w:val="16"/>
+  </w:num>
+  <w:num w:numId="8">
+    <w:abstractNumId w:val="8"/>
+  </w:num>
+  <w:num w:numId="9">
+    <w:abstractNumId w:val="7"/>
+  </w:num>
+  <w:num w:numId="10">
+    <w:abstractNumId w:val="2"/>
+  </w:num>
+  <w:num w:numId="11">
+    <w:abstractNumId w:val="12"/>
+  </w:num>
+  <w:num w:numId="12">
+    <w:abstractNumId w:val="9"/>
+  </w:num>
+  <w:num w:numId="13">
+    <w:abstractNumId w:val="14"/>
+  </w:num>
+  <w:num w:numId="14">
     <w:abstractNumId w:val="4"/>
   </w:num>
-  <w:num w:numId="4" w16cid:durableId="632369013">
-    <w:abstractNumId w:val="2"/>
+  <w:num w:numId="15">
+    <w:abstractNumId w:val="10"/>
   </w:num>
-  <w:num w:numId="5" w16cid:durableId="195823042">
-    <w:abstractNumId w:val="1"/>
+  <w:num w:numId="16">
+    <w:abstractNumId w:val="15"/>
   </w:num>
 </w:numbering>
 </file>
 
 <file path=word/styles.xml><?xml version="1.0" encoding="utf-8"?>
-<w:styles xmlns:mc="http://schemas.openxmlformats.org/markup-compatibility/2006" xmlns:r="http://schemas.openxmlformats.org/officeDocument/2006/relationships" xmlns:w="http://schemas.openxmlformats.org/wordprocessingml/2006/main" xmlns:w14="http://schemas.microsoft.com/office/word/2010/wordml" xmlns:w15="http://schemas.microsoft.com/office/word/2012/wordml" xmlns:w16cex="http://schemas.microsoft.com/office/word/2018/wordml/cex" xmlns:w16cid="http://schemas.microsoft.com/office/word/2016/wordml/cid" xmlns:w16="http://schemas.microsoft.com/office/word/2018/wordml" xmlns:w16sdtdh="http://schemas.microsoft.com/office/word/2020/wordml/sdtdatahash" xmlns:w16se="http://schemas.microsoft.com/office/word/2015/wordml/symex" mc:Ignorable="w14 w15 w16se w16cid w16 w16cex w16sdtdh">
+<w:styles xmlns:r="http://schemas.openxmlformats.org/officeDocument/2006/relationships" xmlns:w="http://schemas.openxmlformats.org/wordprocessingml/2006/main">
   <w:docDefaults>
     <w:rPrDefault>
       <w:rPr>
@@ -2563,7 +5253,7 @@
     </w:rPrDefault>
     <w:pPrDefault/>
   </w:docDefaults>
-  <w:latentStyles w:defLockedState="0" w:defUIPriority="0" w:defSemiHidden="0" w:defUnhideWhenUsed="0" w:defQFormat="0" w:count="376">
+  <w:latentStyles w:defLockedState="0" w:defUIPriority="0" w:defSemiHidden="0" w:defUnhideWhenUsed="0" w:defQFormat="0" w:count="267">
     <w:lsdException w:name="Normal" w:qFormat="1"/>
     <w:lsdException w:name="heading 1" w:qFormat="1"/>
     <w:lsdException w:name="heading 2" w:qFormat="1"/>
@@ -2734,115 +5424,6 @@
     <w:lsdException w:name="Book Title" w:uiPriority="33" w:qFormat="1"/>
     <w:lsdException w:name="Bibliography" w:semiHidden="1" w:uiPriority="37" w:unhideWhenUsed="1"/>
     <w:lsdException w:name="TOC Heading" w:semiHidden="1" w:uiPriority="39" w:unhideWhenUsed="1" w:qFormat="1"/>
-    <w:lsdException w:name="Plain Table 1" w:uiPriority="41"/>
-    <w:lsdException w:name="Plain Table 2" w:uiPriority="42"/>
-    <w:lsdException w:name="Plain Table 3" w:uiPriority="43"/>
-    <w:lsdException w:name="Plain Table 4" w:uiPriority="44"/>
-    <w:lsdException w:name="Plain Table 5" w:uiPriority="45"/>
-    <w:lsdException w:name="Grid Table Light" w:uiPriority="40"/>
-    <w:lsdException w:name="Grid Table 1 Light" w:uiPriority="46"/>
-    <w:lsdException w:name="Grid Table 2" w:uiPriority="47"/>
-    <w:lsdException w:name="Grid Table 3" w:uiPriority="48"/>
-    <w:lsdException w:name="Grid Table 4" w:uiPriority="49"/>
-    <w:lsdException w:name="Grid Table 5 Dark" w:uiPriority="50"/>
-    <w:lsdException w:name="Grid Table 6 Colorful" w:uiPriority="51"/>
-    <w:lsdException w:name="Grid Table 7 Colorful" w:uiPriority="52"/>
-    <w:lsdException w:name="Grid Table 1 Light Accent 1" w:uiPriority="46"/>
-    <w:lsdException w:name="Grid Table 2 Accent 1" w:uiPriority="47"/>
-    <w:lsdException w:name="Grid Table 3 Accent 1" w:uiPriority="48"/>
-    <w:lsdException w:name="Grid Table 4 Accent 1" w:uiPriority="49"/>
-    <w:lsdException w:name="Grid Table 5 Dark Accent 1" w:uiPriority="50"/>
-    <w:lsdException w:name="Grid Table 6 Colorful Accent 1" w:uiPriority="51"/>
-    <w:lsdException w:name="Grid Table 7 Colorful Accent 1" w:uiPriority="52"/>
-    <w:lsdException w:name="Grid Table 1 Light Accent 2" w:uiPriority="46"/>
-    <w:lsdException w:name="Grid Table 2 Accent 2" w:uiPriority="47"/>
-    <w:lsdException w:name="Grid Table 3 Accent 2" w:uiPriority="48"/>
-    <w:lsdException w:name="Grid Table 4 Accent 2" w:uiPriority="49"/>
-    <w:lsdException w:name="Grid Table 5 Dark Accent 2" w:uiPriority="50"/>
-    <w:lsdException w:name="Grid Table 6 Colorful Accent 2" w:uiPriority="51"/>
-    <w:lsdException w:name="Grid Table 7 Colorful Accent 2" w:uiPriority="52"/>
-    <w:lsdException w:name="Grid Table 1 Light Accent 3" w:uiPriority="46"/>
-    <w:lsdException w:name="Grid Table 2 Accent 3" w:uiPriority="47"/>
-    <w:lsdException w:name="Grid Table 3 Accent 3" w:uiPriority="48"/>
-    <w:lsdException w:name="Grid Table 4 Accent 3" w:uiPriority="49"/>
-    <w:lsdException w:name="Grid Table 5 Dark Accent 3" w:uiPriority="50"/>
-    <w:lsdException w:name="Grid Table 6 Colorful Accent 3" w:uiPriority="51"/>
-    <w:lsdException w:name="Grid Table 7 Colorful Accent 3" w:uiPriority="52"/>
-    <w:lsdException w:name="Grid Table 1 Light Accent 4" w:uiPriority="46"/>
-    <w:lsdException w:name="Grid Table 2 Accent 4" w:uiPriority="47"/>
-    <w:lsdException w:name="Grid Table 3 Accent 4" w:uiPriority="48"/>
-    <w:lsdException w:name="Grid Table 4 Accent 4" w:uiPriority="49"/>
-    <w:lsdException w:name="Grid Table 5 Dark Accent 4" w:uiPriority="50"/>
-    <w:lsdException w:name="Grid Table 6 Colorful Accent 4" w:uiPriority="51"/>
-    <w:lsdException w:name="Grid Table 7 Colorful Accent 4" w:uiPriority="52"/>
-    <w:lsdException w:name="Grid Table 1 Light Accent 5" w:uiPriority="46"/>
-    <w:lsdException w:name="Grid Table 2 Accent 5" w:uiPriority="47"/>
-    <w:lsdException w:name="Grid Table 3 Accent 5" w:uiPriority="48"/>
-    <w:lsdException w:name="Grid Table 4 Accent 5" w:uiPriority="49"/>
-    <w:lsdException w:name="Grid Table 5 Dark Accent 5" w:uiPriority="50"/>
-    <w:lsdException w:name="Grid Table 6 Colorful Accent 5" w:uiPriority="51"/>
-    <w:lsdException w:name="Grid Table 7 Colorful Accent 5" w:uiPriority="52"/>
-    <w:lsdException w:name="Grid Table 1 Light Accent 6" w:uiPriority="46"/>
-    <w:lsdException w:name="Grid Table 2 Accent 6" w:uiPriority="47"/>
-    <w:lsdException w:name="Grid Table 3 Accent 6" w:uiPriority="48"/>
-    <w:lsdException w:name="Grid Table 4 Accent 6" w:uiPriority="49"/>
-    <w:lsdException w:name="Grid Table 5 Dark Accent 6" w:uiPriority="50"/>
-    <w:lsdException w:name="Grid Table 6 Colorful Accent 6" w:uiPriority="51"/>
-    <w:lsdException w:name="Grid Table 7 Colorful Accent 6" w:uiPriority="52"/>
-    <w:lsdException w:name="List Table 1 Light" w:uiPriority="46"/>
-    <w:lsdException w:name="List Table 2" w:uiPriority="47"/>
-    <w:lsdException w:name="List Table 3" w:uiPriority="48"/>
-    <w:lsdException w:name="List Table 4" w:uiPriority="49"/>
-    <w:lsdException w:name="List Table 5 Dark" w:uiPriority="50"/>
-    <w:lsdException w:name="List Table 6 Colorful" w:uiPriority="51"/>
-    <w:lsdException w:name="List Table 7 Colorful" w:uiPriority="52"/>
-    <w:lsdException w:name="List Table 1 Light Accent 1" w:uiPriority="46"/>
-    <w:lsdException w:name="List Table 2 Accent 1" w:uiPriority="47"/>
-    <w:lsdException w:name="List Table 3 Accent 1" w:uiPriority="48"/>
-    <w:lsdException w:name="List Table 4 Accent 1" w:uiPriority="49"/>
-    <w:lsdException w:name="List Table 5 Dark Accent 1" w:uiPriority="50"/>
-    <w:lsdException w:name="List Table 6 Colorful Accent 1" w:uiPriority="51"/>
-    <w:lsdException w:name="List Table 7 Colorful Accent 1" w:uiPriority="52"/>
-    <w:lsdException w:name="List Table 1 Light Accent 2" w:uiPriority="46"/>
-    <w:lsdException w:name="List Table 2 Accent 2" w:uiPriority="47"/>
-    <w:lsdException w:name="List Table 3 Accent 2" w:uiPriority="48"/>
-    <w:lsdException w:name="List Table 4 Accent 2" w:uiPriority="49"/>
-    <w:lsdException w:name="List Table 5 Dark Accent 2" w:uiPriority="50"/>
-    <w:lsdException w:name="List Table 6 Colorful Accent 2" w:uiPriority="51"/>
-    <w:lsdException w:name="List Table 7 Colorful Accent 2" w:uiPriority="52"/>
-    <w:lsdException w:name="List Table 1 Light Accent 3" w:uiPriority="46"/>
-    <w:lsdException w:name="List Table 2 Accent 3" w:uiPriority="47"/>
-    <w:lsdException w:name="List Table 3 Accent 3" w:uiPriority="48"/>
-    <w:lsdException w:name="List Table 4 Accent 3" w:uiPriority="49"/>
-    <w:lsdException w:name="List Table 5 Dark Accent 3" w:uiPriority="50"/>
-    <w:lsdException w:name="List Table 6 Colorful Accent 3" w:uiPriority="51"/>
-    <w:lsdException w:name="List Table 7 Colorful Accent 3" w:uiPriority="52"/>
-    <w:lsdException w:name="List Table 1 Light Accent 4" w:uiPriority="46"/>
-    <w:lsdException w:name="List Table 2 Accent 4" w:uiPriority="47"/>
-    <w:lsdException w:name="List Table 3 Accent 4" w:uiPriority="48"/>
-    <w:lsdException w:name="List Table 4 Accent 4" w:uiPriority="49"/>
-    <w:lsdException w:name="List Table 5 Dark Accent 4" w:uiPriority="50"/>
-    <w:lsdException w:name="List Table 6 Colorful Accent 4" w:uiPriority="51"/>
-    <w:lsdException w:name="List Table 7 Colorful Accent 4" w:uiPriority="52"/>
-    <w:lsdException w:name="List Table 1 Light Accent 5" w:uiPriority="46"/>
-    <w:lsdException w:name="List Table 2 Accent 5" w:uiPriority="47"/>
-    <w:lsdException w:name="List Table 3 Accent 5" w:uiPriority="48"/>
-    <w:lsdException w:name="List Table 4 Accent 5" w:uiPriority="49"/>
-    <w:lsdException w:name="List Table 5 Dark Accent 5" w:uiPriority="50"/>
-    <w:lsdException w:name="List Table 6 Colorful Accent 5" w:uiPriority="51"/>
-    <w:lsdException w:name="List Table 7 Colorful Accent 5" w:uiPriority="52"/>
-    <w:lsdException w:name="List Table 1 Light Accent 6" w:uiPriority="46"/>
-    <w:lsdException w:name="List Table 2 Accent 6" w:uiPriority="47"/>
-    <w:lsdException w:name="List Table 3 Accent 6" w:uiPriority="48"/>
-    <w:lsdException w:name="List Table 4 Accent 6" w:uiPriority="49"/>
-    <w:lsdException w:name="List Table 5 Dark Accent 6" w:uiPriority="50"/>
-    <w:lsdException w:name="List Table 6 Colorful Accent 6" w:uiPriority="51"/>
-    <w:lsdException w:name="List Table 7 Colorful Accent 6" w:uiPriority="52"/>
-    <w:lsdException w:name="Mention" w:semiHidden="1" w:uiPriority="99" w:unhideWhenUsed="1"/>
-    <w:lsdException w:name="Smart Hyperlink" w:semiHidden="1" w:uiPriority="99" w:unhideWhenUsed="1"/>
-    <w:lsdException w:name="Hashtag" w:semiHidden="1" w:uiPriority="99" w:unhideWhenUsed="1"/>
-    <w:lsdException w:name="Unresolved Mention" w:semiHidden="1" w:uiPriority="99" w:unhideWhenUsed="1"/>
-    <w:lsdException w:name="Smart Link" w:semiHidden="1" w:uiPriority="99" w:unhideWhenUsed="1"/>
   </w:latentStyles>
   <w:style w:type="paragraph" w:default="1" w:styleId="Normalny">
     <w:name w:val="Normal"/>
@@ -3051,6 +5632,7 @@
     <w:uiPriority w:val="99"/>
     <w:semiHidden/>
     <w:unhideWhenUsed/>
+    <w:qFormat/>
     <w:tblPr>
       <w:tblInd w:w="0" w:type="dxa"/>
       <w:tblCellMar>
@@ -3312,6 +5894,39 @@
       <w:sz w:val="16"/>
       <w:lang w:val="pl-PL" w:eastAsia="pl-PL" w:bidi="ar-SA"/>
     </w:rPr>
+  </w:style>
+  <w:style w:type="paragraph" w:styleId="Tekstdymka">
+    <w:name w:val="Balloon Text"/>
+    <w:basedOn w:val="Normalny"/>
+    <w:link w:val="TekstdymkaZnak"/>
+    <w:rsid w:val="00691BDC"/>
+    <w:rPr>
+      <w:rFonts w:ascii="Tahoma" w:hAnsi="Tahoma" w:cs="Tahoma"/>
+      <w:sz w:val="16"/>
+      <w:szCs w:val="16"/>
+    </w:rPr>
+  </w:style>
+  <w:style w:type="character" w:customStyle="1" w:styleId="TekstdymkaZnak">
+    <w:name w:val="Tekst dymka Znak"/>
+    <w:basedOn w:val="Domylnaczcionkaakapitu"/>
+    <w:link w:val="Tekstdymka"/>
+    <w:rsid w:val="00691BDC"/>
+    <w:rPr>
+      <w:rFonts w:ascii="Tahoma" w:hAnsi="Tahoma" w:cs="Tahoma"/>
+      <w:sz w:val="16"/>
+      <w:szCs w:val="16"/>
+    </w:rPr>
+  </w:style>
+  <w:style w:type="paragraph" w:styleId="Akapitzlist">
+    <w:name w:val="List Paragraph"/>
+    <w:basedOn w:val="Normalny"/>
+    <w:uiPriority w:val="34"/>
+    <w:qFormat/>
+    <w:rsid w:val="00691BDC"/>
+    <w:pPr>
+      <w:ind w:left="720"/>
+      <w:contextualSpacing/>
+    </w:pPr>
   </w:style>
 </w:styles>
 </file>

</xml_diff>

<commit_message>
almost finished schedule file
</commit_message>
<xml_diff>
--- a/docs/harmonogram.docx
+++ b/docs/harmonogram.docx
@@ -284,7 +284,7 @@
               <w:pStyle w:val="komentarz"/>
             </w:pPr>
             <w:r>
-              <w:t>04</w:t>
+              <w:t>05</w:t>
             </w:r>
           </w:p>
           <w:p>
@@ -794,6 +794,77 @@
           </w:p>
         </w:tc>
       </w:tr>
+      <w:tr>
+        <w:trPr>
+          <w:trHeight w:val="408"/>
+        </w:trPr>
+        <w:tc>
+          <w:tcPr>
+            <w:tcW w:w="932" w:type="dxa"/>
+          </w:tcPr>
+          <w:p>
+            <w:pPr>
+              <w:pStyle w:val="komentarz"/>
+            </w:pPr>
+            <w:r>
+              <w:t>05</w:t>
+            </w:r>
+          </w:p>
+        </w:tc>
+        <w:tc>
+          <w:tcPr>
+            <w:tcW w:w="3539" w:type="dxa"/>
+          </w:tcPr>
+          <w:p>
+            <w:pPr>
+              <w:pStyle w:val="komentarz"/>
+            </w:pPr>
+            <w:r>
+              <w:t>Uzupełnianie końcowych rozdziałow</w:t>
+            </w:r>
+          </w:p>
+        </w:tc>
+        <w:tc>
+          <w:tcPr>
+            <w:tcW w:w="1618" w:type="dxa"/>
+          </w:tcPr>
+          <w:p>
+            <w:pPr>
+              <w:pStyle w:val="komentarz"/>
+            </w:pPr>
+            <w:r>
+              <w:t>3.3, 3.4, 3.5, 3.6</w:t>
+            </w:r>
+          </w:p>
+        </w:tc>
+        <w:tc>
+          <w:tcPr>
+            <w:tcW w:w="1912" w:type="dxa"/>
+            <w:gridSpan w:val="2"/>
+          </w:tcPr>
+          <w:p>
+            <w:pPr>
+              <w:pStyle w:val="komentarz"/>
+            </w:pPr>
+            <w:r>
+              <w:t>Cezary Ciślak</w:t>
+            </w:r>
+          </w:p>
+        </w:tc>
+        <w:tc>
+          <w:tcPr>
+            <w:tcW w:w="1213" w:type="dxa"/>
+          </w:tcPr>
+          <w:p>
+            <w:pPr>
+              <w:pStyle w:val="komentarz"/>
+            </w:pPr>
+            <w:r>
+              <w:t>2023-11-11</w:t>
+            </w:r>
+          </w:p>
+        </w:tc>
+      </w:tr>
     </w:tbl>
     <w:p>
       <w:pPr>
@@ -1161,6 +1232,7 @@
           <w:i w:val="0"/>
           <w:sz w:val="20"/>
         </w:rPr>
+        <w:lastRenderedPageBreak/>
         <w:t>dr hab. Inż. Marta Łabuda</w:t>
       </w:r>
       <w:r>
@@ -1633,6 +1705,7 @@
         <w:rPr>
           <w:b/>
         </w:rPr>
+        <w:lastRenderedPageBreak/>
         <w:t>Planowanie projektu</w:t>
       </w:r>
     </w:p>
@@ -1657,7 +1730,6 @@
         </w:numPr>
       </w:pPr>
       <w:r>
-        <w:lastRenderedPageBreak/>
         <w:t>Oczekiwane produkty – gotowy harmonogram i narzędzia do zarządzania zadaniami zespołu</w:t>
       </w:r>
     </w:p>
@@ -1741,7 +1813,13 @@
         </w:numPr>
       </w:pPr>
       <w:r>
-        <w:t>Główne zadania – praca z wykorzystaniem narzędzi projektowych i deweloperskich do tworzenia, z cykl na cykl, produktu zbliżonemu finalnej wersji</w:t>
+        <w:t>Główne zadania – praca z wykorzystaniem narzędzi projektowych i deweloperskich do tworzenia, z cykl</w:t>
+      </w:r>
+      <w:r>
+        <w:t>u</w:t>
+      </w:r>
+      <w:r>
+        <w:t xml:space="preserve"> na cykl, produktu zbliżonemu finalnej wersji</w:t>
       </w:r>
     </w:p>
     <w:p>
@@ -2216,7 +2294,10 @@
         </w:numPr>
       </w:pPr>
       <w:r>
-        <w:t>Nikodem Płocki – N/A</w:t>
+        <w:t xml:space="preserve">Nikodem Płocki – </w:t>
+      </w:r>
+      <w:r>
+        <w:t>doświadczenie w tworzeniu aplikacji internetowych.</w:t>
       </w:r>
     </w:p>
     <w:p/>
@@ -2263,6 +2344,9 @@
       <w:r>
         <w:t xml:space="preserve"> osoba wspierająca front-end</w:t>
       </w:r>
+      <w:r>
+        <w:t>,</w:t>
+      </w:r>
     </w:p>
     <w:p>
       <w:pPr>
@@ -2275,6 +2359,9 @@
       <w:r>
         <w:t>Cezary Ciślak – kierownik projektu, deweloper ds. front-end, osoba wspierająca innych</w:t>
       </w:r>
+      <w:r>
+        <w:t>,</w:t>
+      </w:r>
     </w:p>
     <w:p>
       <w:pPr>
@@ -2287,6 +2374,9 @@
       <w:r>
         <w:t>Bartosz Grzanka – deweloper ds. back-end i bazy danych</w:t>
       </w:r>
+      <w:r>
+        <w:t>,</w:t>
+      </w:r>
     </w:p>
     <w:p>
       <w:pPr>
@@ -2305,6 +2395,9 @@
       <w:r>
         <w:t xml:space="preserve"> osoba wspierająca back-end</w:t>
       </w:r>
+      <w:r>
+        <w:t>.</w:t>
+      </w:r>
     </w:p>
     <w:p/>
     <w:p>
@@ -2736,6 +2829,197 @@
         <w:t>Komunikacja zewnętrzna obejmuje również komunikację z zewnętrznym otoczeniem organizacji – klientami, dostawcami, instytucjami zainteresowanymi itp.}</w:t>
       </w:r>
     </w:p>
+    <w:p>
+      <w:pPr>
+        <w:pStyle w:val="komentarz"/>
+      </w:pPr>
+    </w:p>
+    <w:p>
+      <w:pPr>
+        <w:pStyle w:val="komentarz"/>
+        <w:rPr>
+          <w:rFonts w:ascii="Times New Roman" w:hAnsi="Times New Roman"/>
+          <w:i w:val="0"/>
+          <w:sz w:val="20"/>
+        </w:rPr>
+      </w:pPr>
+    </w:p>
+    <w:p>
+      <w:pPr>
+        <w:pStyle w:val="komentarz"/>
+        <w:rPr>
+          <w:rFonts w:ascii="Times New Roman" w:hAnsi="Times New Roman"/>
+          <w:i w:val="0"/>
+          <w:sz w:val="20"/>
+        </w:rPr>
+      </w:pPr>
+      <w:r>
+        <w:rPr>
+          <w:rFonts w:ascii="Times New Roman" w:hAnsi="Times New Roman"/>
+          <w:i w:val="0"/>
+          <w:sz w:val="20"/>
+        </w:rPr>
+        <w:t>Komunikacja wewnętrzna:</w:t>
+      </w:r>
+    </w:p>
+    <w:p>
+      <w:pPr>
+        <w:pStyle w:val="komentarz"/>
+        <w:numPr>
+          <w:ilvl w:val="0"/>
+          <w:numId w:val="17"/>
+        </w:numPr>
+        <w:rPr>
+          <w:rFonts w:ascii="Times New Roman" w:hAnsi="Times New Roman"/>
+          <w:i w:val="0"/>
+          <w:sz w:val="20"/>
+        </w:rPr>
+      </w:pPr>
+      <w:r>
+        <w:rPr>
+          <w:rFonts w:ascii="Times New Roman" w:hAnsi="Times New Roman"/>
+          <w:i w:val="0"/>
+          <w:sz w:val="20"/>
+        </w:rPr>
+        <w:t>Discord – wspólna praca przy projekcie, ustalanie terminów spotkań, podsumowania prac,</w:t>
+      </w:r>
+    </w:p>
+    <w:p>
+      <w:pPr>
+        <w:pStyle w:val="komentarz"/>
+        <w:numPr>
+          <w:ilvl w:val="0"/>
+          <w:numId w:val="17"/>
+        </w:numPr>
+        <w:rPr>
+          <w:rFonts w:ascii="Times New Roman" w:hAnsi="Times New Roman"/>
+          <w:i w:val="0"/>
+          <w:sz w:val="20"/>
+        </w:rPr>
+      </w:pPr>
+      <w:r>
+        <w:rPr>
+          <w:rFonts w:ascii="Times New Roman" w:hAnsi="Times New Roman"/>
+          <w:i w:val="0"/>
+          <w:sz w:val="20"/>
+        </w:rPr>
+        <w:t>Jira – podział i zarządzanie zadaniami i fazami projektowymi, rozliczanie godzinowe,</w:t>
+      </w:r>
+    </w:p>
+    <w:p>
+      <w:pPr>
+        <w:pStyle w:val="komentarz"/>
+        <w:numPr>
+          <w:ilvl w:val="0"/>
+          <w:numId w:val="17"/>
+        </w:numPr>
+        <w:rPr>
+          <w:rFonts w:ascii="Times New Roman" w:hAnsi="Times New Roman"/>
+          <w:i w:val="0"/>
+          <w:sz w:val="20"/>
+        </w:rPr>
+      </w:pPr>
+      <w:r>
+        <w:rPr>
+          <w:rFonts w:ascii="Times New Roman" w:hAnsi="Times New Roman"/>
+          <w:i w:val="0"/>
+          <w:sz w:val="20"/>
+        </w:rPr>
+        <w:t xml:space="preserve">Kontakty osobiste (np. zajęcia PRO) – ustalenia, planowanie </w:t>
+      </w:r>
+      <w:r>
+        <w:rPr>
+          <w:rFonts w:ascii="Times New Roman" w:hAnsi="Times New Roman"/>
+          <w:i w:val="0"/>
+          <w:sz w:val="20"/>
+        </w:rPr>
+        <w:t>i rozmowy na temat projektu.</w:t>
+      </w:r>
+    </w:p>
+    <w:p>
+      <w:pPr>
+        <w:pStyle w:val="komentarz"/>
+        <w:rPr>
+          <w:rFonts w:ascii="Times New Roman" w:hAnsi="Times New Roman"/>
+          <w:i w:val="0"/>
+          <w:sz w:val="20"/>
+        </w:rPr>
+      </w:pPr>
+    </w:p>
+    <w:p>
+      <w:pPr>
+        <w:pStyle w:val="komentarz"/>
+        <w:rPr>
+          <w:rFonts w:ascii="Times New Roman" w:hAnsi="Times New Roman"/>
+          <w:i w:val="0"/>
+          <w:sz w:val="20"/>
+        </w:rPr>
+      </w:pPr>
+      <w:r>
+        <w:rPr>
+          <w:rFonts w:ascii="Times New Roman" w:hAnsi="Times New Roman"/>
+          <w:i w:val="0"/>
+          <w:sz w:val="20"/>
+        </w:rPr>
+        <w:t>Komunikacja zewnętrzna:</w:t>
+      </w:r>
+    </w:p>
+    <w:p>
+      <w:pPr>
+        <w:pStyle w:val="komentarz"/>
+        <w:numPr>
+          <w:ilvl w:val="0"/>
+          <w:numId w:val="17"/>
+        </w:numPr>
+        <w:rPr>
+          <w:rFonts w:ascii="Times New Roman" w:hAnsi="Times New Roman"/>
+          <w:i w:val="0"/>
+          <w:sz w:val="20"/>
+        </w:rPr>
+      </w:pPr>
+      <w:r>
+        <w:rPr>
+          <w:rFonts w:ascii="Times New Roman" w:hAnsi="Times New Roman"/>
+          <w:i w:val="0"/>
+          <w:sz w:val="20"/>
+        </w:rPr>
+        <w:t xml:space="preserve">Zajęcia PRO i komunikacja mailowa z </w:t>
+      </w:r>
+      <w:r>
+        <w:rPr>
+          <w:rFonts w:ascii="Times New Roman" w:hAnsi="Times New Roman"/>
+          <w:i w:val="0"/>
+          <w:sz w:val="20"/>
+        </w:rPr>
+        <w:t>dr hab. Inż. Marta</w:t>
+      </w:r>
+      <w:r>
+        <w:rPr>
+          <w:rFonts w:ascii="Times New Roman" w:hAnsi="Times New Roman"/>
+          <w:i w:val="0"/>
+          <w:sz w:val="20"/>
+        </w:rPr>
+        <w:t xml:space="preserve"> Łabuda</w:t>
+      </w:r>
+      <w:r>
+        <w:rPr>
+          <w:rFonts w:ascii="Times New Roman" w:hAnsi="Times New Roman"/>
+          <w:i w:val="0"/>
+          <w:sz w:val="20"/>
+        </w:rPr>
+        <w:t>.</w:t>
+      </w:r>
+    </w:p>
+    <w:p>
+      <w:pPr>
+        <w:pStyle w:val="komentarz"/>
+        <w:rPr>
+          <w:rFonts w:ascii="Times New Roman" w:hAnsi="Times New Roman"/>
+          <w:i w:val="0"/>
+          <w:sz w:val="20"/>
+        </w:rPr>
+      </w:pPr>
+    </w:p>
     <w:p/>
     <w:p>
       <w:pPr>
@@ -2827,6 +3111,142 @@
     <w:p/>
     <w:p>
       <w:pPr>
+        <w:pStyle w:val="Akapitzlist"/>
+        <w:numPr>
+          <w:ilvl w:val="0"/>
+          <w:numId w:val="17"/>
+        </w:numPr>
+      </w:pPr>
+      <w:r>
+        <w:t>Rich Picture – diagram problemu użytkownika do rozwiązania przez projekt</w:t>
+      </w:r>
+      <w:r>
+        <w:t>,</w:t>
+      </w:r>
+    </w:p>
+    <w:p>
+      <w:pPr>
+        <w:pStyle w:val="Akapitzlist"/>
+        <w:numPr>
+          <w:ilvl w:val="0"/>
+          <w:numId w:val="17"/>
+        </w:numPr>
+      </w:pPr>
+      <w:r>
+        <w:t>Karta Projektu</w:t>
+      </w:r>
+      <w:r>
+        <w:t>,</w:t>
+      </w:r>
+    </w:p>
+    <w:p>
+      <w:pPr>
+        <w:pStyle w:val="Akapitzlist"/>
+        <w:numPr>
+          <w:ilvl w:val="0"/>
+          <w:numId w:val="17"/>
+        </w:numPr>
+      </w:pPr>
+      <w:r>
+        <w:t>Dokument Założeń Wstępnych</w:t>
+      </w:r>
+      <w:r>
+        <w:t>,</w:t>
+      </w:r>
+    </w:p>
+    <w:p>
+      <w:pPr>
+        <w:pStyle w:val="Akapitzlist"/>
+        <w:numPr>
+          <w:ilvl w:val="0"/>
+          <w:numId w:val="17"/>
+        </w:numPr>
+      </w:pPr>
+      <w:r>
+        <w:t>S</w:t>
+      </w:r>
+      <w:r>
+        <w:t>pecyfikacja Wymagań Systemowych,</w:t>
+      </w:r>
+    </w:p>
+    <w:p>
+      <w:pPr>
+        <w:pStyle w:val="Akapitzlist"/>
+        <w:numPr>
+          <w:ilvl w:val="0"/>
+          <w:numId w:val="17"/>
+        </w:numPr>
+      </w:pPr>
+      <w:r>
+        <w:t>Harmonogram</w:t>
+      </w:r>
+      <w:r>
+        <w:t>,</w:t>
+      </w:r>
+    </w:p>
+    <w:p>
+      <w:pPr>
+        <w:pStyle w:val="Akapitzlist"/>
+        <w:numPr>
+          <w:ilvl w:val="0"/>
+          <w:numId w:val="17"/>
+        </w:numPr>
+      </w:pPr>
+      <w:r>
+        <w:t>Raporty prac tygodniowych – według etapów prac</w:t>
+      </w:r>
+      <w:r>
+        <w:t>,</w:t>
+      </w:r>
+    </w:p>
+    <w:p>
+      <w:pPr>
+        <w:pStyle w:val="Akapitzlist"/>
+        <w:numPr>
+          <w:ilvl w:val="0"/>
+          <w:numId w:val="17"/>
+        </w:numPr>
+      </w:pPr>
+      <w:r>
+        <w:t>Raporty zadań z Jiry – według konkretnych zadań</w:t>
+      </w:r>
+      <w:r>
+        <w:t>,</w:t>
+      </w:r>
+    </w:p>
+    <w:p>
+      <w:pPr>
+        <w:pStyle w:val="Akapitzlist"/>
+        <w:numPr>
+          <w:ilvl w:val="0"/>
+          <w:numId w:val="17"/>
+        </w:numPr>
+      </w:pPr>
+      <w:r>
+        <w:t>Dokumentacja techniczna systemu</w:t>
+      </w:r>
+      <w:r>
+        <w:t>,</w:t>
+      </w:r>
+    </w:p>
+    <w:p>
+      <w:pPr>
+        <w:pStyle w:val="Akapitzlist"/>
+        <w:numPr>
+          <w:ilvl w:val="0"/>
+          <w:numId w:val="17"/>
+        </w:numPr>
+      </w:pPr>
+      <w:r>
+        <w:t>Dokumentacja użytkownika – instrukcja obsługi</w:t>
+      </w:r>
+      <w:r>
+        <w:t>.</w:t>
+      </w:r>
+    </w:p>
+    <w:p/>
+    <w:p>
+      <w:pPr>
         <w:pStyle w:val="Nagwek2"/>
       </w:pPr>
       <w:r>
@@ -2883,6 +3303,210 @@
     </w:p>
     <w:p>
       <w:pPr>
+        <w:pStyle w:val="komentarz"/>
+      </w:pPr>
+    </w:p>
+    <w:p>
+      <w:pPr>
+        <w:pStyle w:val="komentarz"/>
+        <w:rPr>
+          <w:rFonts w:ascii="Times New Roman" w:hAnsi="Times New Roman"/>
+          <w:i w:val="0"/>
+          <w:sz w:val="20"/>
+        </w:rPr>
+      </w:pPr>
+      <w:r>
+        <w:rPr>
+          <w:rFonts w:ascii="Times New Roman" w:hAnsi="Times New Roman"/>
+          <w:i w:val="0"/>
+          <w:sz w:val="20"/>
+        </w:rPr>
+        <w:t>Dla implementacji, dokumentacji i testowania:</w:t>
+      </w:r>
+    </w:p>
+    <w:p>
+      <w:pPr>
+        <w:pStyle w:val="komentarz"/>
+        <w:numPr>
+          <w:ilvl w:val="0"/>
+          <w:numId w:val="18"/>
+        </w:numPr>
+        <w:rPr>
+          <w:rFonts w:ascii="Times New Roman" w:hAnsi="Times New Roman"/>
+          <w:i w:val="0"/>
+          <w:sz w:val="20"/>
+        </w:rPr>
+      </w:pPr>
+      <w:r>
+        <w:rPr>
+          <w:rFonts w:ascii="Times New Roman" w:hAnsi="Times New Roman"/>
+          <w:i w:val="0"/>
+          <w:sz w:val="20"/>
+        </w:rPr>
+        <w:t>spotkania jakościowe pod koniec cykli prac</w:t>
+      </w:r>
+      <w:r>
+        <w:rPr>
+          <w:rFonts w:ascii="Times New Roman" w:hAnsi="Times New Roman"/>
+          <w:i w:val="0"/>
+          <w:sz w:val="20"/>
+        </w:rPr>
+        <w:t>,</w:t>
+      </w:r>
+    </w:p>
+    <w:p>
+      <w:pPr>
+        <w:pStyle w:val="komentarz"/>
+        <w:numPr>
+          <w:ilvl w:val="0"/>
+          <w:numId w:val="18"/>
+        </w:numPr>
+        <w:rPr>
+          <w:rFonts w:ascii="Times New Roman" w:hAnsi="Times New Roman"/>
+          <w:i w:val="0"/>
+          <w:sz w:val="20"/>
+        </w:rPr>
+      </w:pPr>
+      <w:r>
+        <w:rPr>
+          <w:rFonts w:ascii="Times New Roman" w:hAnsi="Times New Roman"/>
+          <w:i w:val="0"/>
+          <w:sz w:val="20"/>
+        </w:rPr>
+        <w:t>raportowanie własne do zbierania miar jakości</w:t>
+      </w:r>
+      <w:r>
+        <w:rPr>
+          <w:rFonts w:ascii="Times New Roman" w:hAnsi="Times New Roman"/>
+          <w:i w:val="0"/>
+          <w:sz w:val="20"/>
+        </w:rPr>
+        <w:t>,</w:t>
+      </w:r>
+    </w:p>
+    <w:p>
+      <w:pPr>
+        <w:pStyle w:val="komentarz"/>
+        <w:numPr>
+          <w:ilvl w:val="0"/>
+          <w:numId w:val="18"/>
+        </w:numPr>
+        <w:rPr>
+          <w:rFonts w:ascii="Times New Roman" w:hAnsi="Times New Roman"/>
+          <w:i w:val="0"/>
+          <w:sz w:val="20"/>
+        </w:rPr>
+      </w:pPr>
+      <w:r>
+        <w:rPr>
+          <w:rFonts w:ascii="Times New Roman" w:hAnsi="Times New Roman"/>
+          <w:i w:val="0"/>
+          <w:sz w:val="20"/>
+        </w:rPr>
+        <w:t>awaryjne spotkania w razie napotkania nieprzewidzianych sytuacji ryzyka</w:t>
+      </w:r>
+      <w:r>
+        <w:rPr>
+          <w:rFonts w:ascii="Times New Roman" w:hAnsi="Times New Roman"/>
+          <w:i w:val="0"/>
+          <w:sz w:val="20"/>
+        </w:rPr>
+        <w:t>.</w:t>
+      </w:r>
+    </w:p>
+    <w:p>
+      <w:pPr>
+        <w:pStyle w:val="komentarz"/>
+        <w:rPr>
+          <w:rFonts w:ascii="Times New Roman" w:hAnsi="Times New Roman"/>
+          <w:i w:val="0"/>
+          <w:sz w:val="20"/>
+        </w:rPr>
+      </w:pPr>
+    </w:p>
+    <w:p>
+      <w:pPr>
+        <w:pStyle w:val="komentarz"/>
+        <w:rPr>
+          <w:rFonts w:ascii="Times New Roman" w:hAnsi="Times New Roman"/>
+          <w:i w:val="0"/>
+          <w:sz w:val="20"/>
+        </w:rPr>
+      </w:pPr>
+      <w:r>
+        <w:rPr>
+          <w:rFonts w:ascii="Times New Roman" w:hAnsi="Times New Roman"/>
+          <w:i w:val="0"/>
+          <w:sz w:val="20"/>
+        </w:rPr>
+        <w:t>Dla innych etapów:</w:t>
+      </w:r>
+    </w:p>
+    <w:p>
+      <w:pPr>
+        <w:pStyle w:val="komentarz"/>
+        <w:numPr>
+          <w:ilvl w:val="0"/>
+          <w:numId w:val="18"/>
+        </w:numPr>
+        <w:rPr>
+          <w:rFonts w:ascii="Times New Roman" w:hAnsi="Times New Roman"/>
+          <w:i w:val="0"/>
+          <w:sz w:val="20"/>
+        </w:rPr>
+      </w:pPr>
+      <w:r>
+        <w:rPr>
+          <w:rFonts w:ascii="Times New Roman" w:hAnsi="Times New Roman"/>
+          <w:i w:val="0"/>
+          <w:sz w:val="20"/>
+        </w:rPr>
+        <w:t>ciągła praca w zespole i aktywne konsultacje wewnątrz zespołu</w:t>
+      </w:r>
+      <w:r>
+        <w:rPr>
+          <w:rFonts w:ascii="Times New Roman" w:hAnsi="Times New Roman"/>
+          <w:i w:val="0"/>
+          <w:sz w:val="20"/>
+        </w:rPr>
+        <w:t>.</w:t>
+      </w:r>
+    </w:p>
+    <w:p>
+      <w:pPr>
+        <w:pStyle w:val="komentarz"/>
+        <w:rPr>
+          <w:rFonts w:ascii="Times New Roman" w:hAnsi="Times New Roman"/>
+          <w:i w:val="0"/>
+          <w:sz w:val="20"/>
+        </w:rPr>
+      </w:pPr>
+    </w:p>
+    <w:p>
+      <w:pPr>
+        <w:pStyle w:val="komentarz"/>
+        <w:rPr>
+          <w:rFonts w:ascii="Times New Roman" w:hAnsi="Times New Roman"/>
+          <w:i w:val="0"/>
+          <w:sz w:val="20"/>
+        </w:rPr>
+      </w:pPr>
+      <w:r>
+        <w:rPr>
+          <w:rFonts w:ascii="Times New Roman" w:hAnsi="Times New Roman"/>
+          <w:i w:val="0"/>
+          <w:sz w:val="20"/>
+        </w:rPr>
+        <w:t>Zarządzanie jakością całości projektu będzie odbywać się też przy oddawaniu dokumentów do weryfikacji przez opiekuna projektu.</w:t>
+      </w:r>
+    </w:p>
+    <w:p>
+      <w:pPr>
+        <w:pStyle w:val="komentarz"/>
+      </w:pPr>
+    </w:p>
+    <w:p>
+      <w:pPr>
         <w:pStyle w:val="Nagwek2"/>
       </w:pPr>
       <w:r>
@@ -2934,6 +3558,7 @@
         <w:pStyle w:val="komentarz"/>
       </w:pPr>
       <w:r>
+        <w:lastRenderedPageBreak/>
         <w:t>Na etapie planowania nie wykonujemy wszystkich tych zadań a jedynie planujemy, jak będą one wbudowane w proces prowadzenia projektu. Czyli podejmujemy decyzję, że np. na początku każdego etapu sporządzona będzie analiza ryzyka. Wyznaczamy osobę odpowiedzialną oraz osobę, która jest w stanie podjąć decyzję o tym, co w sprawie danego czynnika ryzyka należy zrobić. Możliwe warianty działania:</w:t>
       </w:r>
     </w:p>
@@ -2983,6 +3608,72 @@
       </w:pPr>
       <w:r>
         <w:t>Na poziomie planu strategicznego można podjąć decyzję, jaką strategię przyjmujemy dla ryzyk pojawiających się w trakcie jego trwania. Może to być np. strategia planów awaryjnych.}</w:t>
+      </w:r>
+    </w:p>
+    <w:p/>
+    <w:p>
+      <w:r>
+        <w:t>W zależności od ryzyka, zos</w:t>
+      </w:r>
+      <w:r>
+        <w:t>taną podjęte odpowiednie kroki:</w:t>
+      </w:r>
+    </w:p>
+    <w:p>
+      <w:pPr>
+        <w:pStyle w:val="Akapitzlist"/>
+        <w:numPr>
+          <w:ilvl w:val="0"/>
+          <w:numId w:val="18"/>
+        </w:numPr>
+      </w:pPr>
+      <w:r>
+        <w:t>Nieobecność lub niewypełnienie zadań do końca terminu etapu – przypisanie zadań innym osobom odpowiednio wcześnie</w:t>
+      </w:r>
+      <w:r>
+        <w:t xml:space="preserve"> lub przypisanie dodatkowych osób do zadania,</w:t>
+      </w:r>
+    </w:p>
+    <w:p>
+      <w:pPr>
+        <w:pStyle w:val="Akapitzlist"/>
+        <w:numPr>
+          <w:ilvl w:val="0"/>
+          <w:numId w:val="18"/>
+        </w:numPr>
+      </w:pPr>
+      <w:r>
+        <w:t xml:space="preserve">Problemy </w:t>
+      </w:r>
+      <w:r>
+        <w:t>implementacyjne</w:t>
+      </w:r>
+      <w:r>
+        <w:t xml:space="preserve"> lub skomplikowanej infrastruktury – ewaluacja możliwości </w:t>
+      </w:r>
+      <w:r>
+        <w:t>podjęcia alternatywnych rozwiązań,</w:t>
+      </w:r>
+    </w:p>
+    <w:p>
+      <w:pPr>
+        <w:pStyle w:val="Akapitzlist"/>
+        <w:numPr>
+          <w:ilvl w:val="0"/>
+          <w:numId w:val="18"/>
+        </w:numPr>
+      </w:pPr>
+      <w:r>
+        <w:t>Analiza SWOT</w:t>
+      </w:r>
+      <w:r>
+        <w:t>.</w:t>
+      </w:r>
+    </w:p>
+    <w:p/>
+    <w:p>
+      <w:r>
+        <w:t>Dzięki częstym spotkaniom zespołu projektowego, czas reakcji w razie ryzyka będzie możliwie najkrótszy.</w:t>
       </w:r>
     </w:p>
     <w:p/>
@@ -3524,7 +4215,7 @@
         <w:noProof/>
         <w:sz w:val="16"/>
       </w:rPr>
-      <w:t>8</w:t>
+      <w:t>9</w:t>
     </w:r>
     <w:r>
       <w:rPr>
@@ -4108,7 +4799,7 @@
     <w:tmpl w:val="FE70B65E"/>
     <w:numStyleLink w:val="Komentarznumerowanie"/>
   </w:abstractNum>
-  <w:abstractNum w:abstractNumId="7">
+  <w:abstractNum w:abstractNumId="6">
     <w:nsid w:val="25902C04"/>
     <w:multiLevelType w:val="hybridMultilevel"/>
     <w:tmpl w:val="AA006778"/>
@@ -4221,7 +4912,7 @@
       </w:rPr>
     </w:lvl>
   </w:abstractNum>
-  <w:abstractNum w:abstractNumId="8">
+  <w:abstractNum w:abstractNumId="7">
     <w:nsid w:val="37DC3975"/>
     <w:multiLevelType w:val="hybridMultilevel"/>
     <w:tmpl w:val="E2EC1470"/>
@@ -4334,7 +5025,7 @@
       </w:rPr>
     </w:lvl>
   </w:abstractNum>
-  <w:abstractNum w:abstractNumId="9">
+  <w:abstractNum w:abstractNumId="8">
     <w:nsid w:val="427B347B"/>
     <w:multiLevelType w:val="hybridMultilevel"/>
     <w:tmpl w:val="14E29B62"/>
@@ -4447,7 +5138,7 @@
       </w:rPr>
     </w:lvl>
   </w:abstractNum>
-  <w:abstractNum w:abstractNumId="10">
+  <w:abstractNum w:abstractNumId="9">
     <w:nsid w:val="510616ED"/>
     <w:multiLevelType w:val="hybridMultilevel"/>
     <w:tmpl w:val="61EE77DC"/>
@@ -4560,7 +5251,7 @@
       </w:rPr>
     </w:lvl>
   </w:abstractNum>
-  <w:abstractNum w:abstractNumId="11">
+  <w:abstractNum w:abstractNumId="10">
     <w:nsid w:val="5F9B0354"/>
     <w:multiLevelType w:val="multilevel"/>
     <w:tmpl w:val="FE70B65E"/>
@@ -4680,10 +5371,123 @@
       </w:pPr>
     </w:lvl>
   </w:abstractNum>
-  <w:abstractNum w:abstractNumId="12">
+  <w:abstractNum w:abstractNumId="11">
     <w:nsid w:val="60DD3660"/>
     <w:multiLevelType w:val="hybridMultilevel"/>
     <w:tmpl w:val="5A22207A"/>
+    <w:lvl w:ilvl="0" w:tplc="08090001">
+      <w:start w:val="1"/>
+      <w:numFmt w:val="bullet"/>
+      <w:lvlText w:val=""/>
+      <w:lvlJc w:val="left"/>
+      <w:pPr>
+        <w:ind w:left="720" w:hanging="360"/>
+      </w:pPr>
+      <w:rPr>
+        <w:rFonts w:ascii="Symbol" w:hAnsi="Symbol" w:hint="default"/>
+      </w:rPr>
+    </w:lvl>
+    <w:lvl w:ilvl="1" w:tplc="08090003" w:tentative="1">
+      <w:start w:val="1"/>
+      <w:numFmt w:val="bullet"/>
+      <w:lvlText w:val="o"/>
+      <w:lvlJc w:val="left"/>
+      <w:pPr>
+        <w:ind w:left="1440" w:hanging="360"/>
+      </w:pPr>
+      <w:rPr>
+        <w:rFonts w:ascii="Courier New" w:hAnsi="Courier New" w:cs="Courier New" w:hint="default"/>
+      </w:rPr>
+    </w:lvl>
+    <w:lvl w:ilvl="2" w:tplc="08090005" w:tentative="1">
+      <w:start w:val="1"/>
+      <w:numFmt w:val="bullet"/>
+      <w:lvlText w:val=""/>
+      <w:lvlJc w:val="left"/>
+      <w:pPr>
+        <w:ind w:left="2160" w:hanging="360"/>
+      </w:pPr>
+      <w:rPr>
+        <w:rFonts w:ascii="Wingdings" w:hAnsi="Wingdings" w:hint="default"/>
+      </w:rPr>
+    </w:lvl>
+    <w:lvl w:ilvl="3" w:tplc="08090001" w:tentative="1">
+      <w:start w:val="1"/>
+      <w:numFmt w:val="bullet"/>
+      <w:lvlText w:val=""/>
+      <w:lvlJc w:val="left"/>
+      <w:pPr>
+        <w:ind w:left="2880" w:hanging="360"/>
+      </w:pPr>
+      <w:rPr>
+        <w:rFonts w:ascii="Symbol" w:hAnsi="Symbol" w:hint="default"/>
+      </w:rPr>
+    </w:lvl>
+    <w:lvl w:ilvl="4" w:tplc="08090003" w:tentative="1">
+      <w:start w:val="1"/>
+      <w:numFmt w:val="bullet"/>
+      <w:lvlText w:val="o"/>
+      <w:lvlJc w:val="left"/>
+      <w:pPr>
+        <w:ind w:left="3600" w:hanging="360"/>
+      </w:pPr>
+      <w:rPr>
+        <w:rFonts w:ascii="Courier New" w:hAnsi="Courier New" w:cs="Courier New" w:hint="default"/>
+      </w:rPr>
+    </w:lvl>
+    <w:lvl w:ilvl="5" w:tplc="08090005" w:tentative="1">
+      <w:start w:val="1"/>
+      <w:numFmt w:val="bullet"/>
+      <w:lvlText w:val=""/>
+      <w:lvlJc w:val="left"/>
+      <w:pPr>
+        <w:ind w:left="4320" w:hanging="360"/>
+      </w:pPr>
+      <w:rPr>
+        <w:rFonts w:ascii="Wingdings" w:hAnsi="Wingdings" w:hint="default"/>
+      </w:rPr>
+    </w:lvl>
+    <w:lvl w:ilvl="6" w:tplc="08090001" w:tentative="1">
+      <w:start w:val="1"/>
+      <w:numFmt w:val="bullet"/>
+      <w:lvlText w:val=""/>
+      <w:lvlJc w:val="left"/>
+      <w:pPr>
+        <w:ind w:left="5040" w:hanging="360"/>
+      </w:pPr>
+      <w:rPr>
+        <w:rFonts w:ascii="Symbol" w:hAnsi="Symbol" w:hint="default"/>
+      </w:rPr>
+    </w:lvl>
+    <w:lvl w:ilvl="7" w:tplc="08090003" w:tentative="1">
+      <w:start w:val="1"/>
+      <w:numFmt w:val="bullet"/>
+      <w:lvlText w:val="o"/>
+      <w:lvlJc w:val="left"/>
+      <w:pPr>
+        <w:ind w:left="5760" w:hanging="360"/>
+      </w:pPr>
+      <w:rPr>
+        <w:rFonts w:ascii="Courier New" w:hAnsi="Courier New" w:cs="Courier New" w:hint="default"/>
+      </w:rPr>
+    </w:lvl>
+    <w:lvl w:ilvl="8" w:tplc="08090005" w:tentative="1">
+      <w:start w:val="1"/>
+      <w:numFmt w:val="bullet"/>
+      <w:lvlText w:val=""/>
+      <w:lvlJc w:val="left"/>
+      <w:pPr>
+        <w:ind w:left="6480" w:hanging="360"/>
+      </w:pPr>
+      <w:rPr>
+        <w:rFonts w:ascii="Wingdings" w:hAnsi="Wingdings" w:hint="default"/>
+      </w:rPr>
+    </w:lvl>
+  </w:abstractNum>
+  <w:abstractNum w:abstractNumId="12">
+    <w:nsid w:val="612500A8"/>
+    <w:multiLevelType w:val="hybridMultilevel"/>
+    <w:tmpl w:val="7408B040"/>
     <w:lvl w:ilvl="0" w:tplc="08090001">
       <w:start w:val="1"/>
       <w:numFmt w:val="bullet"/>
@@ -5185,6 +5989,119 @@
       <w:lvlJc w:val="left"/>
       <w:pPr>
         <w:ind w:left="6698" w:hanging="360"/>
+      </w:pPr>
+      <w:rPr>
+        <w:rFonts w:ascii="Wingdings" w:hAnsi="Wingdings" w:hint="default"/>
+      </w:rPr>
+    </w:lvl>
+  </w:abstractNum>
+  <w:abstractNum w:abstractNumId="17">
+    <w:nsid w:val="7FF22CF4"/>
+    <w:multiLevelType w:val="hybridMultilevel"/>
+    <w:tmpl w:val="33C0D7B0"/>
+    <w:lvl w:ilvl="0" w:tplc="08090001">
+      <w:start w:val="1"/>
+      <w:numFmt w:val="bullet"/>
+      <w:lvlText w:val=""/>
+      <w:lvlJc w:val="left"/>
+      <w:pPr>
+        <w:ind w:left="720" w:hanging="360"/>
+      </w:pPr>
+      <w:rPr>
+        <w:rFonts w:ascii="Symbol" w:hAnsi="Symbol" w:hint="default"/>
+      </w:rPr>
+    </w:lvl>
+    <w:lvl w:ilvl="1" w:tplc="08090003" w:tentative="1">
+      <w:start w:val="1"/>
+      <w:numFmt w:val="bullet"/>
+      <w:lvlText w:val="o"/>
+      <w:lvlJc w:val="left"/>
+      <w:pPr>
+        <w:ind w:left="1440" w:hanging="360"/>
+      </w:pPr>
+      <w:rPr>
+        <w:rFonts w:ascii="Courier New" w:hAnsi="Courier New" w:cs="Courier New" w:hint="default"/>
+      </w:rPr>
+    </w:lvl>
+    <w:lvl w:ilvl="2" w:tplc="08090005" w:tentative="1">
+      <w:start w:val="1"/>
+      <w:numFmt w:val="bullet"/>
+      <w:lvlText w:val=""/>
+      <w:lvlJc w:val="left"/>
+      <w:pPr>
+        <w:ind w:left="2160" w:hanging="360"/>
+      </w:pPr>
+      <w:rPr>
+        <w:rFonts w:ascii="Wingdings" w:hAnsi="Wingdings" w:hint="default"/>
+      </w:rPr>
+    </w:lvl>
+    <w:lvl w:ilvl="3" w:tplc="08090001" w:tentative="1">
+      <w:start w:val="1"/>
+      <w:numFmt w:val="bullet"/>
+      <w:lvlText w:val=""/>
+      <w:lvlJc w:val="left"/>
+      <w:pPr>
+        <w:ind w:left="2880" w:hanging="360"/>
+      </w:pPr>
+      <w:rPr>
+        <w:rFonts w:ascii="Symbol" w:hAnsi="Symbol" w:hint="default"/>
+      </w:rPr>
+    </w:lvl>
+    <w:lvl w:ilvl="4" w:tplc="08090003" w:tentative="1">
+      <w:start w:val="1"/>
+      <w:numFmt w:val="bullet"/>
+      <w:lvlText w:val="o"/>
+      <w:lvlJc w:val="left"/>
+      <w:pPr>
+        <w:ind w:left="3600" w:hanging="360"/>
+      </w:pPr>
+      <w:rPr>
+        <w:rFonts w:ascii="Courier New" w:hAnsi="Courier New" w:cs="Courier New" w:hint="default"/>
+      </w:rPr>
+    </w:lvl>
+    <w:lvl w:ilvl="5" w:tplc="08090005" w:tentative="1">
+      <w:start w:val="1"/>
+      <w:numFmt w:val="bullet"/>
+      <w:lvlText w:val=""/>
+      <w:lvlJc w:val="left"/>
+      <w:pPr>
+        <w:ind w:left="4320" w:hanging="360"/>
+      </w:pPr>
+      <w:rPr>
+        <w:rFonts w:ascii="Wingdings" w:hAnsi="Wingdings" w:hint="default"/>
+      </w:rPr>
+    </w:lvl>
+    <w:lvl w:ilvl="6" w:tplc="08090001" w:tentative="1">
+      <w:start w:val="1"/>
+      <w:numFmt w:val="bullet"/>
+      <w:lvlText w:val=""/>
+      <w:lvlJc w:val="left"/>
+      <w:pPr>
+        <w:ind w:left="5040" w:hanging="360"/>
+      </w:pPr>
+      <w:rPr>
+        <w:rFonts w:ascii="Symbol" w:hAnsi="Symbol" w:hint="default"/>
+      </w:rPr>
+    </w:lvl>
+    <w:lvl w:ilvl="7" w:tplc="08090003" w:tentative="1">
+      <w:start w:val="1"/>
+      <w:numFmt w:val="bullet"/>
+      <w:lvlText w:val="o"/>
+      <w:lvlJc w:val="left"/>
+      <w:pPr>
+        <w:ind w:left="5760" w:hanging="360"/>
+      </w:pPr>
+      <w:rPr>
+        <w:rFonts w:ascii="Courier New" w:hAnsi="Courier New" w:cs="Courier New" w:hint="default"/>
+      </w:rPr>
+    </w:lvl>
+    <w:lvl w:ilvl="8" w:tplc="08090005" w:tentative="1">
+      <w:start w:val="1"/>
+      <w:numFmt w:val="bullet"/>
+      <w:lvlText w:val=""/>
+      <w:lvlJc w:val="left"/>
+      <w:pPr>
+        <w:ind w:left="6480" w:hanging="360"/>
       </w:pPr>
       <w:rPr>
         <w:rFonts w:ascii="Wingdings" w:hAnsi="Wingdings" w:hint="default"/>
@@ -5198,7 +6115,7 @@
     <w:abstractNumId w:val="5"/>
   </w:num>
   <w:num w:numId="3">
-    <w:abstractNumId w:val="11"/>
+    <w:abstractNumId w:val="10"/>
   </w:num>
   <w:num w:numId="4">
     <w:abstractNumId w:val="3"/>
@@ -5213,19 +6130,19 @@
     <w:abstractNumId w:val="16"/>
   </w:num>
   <w:num w:numId="8">
-    <w:abstractNumId w:val="8"/>
+    <w:abstractNumId w:val="7"/>
   </w:num>
   <w:num w:numId="9">
-    <w:abstractNumId w:val="7"/>
+    <w:abstractNumId w:val="6"/>
   </w:num>
   <w:num w:numId="10">
     <w:abstractNumId w:val="2"/>
   </w:num>
   <w:num w:numId="11">
-    <w:abstractNumId w:val="12"/>
+    <w:abstractNumId w:val="11"/>
   </w:num>
   <w:num w:numId="12">
-    <w:abstractNumId w:val="9"/>
+    <w:abstractNumId w:val="8"/>
   </w:num>
   <w:num w:numId="13">
     <w:abstractNumId w:val="14"/>
@@ -5234,10 +6151,16 @@
     <w:abstractNumId w:val="4"/>
   </w:num>
   <w:num w:numId="15">
-    <w:abstractNumId w:val="10"/>
+    <w:abstractNumId w:val="9"/>
   </w:num>
   <w:num w:numId="16">
     <w:abstractNumId w:val="15"/>
+  </w:num>
+  <w:num w:numId="17">
+    <w:abstractNumId w:val="17"/>
+  </w:num>
+  <w:num w:numId="18">
+    <w:abstractNumId w:val="12"/>
   </w:num>
 </w:numbering>
 </file>

</xml_diff>